<commit_message>
Additional fixes, running with updated data, adding a script for lung with more extensive analyses not included in the paper (smoking/stage on first line patients)
</commit_message>
<xml_diff>
--- a/Tables/Supplementary_table_1.docx
+++ b/Tables/Supplementary_table_1.docx
@@ -28,8 +28,8 @@
       </w:tblPr>
       <w:tblGrid>
         <w:gridCol w:w="3125"/>
+        <w:gridCol w:w="2440"/>
         <w:gridCol w:w="2709"/>
-        <w:gridCol w:w="2440"/>
         <w:gridCol w:w="2159"/>
       </w:tblGrid>
       <w:tr>
@@ -138,7 +138,7 @@
                 <w:szCs w:val="22"/>
                 <w:color w:val="000000"/>
               </w:rPr>
-              <w:t xml:space="preserve">p.Melanoma vs NSCLC</w:t>
+              <w:t xml:space="preserve">p.Melanoma vs RCC</w:t>
             </w:r>
           </w:p>
         </w:tc>
@@ -190,7 +190,7 @@
                 <w:szCs w:val="22"/>
                 <w:color w:val="000000"/>
               </w:rPr>
-              <w:t xml:space="preserve">p.Melanoma vs RCC</w:t>
+              <w:t xml:space="preserve">p.Melanoma vs NSCLC</w:t>
             </w:r>
           </w:p>
         </w:tc>
@@ -242,7 +242,7 @@
                 <w:szCs w:val="22"/>
                 <w:color w:val="000000"/>
               </w:rPr>
-              <w:t xml:space="preserve">p.NSCLC vs RCC</w:t>
+              <w:t xml:space="preserve">p.RCC vs NSCLC</w:t>
             </w:r>
           </w:p>
         </w:tc>
@@ -353,7 +353,7 @@
                 <w:szCs w:val="22"/>
                 <w:color w:val="000000"/>
               </w:rPr>
-              <w:t xml:space="preserve">      N=1199       </w:t>
+              <w:t xml:space="preserve">     N=1199      </w:t>
             </w:r>
           </w:p>
         </w:tc>
@@ -405,7 +405,7 @@
                 <w:szCs w:val="22"/>
                 <w:color w:val="000000"/>
               </w:rPr>
-              <w:t xml:space="preserve">      N=667      </w:t>
+              <w:t xml:space="preserve">       N=261       </w:t>
             </w:r>
           </w:p>
         </w:tc>
@@ -457,7 +457,7 @@
                 <w:szCs w:val="22"/>
                 <w:color w:val="000000"/>
               </w:rPr>
-              <w:t xml:space="preserve">    N=261     </w:t>
+              <w:t xml:space="preserve">    N=667     </w:t>
             </w:r>
           </w:p>
         </w:tc>
@@ -567,59 +567,59 @@
                 <w:szCs w:val="22"/>
                 <w:color w:val="000000"/>
               </w:rPr>
+              <w:t xml:space="preserve">                 </w:t>
+            </w:r>
+          </w:p>
+        </w:tc>
+        <w:tc>
+          <w:tcPr>
+            <w:tcBorders>
+              <w:bottom w:val="none" w:sz="0" w:space="0" w:color="000000"/>
+              <w:top w:val="single" w:sz="16" w:space="0" w:color="000000"/>
+              <w:left w:val="none" w:sz="0" w:space="0" w:color="000000"/>
+              <w:right w:val="none" w:sz="0" w:space="0" w:color="000000"/>
+            </w:tcBorders>
+            <w:shd w:val="clear" w:color="auto" w:fill="FFFFFF"/>
+            <w:tcMar>
+              <w:top w:w="0" w:type="dxa"/>
+              <w:bottom w:w="0" w:type="dxa"/>
+              <w:left w:w="0" w:type="dxa"/>
+              <w:right w:w="0" w:type="dxa"/>
+            </w:tcMar>
+            <w:vAlign w:val="center"/>
+          </w:tcPr>
+          <w:p>
+            <w:pPr>
+              <w:jc w:val="center"/>
+              <w:pBdr>
+                <w:bottom w:val="none" w:sz="0" w:space="0" w:color="000000"/>
+                <w:top w:val="none" w:sz="0" w:space="0" w:color="000000"/>
+                <w:left w:val="none" w:sz="0" w:space="0" w:color="000000"/>
+                <w:right w:val="none" w:sz="0" w:space="0" w:color="000000"/>
+              </w:pBdr>
+              <w:spacing w:after="100" w:before="100" w:line="240"/>
+              <w:ind w:left="100" w:right="100" w:firstLine="0" w:firstLineChars="0"/>
+              <w:rPr>
+                <w:rFonts w:ascii="Arial" w:hAnsi="Arial" w:eastAsia="Arial" w:cs="Arial"/>
+                <w:i w:val="false"/>
+                <w:b w:val="false"/>
+                <w:u w:val="none"/>
+                <w:sz w:val="22"/>
+                <w:szCs w:val="22"/>
+                <w:color w:val="000000"/>
+              </w:rPr>
+            </w:pPr>
+            <w:r xmlns:w="http://schemas.openxmlformats.org/wordprocessingml/2006/main" xmlns:wp="http://schemas.openxmlformats.org/drawingml/2006/wordprocessingDrawing" xmlns:r="http://schemas.openxmlformats.org/officeDocument/2006/relationships" xmlns:w14="http://schemas.microsoft.com/office/word/2010/wordml">
+              <w:rPr>
+                <w:rFonts w:ascii="Arial" w:hAnsi="Arial" w:eastAsia="Arial" w:cs="Arial"/>
+                <w:i w:val="false"/>
+                <w:b w:val="false"/>
+                <w:u w:val="none"/>
+                <w:sz w:val="22"/>
+                <w:szCs w:val="22"/>
+                <w:color w:val="000000"/>
+              </w:rPr>
               <w:t xml:space="preserve">                   </w:t>
-            </w:r>
-          </w:p>
-        </w:tc>
-        <w:tc>
-          <w:tcPr>
-            <w:tcBorders>
-              <w:bottom w:val="none" w:sz="0" w:space="0" w:color="000000"/>
-              <w:top w:val="single" w:sz="16" w:space="0" w:color="000000"/>
-              <w:left w:val="none" w:sz="0" w:space="0" w:color="000000"/>
-              <w:right w:val="none" w:sz="0" w:space="0" w:color="000000"/>
-            </w:tcBorders>
-            <w:shd w:val="clear" w:color="auto" w:fill="FFFFFF"/>
-            <w:tcMar>
-              <w:top w:w="0" w:type="dxa"/>
-              <w:bottom w:w="0" w:type="dxa"/>
-              <w:left w:w="0" w:type="dxa"/>
-              <w:right w:w="0" w:type="dxa"/>
-            </w:tcMar>
-            <w:vAlign w:val="center"/>
-          </w:tcPr>
-          <w:p>
-            <w:pPr>
-              <w:jc w:val="center"/>
-              <w:pBdr>
-                <w:bottom w:val="none" w:sz="0" w:space="0" w:color="000000"/>
-                <w:top w:val="none" w:sz="0" w:space="0" w:color="000000"/>
-                <w:left w:val="none" w:sz="0" w:space="0" w:color="000000"/>
-                <w:right w:val="none" w:sz="0" w:space="0" w:color="000000"/>
-              </w:pBdr>
-              <w:spacing w:after="100" w:before="100" w:line="240"/>
-              <w:ind w:left="100" w:right="100" w:firstLine="0" w:firstLineChars="0"/>
-              <w:rPr>
-                <w:rFonts w:ascii="Arial" w:hAnsi="Arial" w:eastAsia="Arial" w:cs="Arial"/>
-                <w:i w:val="false"/>
-                <w:b w:val="false"/>
-                <w:u w:val="none"/>
-                <w:sz w:val="22"/>
-                <w:szCs w:val="22"/>
-                <w:color w:val="000000"/>
-              </w:rPr>
-            </w:pPr>
-            <w:r xmlns:w="http://schemas.openxmlformats.org/wordprocessingml/2006/main" xmlns:wp="http://schemas.openxmlformats.org/drawingml/2006/wordprocessingDrawing" xmlns:r="http://schemas.openxmlformats.org/officeDocument/2006/relationships" xmlns:w14="http://schemas.microsoft.com/office/word/2010/wordml">
-              <w:rPr>
-                <w:rFonts w:ascii="Arial" w:hAnsi="Arial" w:eastAsia="Arial" w:cs="Arial"/>
-                <w:i w:val="false"/>
-                <w:b w:val="false"/>
-                <w:u w:val="none"/>
-                <w:sz w:val="22"/>
-                <w:szCs w:val="22"/>
-                <w:color w:val="000000"/>
-              </w:rPr>
-              <w:t xml:space="preserve">                 </w:t>
             </w:r>
           </w:p>
         </w:tc>
@@ -781,59 +781,59 @@
                 <w:szCs w:val="22"/>
                 <w:color w:val="000000"/>
               </w:rPr>
+              <w:t xml:space="preserve">     &lt;0.001      </w:t>
+            </w:r>
+          </w:p>
+        </w:tc>
+        <w:tc>
+          <w:tcPr>
+            <w:tcBorders>
+              <w:bottom w:val="none" w:sz="0" w:space="0" w:color="000000"/>
+              <w:top w:val="none" w:sz="0" w:space="0" w:color="000000"/>
+              <w:left w:val="none" w:sz="0" w:space="0" w:color="000000"/>
+              <w:right w:val="none" w:sz="0" w:space="0" w:color="000000"/>
+            </w:tcBorders>
+            <w:shd w:val="clear" w:color="auto" w:fill="FFFFFF"/>
+            <w:tcMar>
+              <w:top w:w="0" w:type="dxa"/>
+              <w:bottom w:w="0" w:type="dxa"/>
+              <w:left w:w="0" w:type="dxa"/>
+              <w:right w:w="0" w:type="dxa"/>
+            </w:tcMar>
+            <w:vAlign w:val="center"/>
+          </w:tcPr>
+          <w:p>
+            <w:pPr>
+              <w:jc w:val="center"/>
+              <w:pBdr>
+                <w:bottom w:val="none" w:sz="0" w:space="0" w:color="000000"/>
+                <w:top w:val="none" w:sz="0" w:space="0" w:color="000000"/>
+                <w:left w:val="none" w:sz="0" w:space="0" w:color="000000"/>
+                <w:right w:val="none" w:sz="0" w:space="0" w:color="000000"/>
+              </w:pBdr>
+              <w:spacing w:after="100" w:before="100" w:line="240"/>
+              <w:ind w:left="100" w:right="100" w:firstLine="0" w:firstLineChars="0"/>
+              <w:rPr>
+                <w:rFonts w:ascii="Arial" w:hAnsi="Arial" w:eastAsia="Arial" w:cs="Arial"/>
+                <w:i w:val="false"/>
+                <w:b w:val="false"/>
+                <w:u w:val="none"/>
+                <w:sz w:val="22"/>
+                <w:szCs w:val="22"/>
+                <w:color w:val="000000"/>
+              </w:rPr>
+            </w:pPr>
+            <w:r xmlns:w="http://schemas.openxmlformats.org/wordprocessingml/2006/main" xmlns:wp="http://schemas.openxmlformats.org/drawingml/2006/wordprocessingDrawing" xmlns:r="http://schemas.openxmlformats.org/officeDocument/2006/relationships" xmlns:w14="http://schemas.microsoft.com/office/word/2010/wordml">
+              <w:rPr>
+                <w:rFonts w:ascii="Arial" w:hAnsi="Arial" w:eastAsia="Arial" w:cs="Arial"/>
+                <w:i w:val="false"/>
+                <w:b w:val="false"/>
+                <w:u w:val="none"/>
+                <w:sz w:val="22"/>
+                <w:szCs w:val="22"/>
+                <w:color w:val="000000"/>
+              </w:rPr>
               <w:t xml:space="preserve">      &lt;0.001       </w:t>
-            </w:r>
-          </w:p>
-        </w:tc>
-        <w:tc>
-          <w:tcPr>
-            <w:tcBorders>
-              <w:bottom w:val="none" w:sz="0" w:space="0" w:color="000000"/>
-              <w:top w:val="none" w:sz="0" w:space="0" w:color="000000"/>
-              <w:left w:val="none" w:sz="0" w:space="0" w:color="000000"/>
-              <w:right w:val="none" w:sz="0" w:space="0" w:color="000000"/>
-            </w:tcBorders>
-            <w:shd w:val="clear" w:color="auto" w:fill="FFFFFF"/>
-            <w:tcMar>
-              <w:top w:w="0" w:type="dxa"/>
-              <w:bottom w:w="0" w:type="dxa"/>
-              <w:left w:w="0" w:type="dxa"/>
-              <w:right w:w="0" w:type="dxa"/>
-            </w:tcMar>
-            <w:vAlign w:val="center"/>
-          </w:tcPr>
-          <w:p>
-            <w:pPr>
-              <w:jc w:val="center"/>
-              <w:pBdr>
-                <w:bottom w:val="none" w:sz="0" w:space="0" w:color="000000"/>
-                <w:top w:val="none" w:sz="0" w:space="0" w:color="000000"/>
-                <w:left w:val="none" w:sz="0" w:space="0" w:color="000000"/>
-                <w:right w:val="none" w:sz="0" w:space="0" w:color="000000"/>
-              </w:pBdr>
-              <w:spacing w:after="100" w:before="100" w:line="240"/>
-              <w:ind w:left="100" w:right="100" w:firstLine="0" w:firstLineChars="0"/>
-              <w:rPr>
-                <w:rFonts w:ascii="Arial" w:hAnsi="Arial" w:eastAsia="Arial" w:cs="Arial"/>
-                <w:i w:val="false"/>
-                <w:b w:val="false"/>
-                <w:u w:val="none"/>
-                <w:sz w:val="22"/>
-                <w:szCs w:val="22"/>
-                <w:color w:val="000000"/>
-              </w:rPr>
-            </w:pPr>
-            <w:r xmlns:w="http://schemas.openxmlformats.org/wordprocessingml/2006/main" xmlns:wp="http://schemas.openxmlformats.org/drawingml/2006/wordprocessingDrawing" xmlns:r="http://schemas.openxmlformats.org/officeDocument/2006/relationships" xmlns:w14="http://schemas.microsoft.com/office/word/2010/wordml">
-              <w:rPr>
-                <w:rFonts w:ascii="Arial" w:hAnsi="Arial" w:eastAsia="Arial" w:cs="Arial"/>
-                <w:i w:val="false"/>
-                <w:b w:val="false"/>
-                <w:u w:val="none"/>
-                <w:sz w:val="22"/>
-                <w:szCs w:val="22"/>
-                <w:color w:val="000000"/>
-              </w:rPr>
-              <w:t xml:space="preserve">     &lt;0.001      </w:t>
             </w:r>
           </w:p>
         </w:tc>
@@ -995,59 +995,59 @@
                 <w:szCs w:val="22"/>
                 <w:color w:val="000000"/>
               </w:rPr>
+              <w:t xml:space="preserve">                 </w:t>
+            </w:r>
+          </w:p>
+        </w:tc>
+        <w:tc>
+          <w:tcPr>
+            <w:tcBorders>
+              <w:bottom w:val="none" w:sz="0" w:space="0" w:color="000000"/>
+              <w:top w:val="none" w:sz="0" w:space="0" w:color="000000"/>
+              <w:left w:val="none" w:sz="0" w:space="0" w:color="000000"/>
+              <w:right w:val="none" w:sz="0" w:space="0" w:color="000000"/>
+            </w:tcBorders>
+            <w:shd w:val="clear" w:color="auto" w:fill="FFFFFF"/>
+            <w:tcMar>
+              <w:top w:w="0" w:type="dxa"/>
+              <w:bottom w:w="0" w:type="dxa"/>
+              <w:left w:w="0" w:type="dxa"/>
+              <w:right w:w="0" w:type="dxa"/>
+            </w:tcMar>
+            <w:vAlign w:val="center"/>
+          </w:tcPr>
+          <w:p>
+            <w:pPr>
+              <w:jc w:val="center"/>
+              <w:pBdr>
+                <w:bottom w:val="none" w:sz="0" w:space="0" w:color="000000"/>
+                <w:top w:val="none" w:sz="0" w:space="0" w:color="000000"/>
+                <w:left w:val="none" w:sz="0" w:space="0" w:color="000000"/>
+                <w:right w:val="none" w:sz="0" w:space="0" w:color="000000"/>
+              </w:pBdr>
+              <w:spacing w:after="100" w:before="100" w:line="240"/>
+              <w:ind w:left="100" w:right="100" w:firstLine="0" w:firstLineChars="0"/>
+              <w:rPr>
+                <w:rFonts w:ascii="Arial" w:hAnsi="Arial" w:eastAsia="Arial" w:cs="Arial"/>
+                <w:i w:val="false"/>
+                <w:b w:val="false"/>
+                <w:u w:val="none"/>
+                <w:sz w:val="22"/>
+                <w:szCs w:val="22"/>
+                <w:color w:val="000000"/>
+              </w:rPr>
+            </w:pPr>
+            <w:r xmlns:w="http://schemas.openxmlformats.org/wordprocessingml/2006/main" xmlns:wp="http://schemas.openxmlformats.org/drawingml/2006/wordprocessingDrawing" xmlns:r="http://schemas.openxmlformats.org/officeDocument/2006/relationships" xmlns:w14="http://schemas.microsoft.com/office/word/2010/wordml">
+              <w:rPr>
+                <w:rFonts w:ascii="Arial" w:hAnsi="Arial" w:eastAsia="Arial" w:cs="Arial"/>
+                <w:i w:val="false"/>
+                <w:b w:val="false"/>
+                <w:u w:val="none"/>
+                <w:sz w:val="22"/>
+                <w:szCs w:val="22"/>
+                <w:color w:val="000000"/>
+              </w:rPr>
               <w:t xml:space="preserve">                   </w:t>
-            </w:r>
-          </w:p>
-        </w:tc>
-        <w:tc>
-          <w:tcPr>
-            <w:tcBorders>
-              <w:bottom w:val="none" w:sz="0" w:space="0" w:color="000000"/>
-              <w:top w:val="none" w:sz="0" w:space="0" w:color="000000"/>
-              <w:left w:val="none" w:sz="0" w:space="0" w:color="000000"/>
-              <w:right w:val="none" w:sz="0" w:space="0" w:color="000000"/>
-            </w:tcBorders>
-            <w:shd w:val="clear" w:color="auto" w:fill="FFFFFF"/>
-            <w:tcMar>
-              <w:top w:w="0" w:type="dxa"/>
-              <w:bottom w:w="0" w:type="dxa"/>
-              <w:left w:w="0" w:type="dxa"/>
-              <w:right w:w="0" w:type="dxa"/>
-            </w:tcMar>
-            <w:vAlign w:val="center"/>
-          </w:tcPr>
-          <w:p>
-            <w:pPr>
-              <w:jc w:val="center"/>
-              <w:pBdr>
-                <w:bottom w:val="none" w:sz="0" w:space="0" w:color="000000"/>
-                <w:top w:val="none" w:sz="0" w:space="0" w:color="000000"/>
-                <w:left w:val="none" w:sz="0" w:space="0" w:color="000000"/>
-                <w:right w:val="none" w:sz="0" w:space="0" w:color="000000"/>
-              </w:pBdr>
-              <w:spacing w:after="100" w:before="100" w:line="240"/>
-              <w:ind w:left="100" w:right="100" w:firstLine="0" w:firstLineChars="0"/>
-              <w:rPr>
-                <w:rFonts w:ascii="Arial" w:hAnsi="Arial" w:eastAsia="Arial" w:cs="Arial"/>
-                <w:i w:val="false"/>
-                <w:b w:val="false"/>
-                <w:u w:val="none"/>
-                <w:sz w:val="22"/>
-                <w:szCs w:val="22"/>
-                <w:color w:val="000000"/>
-              </w:rPr>
-            </w:pPr>
-            <w:r xmlns:w="http://schemas.openxmlformats.org/wordprocessingml/2006/main" xmlns:wp="http://schemas.openxmlformats.org/drawingml/2006/wordprocessingDrawing" xmlns:r="http://schemas.openxmlformats.org/officeDocument/2006/relationships" xmlns:w14="http://schemas.microsoft.com/office/word/2010/wordml">
-              <w:rPr>
-                <w:rFonts w:ascii="Arial" w:hAnsi="Arial" w:eastAsia="Arial" w:cs="Arial"/>
-                <w:i w:val="false"/>
-                <w:b w:val="false"/>
-                <w:u w:val="none"/>
-                <w:sz w:val="22"/>
-                <w:szCs w:val="22"/>
-                <w:color w:val="000000"/>
-              </w:rPr>
-              <w:t xml:space="preserve">                 </w:t>
             </w:r>
           </w:p>
         </w:tc>
@@ -1209,59 +1209,59 @@
                 <w:szCs w:val="22"/>
                 <w:color w:val="000000"/>
               </w:rPr>
+              <w:t xml:space="preserve">                 </w:t>
+            </w:r>
+          </w:p>
+        </w:tc>
+        <w:tc>
+          <w:tcPr>
+            <w:tcBorders>
+              <w:bottom w:val="none" w:sz="0" w:space="0" w:color="000000"/>
+              <w:top w:val="none" w:sz="0" w:space="0" w:color="000000"/>
+              <w:left w:val="none" w:sz="0" w:space="0" w:color="000000"/>
+              <w:right w:val="none" w:sz="0" w:space="0" w:color="000000"/>
+            </w:tcBorders>
+            <w:shd w:val="clear" w:color="auto" w:fill="FFFFFF"/>
+            <w:tcMar>
+              <w:top w:w="0" w:type="dxa"/>
+              <w:bottom w:w="0" w:type="dxa"/>
+              <w:left w:w="0" w:type="dxa"/>
+              <w:right w:w="0" w:type="dxa"/>
+            </w:tcMar>
+            <w:vAlign w:val="center"/>
+          </w:tcPr>
+          <w:p>
+            <w:pPr>
+              <w:jc w:val="center"/>
+              <w:pBdr>
+                <w:bottom w:val="none" w:sz="0" w:space="0" w:color="000000"/>
+                <w:top w:val="none" w:sz="0" w:space="0" w:color="000000"/>
+                <w:left w:val="none" w:sz="0" w:space="0" w:color="000000"/>
+                <w:right w:val="none" w:sz="0" w:space="0" w:color="000000"/>
+              </w:pBdr>
+              <w:spacing w:after="100" w:before="100" w:line="240"/>
+              <w:ind w:left="100" w:right="100" w:firstLine="0" w:firstLineChars="0"/>
+              <w:rPr>
+                <w:rFonts w:ascii="Arial" w:hAnsi="Arial" w:eastAsia="Arial" w:cs="Arial"/>
+                <w:i w:val="false"/>
+                <w:b w:val="false"/>
+                <w:u w:val="none"/>
+                <w:sz w:val="22"/>
+                <w:szCs w:val="22"/>
+                <w:color w:val="000000"/>
+              </w:rPr>
+            </w:pPr>
+            <w:r xmlns:w="http://schemas.openxmlformats.org/wordprocessingml/2006/main" xmlns:wp="http://schemas.openxmlformats.org/drawingml/2006/wordprocessingDrawing" xmlns:r="http://schemas.openxmlformats.org/officeDocument/2006/relationships" xmlns:w14="http://schemas.microsoft.com/office/word/2010/wordml">
+              <w:rPr>
+                <w:rFonts w:ascii="Arial" w:hAnsi="Arial" w:eastAsia="Arial" w:cs="Arial"/>
+                <w:i w:val="false"/>
+                <w:b w:val="false"/>
+                <w:u w:val="none"/>
+                <w:sz w:val="22"/>
+                <w:szCs w:val="22"/>
+                <w:color w:val="000000"/>
+              </w:rPr>
               <w:t xml:space="preserve">                   </w:t>
-            </w:r>
-          </w:p>
-        </w:tc>
-        <w:tc>
-          <w:tcPr>
-            <w:tcBorders>
-              <w:bottom w:val="none" w:sz="0" w:space="0" w:color="000000"/>
-              <w:top w:val="none" w:sz="0" w:space="0" w:color="000000"/>
-              <w:left w:val="none" w:sz="0" w:space="0" w:color="000000"/>
-              <w:right w:val="none" w:sz="0" w:space="0" w:color="000000"/>
-            </w:tcBorders>
-            <w:shd w:val="clear" w:color="auto" w:fill="FFFFFF"/>
-            <w:tcMar>
-              <w:top w:w="0" w:type="dxa"/>
-              <w:bottom w:w="0" w:type="dxa"/>
-              <w:left w:w="0" w:type="dxa"/>
-              <w:right w:w="0" w:type="dxa"/>
-            </w:tcMar>
-            <w:vAlign w:val="center"/>
-          </w:tcPr>
-          <w:p>
-            <w:pPr>
-              <w:jc w:val="center"/>
-              <w:pBdr>
-                <w:bottom w:val="none" w:sz="0" w:space="0" w:color="000000"/>
-                <w:top w:val="none" w:sz="0" w:space="0" w:color="000000"/>
-                <w:left w:val="none" w:sz="0" w:space="0" w:color="000000"/>
-                <w:right w:val="none" w:sz="0" w:space="0" w:color="000000"/>
-              </w:pBdr>
-              <w:spacing w:after="100" w:before="100" w:line="240"/>
-              <w:ind w:left="100" w:right="100" w:firstLine="0" w:firstLineChars="0"/>
-              <w:rPr>
-                <w:rFonts w:ascii="Arial" w:hAnsi="Arial" w:eastAsia="Arial" w:cs="Arial"/>
-                <w:i w:val="false"/>
-                <w:b w:val="false"/>
-                <w:u w:val="none"/>
-                <w:sz w:val="22"/>
-                <w:szCs w:val="22"/>
-                <w:color w:val="000000"/>
-              </w:rPr>
-            </w:pPr>
-            <w:r xmlns:w="http://schemas.openxmlformats.org/wordprocessingml/2006/main" xmlns:wp="http://schemas.openxmlformats.org/drawingml/2006/wordprocessingDrawing" xmlns:r="http://schemas.openxmlformats.org/officeDocument/2006/relationships" xmlns:w14="http://schemas.microsoft.com/office/word/2010/wordml">
-              <w:rPr>
-                <w:rFonts w:ascii="Arial" w:hAnsi="Arial" w:eastAsia="Arial" w:cs="Arial"/>
-                <w:i w:val="false"/>
-                <w:b w:val="false"/>
-                <w:u w:val="none"/>
-                <w:sz w:val="22"/>
-                <w:szCs w:val="22"/>
-                <w:color w:val="000000"/>
-              </w:rPr>
-              <w:t xml:space="preserve">                 </w:t>
             </w:r>
           </w:p>
         </w:tc>
@@ -1423,59 +1423,59 @@
                 <w:szCs w:val="22"/>
                 <w:color w:val="000000"/>
               </w:rPr>
+              <w:t xml:space="preserve">     &lt;0.001      </w:t>
+            </w:r>
+          </w:p>
+        </w:tc>
+        <w:tc>
+          <w:tcPr>
+            <w:tcBorders>
+              <w:bottom w:val="none" w:sz="0" w:space="0" w:color="000000"/>
+              <w:top w:val="none" w:sz="0" w:space="0" w:color="000000"/>
+              <w:left w:val="none" w:sz="0" w:space="0" w:color="000000"/>
+              <w:right w:val="none" w:sz="0" w:space="0" w:color="000000"/>
+            </w:tcBorders>
+            <w:shd w:val="clear" w:color="auto" w:fill="FFFFFF"/>
+            <w:tcMar>
+              <w:top w:w="0" w:type="dxa"/>
+              <w:bottom w:w="0" w:type="dxa"/>
+              <w:left w:w="0" w:type="dxa"/>
+              <w:right w:w="0" w:type="dxa"/>
+            </w:tcMar>
+            <w:vAlign w:val="center"/>
+          </w:tcPr>
+          <w:p>
+            <w:pPr>
+              <w:jc w:val="center"/>
+              <w:pBdr>
+                <w:bottom w:val="none" w:sz="0" w:space="0" w:color="000000"/>
+                <w:top w:val="none" w:sz="0" w:space="0" w:color="000000"/>
+                <w:left w:val="none" w:sz="0" w:space="0" w:color="000000"/>
+                <w:right w:val="none" w:sz="0" w:space="0" w:color="000000"/>
+              </w:pBdr>
+              <w:spacing w:after="100" w:before="100" w:line="240"/>
+              <w:ind w:left="100" w:right="100" w:firstLine="0" w:firstLineChars="0"/>
+              <w:rPr>
+                <w:rFonts w:ascii="Arial" w:hAnsi="Arial" w:eastAsia="Arial" w:cs="Arial"/>
+                <w:i w:val="false"/>
+                <w:b w:val="false"/>
+                <w:u w:val="none"/>
+                <w:sz w:val="22"/>
+                <w:szCs w:val="22"/>
+                <w:color w:val="000000"/>
+              </w:rPr>
+            </w:pPr>
+            <w:r xmlns:w="http://schemas.openxmlformats.org/wordprocessingml/2006/main" xmlns:wp="http://schemas.openxmlformats.org/drawingml/2006/wordprocessingDrawing" xmlns:r="http://schemas.openxmlformats.org/officeDocument/2006/relationships" xmlns:w14="http://schemas.microsoft.com/office/word/2010/wordml">
+              <w:rPr>
+                <w:rFonts w:ascii="Arial" w:hAnsi="Arial" w:eastAsia="Arial" w:cs="Arial"/>
+                <w:i w:val="false"/>
+                <w:b w:val="false"/>
+                <w:u w:val="none"/>
+                <w:sz w:val="22"/>
+                <w:szCs w:val="22"/>
+                <w:color w:val="000000"/>
+              </w:rPr>
               <w:t xml:space="preserve">       0.764       </w:t>
-            </w:r>
-          </w:p>
-        </w:tc>
-        <w:tc>
-          <w:tcPr>
-            <w:tcBorders>
-              <w:bottom w:val="none" w:sz="0" w:space="0" w:color="000000"/>
-              <w:top w:val="none" w:sz="0" w:space="0" w:color="000000"/>
-              <w:left w:val="none" w:sz="0" w:space="0" w:color="000000"/>
-              <w:right w:val="none" w:sz="0" w:space="0" w:color="000000"/>
-            </w:tcBorders>
-            <w:shd w:val="clear" w:color="auto" w:fill="FFFFFF"/>
-            <w:tcMar>
-              <w:top w:w="0" w:type="dxa"/>
-              <w:bottom w:w="0" w:type="dxa"/>
-              <w:left w:w="0" w:type="dxa"/>
-              <w:right w:w="0" w:type="dxa"/>
-            </w:tcMar>
-            <w:vAlign w:val="center"/>
-          </w:tcPr>
-          <w:p>
-            <w:pPr>
-              <w:jc w:val="center"/>
-              <w:pBdr>
-                <w:bottom w:val="none" w:sz="0" w:space="0" w:color="000000"/>
-                <w:top w:val="none" w:sz="0" w:space="0" w:color="000000"/>
-                <w:left w:val="none" w:sz="0" w:space="0" w:color="000000"/>
-                <w:right w:val="none" w:sz="0" w:space="0" w:color="000000"/>
-              </w:pBdr>
-              <w:spacing w:after="100" w:before="100" w:line="240"/>
-              <w:ind w:left="100" w:right="100" w:firstLine="0" w:firstLineChars="0"/>
-              <w:rPr>
-                <w:rFonts w:ascii="Arial" w:hAnsi="Arial" w:eastAsia="Arial" w:cs="Arial"/>
-                <w:i w:val="false"/>
-                <w:b w:val="false"/>
-                <w:u w:val="none"/>
-                <w:sz w:val="22"/>
-                <w:szCs w:val="22"/>
-                <w:color w:val="000000"/>
-              </w:rPr>
-            </w:pPr>
-            <w:r xmlns:w="http://schemas.openxmlformats.org/wordprocessingml/2006/main" xmlns:wp="http://schemas.openxmlformats.org/drawingml/2006/wordprocessingDrawing" xmlns:r="http://schemas.openxmlformats.org/officeDocument/2006/relationships" xmlns:w14="http://schemas.microsoft.com/office/word/2010/wordml">
-              <w:rPr>
-                <w:rFonts w:ascii="Arial" w:hAnsi="Arial" w:eastAsia="Arial" w:cs="Arial"/>
-                <w:i w:val="false"/>
-                <w:b w:val="false"/>
-                <w:u w:val="none"/>
-                <w:sz w:val="22"/>
-                <w:szCs w:val="22"/>
-                <w:color w:val="000000"/>
-              </w:rPr>
-              <w:t xml:space="preserve">     &lt;0.001      </w:t>
             </w:r>
           </w:p>
         </w:tc>
@@ -1637,59 +1637,59 @@
                 <w:szCs w:val="22"/>
                 <w:color w:val="000000"/>
               </w:rPr>
+              <w:t xml:space="preserve">                 </w:t>
+            </w:r>
+          </w:p>
+        </w:tc>
+        <w:tc>
+          <w:tcPr>
+            <w:tcBorders>
+              <w:bottom w:val="none" w:sz="0" w:space="0" w:color="000000"/>
+              <w:top w:val="none" w:sz="0" w:space="0" w:color="000000"/>
+              <w:left w:val="none" w:sz="0" w:space="0" w:color="000000"/>
+              <w:right w:val="none" w:sz="0" w:space="0" w:color="000000"/>
+            </w:tcBorders>
+            <w:shd w:val="clear" w:color="auto" w:fill="FFFFFF"/>
+            <w:tcMar>
+              <w:top w:w="0" w:type="dxa"/>
+              <w:bottom w:w="0" w:type="dxa"/>
+              <w:left w:w="0" w:type="dxa"/>
+              <w:right w:w="0" w:type="dxa"/>
+            </w:tcMar>
+            <w:vAlign w:val="center"/>
+          </w:tcPr>
+          <w:p>
+            <w:pPr>
+              <w:jc w:val="center"/>
+              <w:pBdr>
+                <w:bottom w:val="none" w:sz="0" w:space="0" w:color="000000"/>
+                <w:top w:val="none" w:sz="0" w:space="0" w:color="000000"/>
+                <w:left w:val="none" w:sz="0" w:space="0" w:color="000000"/>
+                <w:right w:val="none" w:sz="0" w:space="0" w:color="000000"/>
+              </w:pBdr>
+              <w:spacing w:after="100" w:before="100" w:line="240"/>
+              <w:ind w:left="100" w:right="100" w:firstLine="0" w:firstLineChars="0"/>
+              <w:rPr>
+                <w:rFonts w:ascii="Arial" w:hAnsi="Arial" w:eastAsia="Arial" w:cs="Arial"/>
+                <w:i w:val="false"/>
+                <w:b w:val="false"/>
+                <w:u w:val="none"/>
+                <w:sz w:val="22"/>
+                <w:szCs w:val="22"/>
+                <w:color w:val="000000"/>
+              </w:rPr>
+            </w:pPr>
+            <w:r xmlns:w="http://schemas.openxmlformats.org/wordprocessingml/2006/main" xmlns:wp="http://schemas.openxmlformats.org/drawingml/2006/wordprocessingDrawing" xmlns:r="http://schemas.openxmlformats.org/officeDocument/2006/relationships" xmlns:w14="http://schemas.microsoft.com/office/word/2010/wordml">
+              <w:rPr>
+                <w:rFonts w:ascii="Arial" w:hAnsi="Arial" w:eastAsia="Arial" w:cs="Arial"/>
+                <w:i w:val="false"/>
+                <w:b w:val="false"/>
+                <w:u w:val="none"/>
+                <w:sz w:val="22"/>
+                <w:szCs w:val="22"/>
+                <w:color w:val="000000"/>
+              </w:rPr>
               <w:t xml:space="preserve">                   </w:t>
-            </w:r>
-          </w:p>
-        </w:tc>
-        <w:tc>
-          <w:tcPr>
-            <w:tcBorders>
-              <w:bottom w:val="none" w:sz="0" w:space="0" w:color="000000"/>
-              <w:top w:val="none" w:sz="0" w:space="0" w:color="000000"/>
-              <w:left w:val="none" w:sz="0" w:space="0" w:color="000000"/>
-              <w:right w:val="none" w:sz="0" w:space="0" w:color="000000"/>
-            </w:tcBorders>
-            <w:shd w:val="clear" w:color="auto" w:fill="FFFFFF"/>
-            <w:tcMar>
-              <w:top w:w="0" w:type="dxa"/>
-              <w:bottom w:w="0" w:type="dxa"/>
-              <w:left w:w="0" w:type="dxa"/>
-              <w:right w:w="0" w:type="dxa"/>
-            </w:tcMar>
-            <w:vAlign w:val="center"/>
-          </w:tcPr>
-          <w:p>
-            <w:pPr>
-              <w:jc w:val="center"/>
-              <w:pBdr>
-                <w:bottom w:val="none" w:sz="0" w:space="0" w:color="000000"/>
-                <w:top w:val="none" w:sz="0" w:space="0" w:color="000000"/>
-                <w:left w:val="none" w:sz="0" w:space="0" w:color="000000"/>
-                <w:right w:val="none" w:sz="0" w:space="0" w:color="000000"/>
-              </w:pBdr>
-              <w:spacing w:after="100" w:before="100" w:line="240"/>
-              <w:ind w:left="100" w:right="100" w:firstLine="0" w:firstLineChars="0"/>
-              <w:rPr>
-                <w:rFonts w:ascii="Arial" w:hAnsi="Arial" w:eastAsia="Arial" w:cs="Arial"/>
-                <w:i w:val="false"/>
-                <w:b w:val="false"/>
-                <w:u w:val="none"/>
-                <w:sz w:val="22"/>
-                <w:szCs w:val="22"/>
-                <w:color w:val="000000"/>
-              </w:rPr>
-            </w:pPr>
-            <w:r xmlns:w="http://schemas.openxmlformats.org/wordprocessingml/2006/main" xmlns:wp="http://schemas.openxmlformats.org/drawingml/2006/wordprocessingDrawing" xmlns:r="http://schemas.openxmlformats.org/officeDocument/2006/relationships" xmlns:w14="http://schemas.microsoft.com/office/word/2010/wordml">
-              <w:rPr>
-                <w:rFonts w:ascii="Arial" w:hAnsi="Arial" w:eastAsia="Arial" w:cs="Arial"/>
-                <w:i w:val="false"/>
-                <w:b w:val="false"/>
-                <w:u w:val="none"/>
-                <w:sz w:val="22"/>
-                <w:szCs w:val="22"/>
-                <w:color w:val="000000"/>
-              </w:rPr>
-              <w:t xml:space="preserve">                 </w:t>
             </w:r>
           </w:p>
         </w:tc>
@@ -1851,59 +1851,59 @@
                 <w:szCs w:val="22"/>
                 <w:color w:val="000000"/>
               </w:rPr>
+              <w:t xml:space="preserve">     &lt;0.001      </w:t>
+            </w:r>
+          </w:p>
+        </w:tc>
+        <w:tc>
+          <w:tcPr>
+            <w:tcBorders>
+              <w:bottom w:val="none" w:sz="0" w:space="0" w:color="000000"/>
+              <w:top w:val="none" w:sz="0" w:space="0" w:color="000000"/>
+              <w:left w:val="none" w:sz="0" w:space="0" w:color="000000"/>
+              <w:right w:val="none" w:sz="0" w:space="0" w:color="000000"/>
+            </w:tcBorders>
+            <w:shd w:val="clear" w:color="auto" w:fill="FFFFFF"/>
+            <w:tcMar>
+              <w:top w:w="0" w:type="dxa"/>
+              <w:bottom w:w="0" w:type="dxa"/>
+              <w:left w:w="0" w:type="dxa"/>
+              <w:right w:w="0" w:type="dxa"/>
+            </w:tcMar>
+            <w:vAlign w:val="center"/>
+          </w:tcPr>
+          <w:p>
+            <w:pPr>
+              <w:jc w:val="center"/>
+              <w:pBdr>
+                <w:bottom w:val="none" w:sz="0" w:space="0" w:color="000000"/>
+                <w:top w:val="none" w:sz="0" w:space="0" w:color="000000"/>
+                <w:left w:val="none" w:sz="0" w:space="0" w:color="000000"/>
+                <w:right w:val="none" w:sz="0" w:space="0" w:color="000000"/>
+              </w:pBdr>
+              <w:spacing w:after="100" w:before="100" w:line="240"/>
+              <w:ind w:left="100" w:right="100" w:firstLine="0" w:firstLineChars="0"/>
+              <w:rPr>
+                <w:rFonts w:ascii="Arial" w:hAnsi="Arial" w:eastAsia="Arial" w:cs="Arial"/>
+                <w:i w:val="false"/>
+                <w:b w:val="false"/>
+                <w:u w:val="none"/>
+                <w:sz w:val="22"/>
+                <w:szCs w:val="22"/>
+                <w:color w:val="000000"/>
+              </w:rPr>
+            </w:pPr>
+            <w:r xmlns:w="http://schemas.openxmlformats.org/wordprocessingml/2006/main" xmlns:wp="http://schemas.openxmlformats.org/drawingml/2006/wordprocessingDrawing" xmlns:r="http://schemas.openxmlformats.org/officeDocument/2006/relationships" xmlns:w14="http://schemas.microsoft.com/office/word/2010/wordml">
+              <w:rPr>
+                <w:rFonts w:ascii="Arial" w:hAnsi="Arial" w:eastAsia="Arial" w:cs="Arial"/>
+                <w:i w:val="false"/>
+                <w:b w:val="false"/>
+                <w:u w:val="none"/>
+                <w:sz w:val="22"/>
+                <w:szCs w:val="22"/>
+                <w:color w:val="000000"/>
+              </w:rPr>
               <w:t xml:space="preserve">      &lt;0.001       </w:t>
-            </w:r>
-          </w:p>
-        </w:tc>
-        <w:tc>
-          <w:tcPr>
-            <w:tcBorders>
-              <w:bottom w:val="none" w:sz="0" w:space="0" w:color="000000"/>
-              <w:top w:val="none" w:sz="0" w:space="0" w:color="000000"/>
-              <w:left w:val="none" w:sz="0" w:space="0" w:color="000000"/>
-              <w:right w:val="none" w:sz="0" w:space="0" w:color="000000"/>
-            </w:tcBorders>
-            <w:shd w:val="clear" w:color="auto" w:fill="FFFFFF"/>
-            <w:tcMar>
-              <w:top w:w="0" w:type="dxa"/>
-              <w:bottom w:w="0" w:type="dxa"/>
-              <w:left w:w="0" w:type="dxa"/>
-              <w:right w:w="0" w:type="dxa"/>
-            </w:tcMar>
-            <w:vAlign w:val="center"/>
-          </w:tcPr>
-          <w:p>
-            <w:pPr>
-              <w:jc w:val="center"/>
-              <w:pBdr>
-                <w:bottom w:val="none" w:sz="0" w:space="0" w:color="000000"/>
-                <w:top w:val="none" w:sz="0" w:space="0" w:color="000000"/>
-                <w:left w:val="none" w:sz="0" w:space="0" w:color="000000"/>
-                <w:right w:val="none" w:sz="0" w:space="0" w:color="000000"/>
-              </w:pBdr>
-              <w:spacing w:after="100" w:before="100" w:line="240"/>
-              <w:ind w:left="100" w:right="100" w:firstLine="0" w:firstLineChars="0"/>
-              <w:rPr>
-                <w:rFonts w:ascii="Arial" w:hAnsi="Arial" w:eastAsia="Arial" w:cs="Arial"/>
-                <w:i w:val="false"/>
-                <w:b w:val="false"/>
-                <w:u w:val="none"/>
-                <w:sz w:val="22"/>
-                <w:szCs w:val="22"/>
-                <w:color w:val="000000"/>
-              </w:rPr>
-            </w:pPr>
-            <w:r xmlns:w="http://schemas.openxmlformats.org/wordprocessingml/2006/main" xmlns:wp="http://schemas.openxmlformats.org/drawingml/2006/wordprocessingDrawing" xmlns:r="http://schemas.openxmlformats.org/officeDocument/2006/relationships" xmlns:w14="http://schemas.microsoft.com/office/word/2010/wordml">
-              <w:rPr>
-                <w:rFonts w:ascii="Arial" w:hAnsi="Arial" w:eastAsia="Arial" w:cs="Arial"/>
-                <w:i w:val="false"/>
-                <w:b w:val="false"/>
-                <w:u w:val="none"/>
-                <w:sz w:val="22"/>
-                <w:szCs w:val="22"/>
-                <w:color w:val="000000"/>
-              </w:rPr>
-              <w:t xml:space="preserve">     &lt;0.001      </w:t>
             </w:r>
           </w:p>
         </w:tc>
@@ -2065,59 +2065,59 @@
                 <w:szCs w:val="22"/>
                 <w:color w:val="000000"/>
               </w:rPr>
+              <w:t xml:space="preserve">                 </w:t>
+            </w:r>
+          </w:p>
+        </w:tc>
+        <w:tc>
+          <w:tcPr>
+            <w:tcBorders>
+              <w:bottom w:val="none" w:sz="0" w:space="0" w:color="000000"/>
+              <w:top w:val="none" w:sz="0" w:space="0" w:color="000000"/>
+              <w:left w:val="none" w:sz="0" w:space="0" w:color="000000"/>
+              <w:right w:val="none" w:sz="0" w:space="0" w:color="000000"/>
+            </w:tcBorders>
+            <w:shd w:val="clear" w:color="auto" w:fill="FFFFFF"/>
+            <w:tcMar>
+              <w:top w:w="0" w:type="dxa"/>
+              <w:bottom w:w="0" w:type="dxa"/>
+              <w:left w:w="0" w:type="dxa"/>
+              <w:right w:w="0" w:type="dxa"/>
+            </w:tcMar>
+            <w:vAlign w:val="center"/>
+          </w:tcPr>
+          <w:p>
+            <w:pPr>
+              <w:jc w:val="center"/>
+              <w:pBdr>
+                <w:bottom w:val="none" w:sz="0" w:space="0" w:color="000000"/>
+                <w:top w:val="none" w:sz="0" w:space="0" w:color="000000"/>
+                <w:left w:val="none" w:sz="0" w:space="0" w:color="000000"/>
+                <w:right w:val="none" w:sz="0" w:space="0" w:color="000000"/>
+              </w:pBdr>
+              <w:spacing w:after="100" w:before="100" w:line="240"/>
+              <w:ind w:left="100" w:right="100" w:firstLine="0" w:firstLineChars="0"/>
+              <w:rPr>
+                <w:rFonts w:ascii="Arial" w:hAnsi="Arial" w:eastAsia="Arial" w:cs="Arial"/>
+                <w:i w:val="false"/>
+                <w:b w:val="false"/>
+                <w:u w:val="none"/>
+                <w:sz w:val="22"/>
+                <w:szCs w:val="22"/>
+                <w:color w:val="000000"/>
+              </w:rPr>
+            </w:pPr>
+            <w:r xmlns:w="http://schemas.openxmlformats.org/wordprocessingml/2006/main" xmlns:wp="http://schemas.openxmlformats.org/drawingml/2006/wordprocessingDrawing" xmlns:r="http://schemas.openxmlformats.org/officeDocument/2006/relationships" xmlns:w14="http://schemas.microsoft.com/office/word/2010/wordml">
+              <w:rPr>
+                <w:rFonts w:ascii="Arial" w:hAnsi="Arial" w:eastAsia="Arial" w:cs="Arial"/>
+                <w:i w:val="false"/>
+                <w:b w:val="false"/>
+                <w:u w:val="none"/>
+                <w:sz w:val="22"/>
+                <w:szCs w:val="22"/>
+                <w:color w:val="000000"/>
+              </w:rPr>
               <w:t xml:space="preserve">                   </w:t>
-            </w:r>
-          </w:p>
-        </w:tc>
-        <w:tc>
-          <w:tcPr>
-            <w:tcBorders>
-              <w:bottom w:val="none" w:sz="0" w:space="0" w:color="000000"/>
-              <w:top w:val="none" w:sz="0" w:space="0" w:color="000000"/>
-              <w:left w:val="none" w:sz="0" w:space="0" w:color="000000"/>
-              <w:right w:val="none" w:sz="0" w:space="0" w:color="000000"/>
-            </w:tcBorders>
-            <w:shd w:val="clear" w:color="auto" w:fill="FFFFFF"/>
-            <w:tcMar>
-              <w:top w:w="0" w:type="dxa"/>
-              <w:bottom w:w="0" w:type="dxa"/>
-              <w:left w:w="0" w:type="dxa"/>
-              <w:right w:w="0" w:type="dxa"/>
-            </w:tcMar>
-            <w:vAlign w:val="center"/>
-          </w:tcPr>
-          <w:p>
-            <w:pPr>
-              <w:jc w:val="center"/>
-              <w:pBdr>
-                <w:bottom w:val="none" w:sz="0" w:space="0" w:color="000000"/>
-                <w:top w:val="none" w:sz="0" w:space="0" w:color="000000"/>
-                <w:left w:val="none" w:sz="0" w:space="0" w:color="000000"/>
-                <w:right w:val="none" w:sz="0" w:space="0" w:color="000000"/>
-              </w:pBdr>
-              <w:spacing w:after="100" w:before="100" w:line="240"/>
-              <w:ind w:left="100" w:right="100" w:firstLine="0" w:firstLineChars="0"/>
-              <w:rPr>
-                <w:rFonts w:ascii="Arial" w:hAnsi="Arial" w:eastAsia="Arial" w:cs="Arial"/>
-                <w:i w:val="false"/>
-                <w:b w:val="false"/>
-                <w:u w:val="none"/>
-                <w:sz w:val="22"/>
-                <w:szCs w:val="22"/>
-                <w:color w:val="000000"/>
-              </w:rPr>
-            </w:pPr>
-            <w:r xmlns:w="http://schemas.openxmlformats.org/wordprocessingml/2006/main" xmlns:wp="http://schemas.openxmlformats.org/drawingml/2006/wordprocessingDrawing" xmlns:r="http://schemas.openxmlformats.org/officeDocument/2006/relationships" xmlns:w14="http://schemas.microsoft.com/office/word/2010/wordml">
-              <w:rPr>
-                <w:rFonts w:ascii="Arial" w:hAnsi="Arial" w:eastAsia="Arial" w:cs="Arial"/>
-                <w:i w:val="false"/>
-                <w:b w:val="false"/>
-                <w:u w:val="none"/>
-                <w:sz w:val="22"/>
-                <w:szCs w:val="22"/>
-                <w:color w:val="000000"/>
-              </w:rPr>
-              <w:t xml:space="preserve">                 </w:t>
             </w:r>
           </w:p>
         </w:tc>
@@ -2279,59 +2279,59 @@
                 <w:szCs w:val="22"/>
                 <w:color w:val="000000"/>
               </w:rPr>
+              <w:t xml:space="preserve">                 </w:t>
+            </w:r>
+          </w:p>
+        </w:tc>
+        <w:tc>
+          <w:tcPr>
+            <w:tcBorders>
+              <w:bottom w:val="none" w:sz="0" w:space="0" w:color="000000"/>
+              <w:top w:val="none" w:sz="0" w:space="0" w:color="000000"/>
+              <w:left w:val="none" w:sz="0" w:space="0" w:color="000000"/>
+              <w:right w:val="none" w:sz="0" w:space="0" w:color="000000"/>
+            </w:tcBorders>
+            <w:shd w:val="clear" w:color="auto" w:fill="FFFFFF"/>
+            <w:tcMar>
+              <w:top w:w="0" w:type="dxa"/>
+              <w:bottom w:w="0" w:type="dxa"/>
+              <w:left w:w="0" w:type="dxa"/>
+              <w:right w:w="0" w:type="dxa"/>
+            </w:tcMar>
+            <w:vAlign w:val="center"/>
+          </w:tcPr>
+          <w:p>
+            <w:pPr>
+              <w:jc w:val="center"/>
+              <w:pBdr>
+                <w:bottom w:val="none" w:sz="0" w:space="0" w:color="000000"/>
+                <w:top w:val="none" w:sz="0" w:space="0" w:color="000000"/>
+                <w:left w:val="none" w:sz="0" w:space="0" w:color="000000"/>
+                <w:right w:val="none" w:sz="0" w:space="0" w:color="000000"/>
+              </w:pBdr>
+              <w:spacing w:after="100" w:before="100" w:line="240"/>
+              <w:ind w:left="100" w:right="100" w:firstLine="0" w:firstLineChars="0"/>
+              <w:rPr>
+                <w:rFonts w:ascii="Arial" w:hAnsi="Arial" w:eastAsia="Arial" w:cs="Arial"/>
+                <w:i w:val="false"/>
+                <w:b w:val="false"/>
+                <w:u w:val="none"/>
+                <w:sz w:val="22"/>
+                <w:szCs w:val="22"/>
+                <w:color w:val="000000"/>
+              </w:rPr>
+            </w:pPr>
+            <w:r xmlns:w="http://schemas.openxmlformats.org/wordprocessingml/2006/main" xmlns:wp="http://schemas.openxmlformats.org/drawingml/2006/wordprocessingDrawing" xmlns:r="http://schemas.openxmlformats.org/officeDocument/2006/relationships" xmlns:w14="http://schemas.microsoft.com/office/word/2010/wordml">
+              <w:rPr>
+                <w:rFonts w:ascii="Arial" w:hAnsi="Arial" w:eastAsia="Arial" w:cs="Arial"/>
+                <w:i w:val="false"/>
+                <w:b w:val="false"/>
+                <w:u w:val="none"/>
+                <w:sz w:val="22"/>
+                <w:szCs w:val="22"/>
+                <w:color w:val="000000"/>
+              </w:rPr>
               <w:t xml:space="preserve">                   </w:t>
-            </w:r>
-          </w:p>
-        </w:tc>
-        <w:tc>
-          <w:tcPr>
-            <w:tcBorders>
-              <w:bottom w:val="none" w:sz="0" w:space="0" w:color="000000"/>
-              <w:top w:val="none" w:sz="0" w:space="0" w:color="000000"/>
-              <w:left w:val="none" w:sz="0" w:space="0" w:color="000000"/>
-              <w:right w:val="none" w:sz="0" w:space="0" w:color="000000"/>
-            </w:tcBorders>
-            <w:shd w:val="clear" w:color="auto" w:fill="FFFFFF"/>
-            <w:tcMar>
-              <w:top w:w="0" w:type="dxa"/>
-              <w:bottom w:w="0" w:type="dxa"/>
-              <w:left w:w="0" w:type="dxa"/>
-              <w:right w:w="0" w:type="dxa"/>
-            </w:tcMar>
-            <w:vAlign w:val="center"/>
-          </w:tcPr>
-          <w:p>
-            <w:pPr>
-              <w:jc w:val="center"/>
-              <w:pBdr>
-                <w:bottom w:val="none" w:sz="0" w:space="0" w:color="000000"/>
-                <w:top w:val="none" w:sz="0" w:space="0" w:color="000000"/>
-                <w:left w:val="none" w:sz="0" w:space="0" w:color="000000"/>
-                <w:right w:val="none" w:sz="0" w:space="0" w:color="000000"/>
-              </w:pBdr>
-              <w:spacing w:after="100" w:before="100" w:line="240"/>
-              <w:ind w:left="100" w:right="100" w:firstLine="0" w:firstLineChars="0"/>
-              <w:rPr>
-                <w:rFonts w:ascii="Arial" w:hAnsi="Arial" w:eastAsia="Arial" w:cs="Arial"/>
-                <w:i w:val="false"/>
-                <w:b w:val="false"/>
-                <w:u w:val="none"/>
-                <w:sz w:val="22"/>
-                <w:szCs w:val="22"/>
-                <w:color w:val="000000"/>
-              </w:rPr>
-            </w:pPr>
-            <w:r xmlns:w="http://schemas.openxmlformats.org/wordprocessingml/2006/main" xmlns:wp="http://schemas.openxmlformats.org/drawingml/2006/wordprocessingDrawing" xmlns:r="http://schemas.openxmlformats.org/officeDocument/2006/relationships" xmlns:w14="http://schemas.microsoft.com/office/word/2010/wordml">
-              <w:rPr>
-                <w:rFonts w:ascii="Arial" w:hAnsi="Arial" w:eastAsia="Arial" w:cs="Arial"/>
-                <w:i w:val="false"/>
-                <w:b w:val="false"/>
-                <w:u w:val="none"/>
-                <w:sz w:val="22"/>
-                <w:szCs w:val="22"/>
-                <w:color w:val="000000"/>
-              </w:rPr>
-              <w:t xml:space="preserve">                 </w:t>
             </w:r>
           </w:p>
         </w:tc>
@@ -2493,59 +2493,59 @@
                 <w:szCs w:val="22"/>
                 <w:color w:val="000000"/>
               </w:rPr>
+              <w:t xml:space="preserve">     &lt;0.001      </w:t>
+            </w:r>
+          </w:p>
+        </w:tc>
+        <w:tc>
+          <w:tcPr>
+            <w:tcBorders>
+              <w:bottom w:val="none" w:sz="0" w:space="0" w:color="000000"/>
+              <w:top w:val="none" w:sz="0" w:space="0" w:color="000000"/>
+              <w:left w:val="none" w:sz="0" w:space="0" w:color="000000"/>
+              <w:right w:val="none" w:sz="0" w:space="0" w:color="000000"/>
+            </w:tcBorders>
+            <w:shd w:val="clear" w:color="auto" w:fill="FFFFFF"/>
+            <w:tcMar>
+              <w:top w:w="0" w:type="dxa"/>
+              <w:bottom w:w="0" w:type="dxa"/>
+              <w:left w:w="0" w:type="dxa"/>
+              <w:right w:w="0" w:type="dxa"/>
+            </w:tcMar>
+            <w:vAlign w:val="center"/>
+          </w:tcPr>
+          <w:p>
+            <w:pPr>
+              <w:jc w:val="center"/>
+              <w:pBdr>
+                <w:bottom w:val="none" w:sz="0" w:space="0" w:color="000000"/>
+                <w:top w:val="none" w:sz="0" w:space="0" w:color="000000"/>
+                <w:left w:val="none" w:sz="0" w:space="0" w:color="000000"/>
+                <w:right w:val="none" w:sz="0" w:space="0" w:color="000000"/>
+              </w:pBdr>
+              <w:spacing w:after="100" w:before="100" w:line="240"/>
+              <w:ind w:left="100" w:right="100" w:firstLine="0" w:firstLineChars="0"/>
+              <w:rPr>
+                <w:rFonts w:ascii="Arial" w:hAnsi="Arial" w:eastAsia="Arial" w:cs="Arial"/>
+                <w:i w:val="false"/>
+                <w:b w:val="false"/>
+                <w:u w:val="none"/>
+                <w:sz w:val="22"/>
+                <w:szCs w:val="22"/>
+                <w:color w:val="000000"/>
+              </w:rPr>
+            </w:pPr>
+            <w:r xmlns:w="http://schemas.openxmlformats.org/wordprocessingml/2006/main" xmlns:wp="http://schemas.openxmlformats.org/drawingml/2006/wordprocessingDrawing" xmlns:r="http://schemas.openxmlformats.org/officeDocument/2006/relationships" xmlns:w14="http://schemas.microsoft.com/office/word/2010/wordml">
+              <w:rPr>
+                <w:rFonts w:ascii="Arial" w:hAnsi="Arial" w:eastAsia="Arial" w:cs="Arial"/>
+                <w:i w:val="false"/>
+                <w:b w:val="false"/>
+                <w:u w:val="none"/>
+                <w:sz w:val="22"/>
+                <w:szCs w:val="22"/>
+                <w:color w:val="000000"/>
+              </w:rPr>
               <w:t xml:space="preserve">       0.008       </w:t>
-            </w:r>
-          </w:p>
-        </w:tc>
-        <w:tc>
-          <w:tcPr>
-            <w:tcBorders>
-              <w:bottom w:val="none" w:sz="0" w:space="0" w:color="000000"/>
-              <w:top w:val="none" w:sz="0" w:space="0" w:color="000000"/>
-              <w:left w:val="none" w:sz="0" w:space="0" w:color="000000"/>
-              <w:right w:val="none" w:sz="0" w:space="0" w:color="000000"/>
-            </w:tcBorders>
-            <w:shd w:val="clear" w:color="auto" w:fill="FFFFFF"/>
-            <w:tcMar>
-              <w:top w:w="0" w:type="dxa"/>
-              <w:bottom w:w="0" w:type="dxa"/>
-              <w:left w:w="0" w:type="dxa"/>
-              <w:right w:w="0" w:type="dxa"/>
-            </w:tcMar>
-            <w:vAlign w:val="center"/>
-          </w:tcPr>
-          <w:p>
-            <w:pPr>
-              <w:jc w:val="center"/>
-              <w:pBdr>
-                <w:bottom w:val="none" w:sz="0" w:space="0" w:color="000000"/>
-                <w:top w:val="none" w:sz="0" w:space="0" w:color="000000"/>
-                <w:left w:val="none" w:sz="0" w:space="0" w:color="000000"/>
-                <w:right w:val="none" w:sz="0" w:space="0" w:color="000000"/>
-              </w:pBdr>
-              <w:spacing w:after="100" w:before="100" w:line="240"/>
-              <w:ind w:left="100" w:right="100" w:firstLine="0" w:firstLineChars="0"/>
-              <w:rPr>
-                <w:rFonts w:ascii="Arial" w:hAnsi="Arial" w:eastAsia="Arial" w:cs="Arial"/>
-                <w:i w:val="false"/>
-                <w:b w:val="false"/>
-                <w:u w:val="none"/>
-                <w:sz w:val="22"/>
-                <w:szCs w:val="22"/>
-                <w:color w:val="000000"/>
-              </w:rPr>
-            </w:pPr>
-            <w:r xmlns:w="http://schemas.openxmlformats.org/wordprocessingml/2006/main" xmlns:wp="http://schemas.openxmlformats.org/drawingml/2006/wordprocessingDrawing" xmlns:r="http://schemas.openxmlformats.org/officeDocument/2006/relationships" xmlns:w14="http://schemas.microsoft.com/office/word/2010/wordml">
-              <w:rPr>
-                <w:rFonts w:ascii="Arial" w:hAnsi="Arial" w:eastAsia="Arial" w:cs="Arial"/>
-                <w:i w:val="false"/>
-                <w:b w:val="false"/>
-                <w:u w:val="none"/>
-                <w:sz w:val="22"/>
-                <w:szCs w:val="22"/>
-                <w:color w:val="000000"/>
-              </w:rPr>
-              <w:t xml:space="preserve">     &lt;0.001      </w:t>
             </w:r>
           </w:p>
         </w:tc>
@@ -2707,59 +2707,59 @@
                 <w:szCs w:val="22"/>
                 <w:color w:val="000000"/>
               </w:rPr>
+              <w:t xml:space="preserve">                 </w:t>
+            </w:r>
+          </w:p>
+        </w:tc>
+        <w:tc>
+          <w:tcPr>
+            <w:tcBorders>
+              <w:bottom w:val="none" w:sz="0" w:space="0" w:color="000000"/>
+              <w:top w:val="none" w:sz="0" w:space="0" w:color="000000"/>
+              <w:left w:val="none" w:sz="0" w:space="0" w:color="000000"/>
+              <w:right w:val="none" w:sz="0" w:space="0" w:color="000000"/>
+            </w:tcBorders>
+            <w:shd w:val="clear" w:color="auto" w:fill="FFFFFF"/>
+            <w:tcMar>
+              <w:top w:w="0" w:type="dxa"/>
+              <w:bottom w:w="0" w:type="dxa"/>
+              <w:left w:w="0" w:type="dxa"/>
+              <w:right w:w="0" w:type="dxa"/>
+            </w:tcMar>
+            <w:vAlign w:val="center"/>
+          </w:tcPr>
+          <w:p>
+            <w:pPr>
+              <w:jc w:val="center"/>
+              <w:pBdr>
+                <w:bottom w:val="none" w:sz="0" w:space="0" w:color="000000"/>
+                <w:top w:val="none" w:sz="0" w:space="0" w:color="000000"/>
+                <w:left w:val="none" w:sz="0" w:space="0" w:color="000000"/>
+                <w:right w:val="none" w:sz="0" w:space="0" w:color="000000"/>
+              </w:pBdr>
+              <w:spacing w:after="100" w:before="100" w:line="240"/>
+              <w:ind w:left="100" w:right="100" w:firstLine="0" w:firstLineChars="0"/>
+              <w:rPr>
+                <w:rFonts w:ascii="Arial" w:hAnsi="Arial" w:eastAsia="Arial" w:cs="Arial"/>
+                <w:i w:val="false"/>
+                <w:b w:val="false"/>
+                <w:u w:val="none"/>
+                <w:sz w:val="22"/>
+                <w:szCs w:val="22"/>
+                <w:color w:val="000000"/>
+              </w:rPr>
+            </w:pPr>
+            <w:r xmlns:w="http://schemas.openxmlformats.org/wordprocessingml/2006/main" xmlns:wp="http://schemas.openxmlformats.org/drawingml/2006/wordprocessingDrawing" xmlns:r="http://schemas.openxmlformats.org/officeDocument/2006/relationships" xmlns:w14="http://schemas.microsoft.com/office/word/2010/wordml">
+              <w:rPr>
+                <w:rFonts w:ascii="Arial" w:hAnsi="Arial" w:eastAsia="Arial" w:cs="Arial"/>
+                <w:i w:val="false"/>
+                <w:b w:val="false"/>
+                <w:u w:val="none"/>
+                <w:sz w:val="22"/>
+                <w:szCs w:val="22"/>
+                <w:color w:val="000000"/>
+              </w:rPr>
               <w:t xml:space="preserve">                   </w:t>
-            </w:r>
-          </w:p>
-        </w:tc>
-        <w:tc>
-          <w:tcPr>
-            <w:tcBorders>
-              <w:bottom w:val="none" w:sz="0" w:space="0" w:color="000000"/>
-              <w:top w:val="none" w:sz="0" w:space="0" w:color="000000"/>
-              <w:left w:val="none" w:sz="0" w:space="0" w:color="000000"/>
-              <w:right w:val="none" w:sz="0" w:space="0" w:color="000000"/>
-            </w:tcBorders>
-            <w:shd w:val="clear" w:color="auto" w:fill="FFFFFF"/>
-            <w:tcMar>
-              <w:top w:w="0" w:type="dxa"/>
-              <w:bottom w:w="0" w:type="dxa"/>
-              <w:left w:w="0" w:type="dxa"/>
-              <w:right w:w="0" w:type="dxa"/>
-            </w:tcMar>
-            <w:vAlign w:val="center"/>
-          </w:tcPr>
-          <w:p>
-            <w:pPr>
-              <w:jc w:val="center"/>
-              <w:pBdr>
-                <w:bottom w:val="none" w:sz="0" w:space="0" w:color="000000"/>
-                <w:top w:val="none" w:sz="0" w:space="0" w:color="000000"/>
-                <w:left w:val="none" w:sz="0" w:space="0" w:color="000000"/>
-                <w:right w:val="none" w:sz="0" w:space="0" w:color="000000"/>
-              </w:pBdr>
-              <w:spacing w:after="100" w:before="100" w:line="240"/>
-              <w:ind w:left="100" w:right="100" w:firstLine="0" w:firstLineChars="0"/>
-              <w:rPr>
-                <w:rFonts w:ascii="Arial" w:hAnsi="Arial" w:eastAsia="Arial" w:cs="Arial"/>
-                <w:i w:val="false"/>
-                <w:b w:val="false"/>
-                <w:u w:val="none"/>
-                <w:sz w:val="22"/>
-                <w:szCs w:val="22"/>
-                <w:color w:val="000000"/>
-              </w:rPr>
-            </w:pPr>
-            <w:r xmlns:w="http://schemas.openxmlformats.org/wordprocessingml/2006/main" xmlns:wp="http://schemas.openxmlformats.org/drawingml/2006/wordprocessingDrawing" xmlns:r="http://schemas.openxmlformats.org/officeDocument/2006/relationships" xmlns:w14="http://schemas.microsoft.com/office/word/2010/wordml">
-              <w:rPr>
-                <w:rFonts w:ascii="Arial" w:hAnsi="Arial" w:eastAsia="Arial" w:cs="Arial"/>
-                <w:i w:val="false"/>
-                <w:b w:val="false"/>
-                <w:u w:val="none"/>
-                <w:sz w:val="22"/>
-                <w:szCs w:val="22"/>
-                <w:color w:val="000000"/>
-              </w:rPr>
-              <w:t xml:space="preserve">                 </w:t>
             </w:r>
           </w:p>
         </w:tc>
@@ -2921,59 +2921,59 @@
                 <w:szCs w:val="22"/>
                 <w:color w:val="000000"/>
               </w:rPr>
+              <w:t xml:space="preserve">                 </w:t>
+            </w:r>
+          </w:p>
+        </w:tc>
+        <w:tc>
+          <w:tcPr>
+            <w:tcBorders>
+              <w:bottom w:val="none" w:sz="0" w:space="0" w:color="000000"/>
+              <w:top w:val="none" w:sz="0" w:space="0" w:color="000000"/>
+              <w:left w:val="none" w:sz="0" w:space="0" w:color="000000"/>
+              <w:right w:val="none" w:sz="0" w:space="0" w:color="000000"/>
+            </w:tcBorders>
+            <w:shd w:val="clear" w:color="auto" w:fill="FFFFFF"/>
+            <w:tcMar>
+              <w:top w:w="0" w:type="dxa"/>
+              <w:bottom w:w="0" w:type="dxa"/>
+              <w:left w:w="0" w:type="dxa"/>
+              <w:right w:w="0" w:type="dxa"/>
+            </w:tcMar>
+            <w:vAlign w:val="center"/>
+          </w:tcPr>
+          <w:p>
+            <w:pPr>
+              <w:jc w:val="center"/>
+              <w:pBdr>
+                <w:bottom w:val="none" w:sz="0" w:space="0" w:color="000000"/>
+                <w:top w:val="none" w:sz="0" w:space="0" w:color="000000"/>
+                <w:left w:val="none" w:sz="0" w:space="0" w:color="000000"/>
+                <w:right w:val="none" w:sz="0" w:space="0" w:color="000000"/>
+              </w:pBdr>
+              <w:spacing w:after="100" w:before="100" w:line="240"/>
+              <w:ind w:left="100" w:right="100" w:firstLine="0" w:firstLineChars="0"/>
+              <w:rPr>
+                <w:rFonts w:ascii="Arial" w:hAnsi="Arial" w:eastAsia="Arial" w:cs="Arial"/>
+                <w:i w:val="false"/>
+                <w:b w:val="false"/>
+                <w:u w:val="none"/>
+                <w:sz w:val="22"/>
+                <w:szCs w:val="22"/>
+                <w:color w:val="000000"/>
+              </w:rPr>
+            </w:pPr>
+            <w:r xmlns:w="http://schemas.openxmlformats.org/wordprocessingml/2006/main" xmlns:wp="http://schemas.openxmlformats.org/drawingml/2006/wordprocessingDrawing" xmlns:r="http://schemas.openxmlformats.org/officeDocument/2006/relationships" xmlns:w14="http://schemas.microsoft.com/office/word/2010/wordml">
+              <w:rPr>
+                <w:rFonts w:ascii="Arial" w:hAnsi="Arial" w:eastAsia="Arial" w:cs="Arial"/>
+                <w:i w:val="false"/>
+                <w:b w:val="false"/>
+                <w:u w:val="none"/>
+                <w:sz w:val="22"/>
+                <w:szCs w:val="22"/>
+                <w:color w:val="000000"/>
+              </w:rPr>
               <w:t xml:space="preserve">                   </w:t>
-            </w:r>
-          </w:p>
-        </w:tc>
-        <w:tc>
-          <w:tcPr>
-            <w:tcBorders>
-              <w:bottom w:val="none" w:sz="0" w:space="0" w:color="000000"/>
-              <w:top w:val="none" w:sz="0" w:space="0" w:color="000000"/>
-              <w:left w:val="none" w:sz="0" w:space="0" w:color="000000"/>
-              <w:right w:val="none" w:sz="0" w:space="0" w:color="000000"/>
-            </w:tcBorders>
-            <w:shd w:val="clear" w:color="auto" w:fill="FFFFFF"/>
-            <w:tcMar>
-              <w:top w:w="0" w:type="dxa"/>
-              <w:bottom w:w="0" w:type="dxa"/>
-              <w:left w:w="0" w:type="dxa"/>
-              <w:right w:w="0" w:type="dxa"/>
-            </w:tcMar>
-            <w:vAlign w:val="center"/>
-          </w:tcPr>
-          <w:p>
-            <w:pPr>
-              <w:jc w:val="center"/>
-              <w:pBdr>
-                <w:bottom w:val="none" w:sz="0" w:space="0" w:color="000000"/>
-                <w:top w:val="none" w:sz="0" w:space="0" w:color="000000"/>
-                <w:left w:val="none" w:sz="0" w:space="0" w:color="000000"/>
-                <w:right w:val="none" w:sz="0" w:space="0" w:color="000000"/>
-              </w:pBdr>
-              <w:spacing w:after="100" w:before="100" w:line="240"/>
-              <w:ind w:left="100" w:right="100" w:firstLine="0" w:firstLineChars="0"/>
-              <w:rPr>
-                <w:rFonts w:ascii="Arial" w:hAnsi="Arial" w:eastAsia="Arial" w:cs="Arial"/>
-                <w:i w:val="false"/>
-                <w:b w:val="false"/>
-                <w:u w:val="none"/>
-                <w:sz w:val="22"/>
-                <w:szCs w:val="22"/>
-                <w:color w:val="000000"/>
-              </w:rPr>
-            </w:pPr>
-            <w:r xmlns:w="http://schemas.openxmlformats.org/wordprocessingml/2006/main" xmlns:wp="http://schemas.openxmlformats.org/drawingml/2006/wordprocessingDrawing" xmlns:r="http://schemas.openxmlformats.org/officeDocument/2006/relationships" xmlns:w14="http://schemas.microsoft.com/office/word/2010/wordml">
-              <w:rPr>
-                <w:rFonts w:ascii="Arial" w:hAnsi="Arial" w:eastAsia="Arial" w:cs="Arial"/>
-                <w:i w:val="false"/>
-                <w:b w:val="false"/>
-                <w:u w:val="none"/>
-                <w:sz w:val="22"/>
-                <w:szCs w:val="22"/>
-                <w:color w:val="000000"/>
-              </w:rPr>
-              <w:t xml:space="preserve">                 </w:t>
             </w:r>
           </w:p>
         </w:tc>
@@ -3135,59 +3135,59 @@
                 <w:szCs w:val="22"/>
                 <w:color w:val="000000"/>
               </w:rPr>
+              <w:t xml:space="preserve">     &lt;0.001      </w:t>
+            </w:r>
+          </w:p>
+        </w:tc>
+        <w:tc>
+          <w:tcPr>
+            <w:tcBorders>
+              <w:bottom w:val="none" w:sz="0" w:space="0" w:color="000000"/>
+              <w:top w:val="none" w:sz="0" w:space="0" w:color="000000"/>
+              <w:left w:val="none" w:sz="0" w:space="0" w:color="000000"/>
+              <w:right w:val="none" w:sz="0" w:space="0" w:color="000000"/>
+            </w:tcBorders>
+            <w:shd w:val="clear" w:color="auto" w:fill="FFFFFF"/>
+            <w:tcMar>
+              <w:top w:w="0" w:type="dxa"/>
+              <w:bottom w:w="0" w:type="dxa"/>
+              <w:left w:w="0" w:type="dxa"/>
+              <w:right w:w="0" w:type="dxa"/>
+            </w:tcMar>
+            <w:vAlign w:val="center"/>
+          </w:tcPr>
+          <w:p>
+            <w:pPr>
+              <w:jc w:val="center"/>
+              <w:pBdr>
+                <w:bottom w:val="none" w:sz="0" w:space="0" w:color="000000"/>
+                <w:top w:val="none" w:sz="0" w:space="0" w:color="000000"/>
+                <w:left w:val="none" w:sz="0" w:space="0" w:color="000000"/>
+                <w:right w:val="none" w:sz="0" w:space="0" w:color="000000"/>
+              </w:pBdr>
+              <w:spacing w:after="100" w:before="100" w:line="240"/>
+              <w:ind w:left="100" w:right="100" w:firstLine="0" w:firstLineChars="0"/>
+              <w:rPr>
+                <w:rFonts w:ascii="Arial" w:hAnsi="Arial" w:eastAsia="Arial" w:cs="Arial"/>
+                <w:i w:val="false"/>
+                <w:b w:val="false"/>
+                <w:u w:val="none"/>
+                <w:sz w:val="22"/>
+                <w:szCs w:val="22"/>
+                <w:color w:val="000000"/>
+              </w:rPr>
+            </w:pPr>
+            <w:r xmlns:w="http://schemas.openxmlformats.org/wordprocessingml/2006/main" xmlns:wp="http://schemas.openxmlformats.org/drawingml/2006/wordprocessingDrawing" xmlns:r="http://schemas.openxmlformats.org/officeDocument/2006/relationships" xmlns:w14="http://schemas.microsoft.com/office/word/2010/wordml">
+              <w:rPr>
+                <w:rFonts w:ascii="Arial" w:hAnsi="Arial" w:eastAsia="Arial" w:cs="Arial"/>
+                <w:i w:val="false"/>
+                <w:b w:val="false"/>
+                <w:u w:val="none"/>
+                <w:sz w:val="22"/>
+                <w:szCs w:val="22"/>
+                <w:color w:val="000000"/>
+              </w:rPr>
               <w:t xml:space="preserve">      &lt;0.001       </w:t>
-            </w:r>
-          </w:p>
-        </w:tc>
-        <w:tc>
-          <w:tcPr>
-            <w:tcBorders>
-              <w:bottom w:val="none" w:sz="0" w:space="0" w:color="000000"/>
-              <w:top w:val="none" w:sz="0" w:space="0" w:color="000000"/>
-              <w:left w:val="none" w:sz="0" w:space="0" w:color="000000"/>
-              <w:right w:val="none" w:sz="0" w:space="0" w:color="000000"/>
-            </w:tcBorders>
-            <w:shd w:val="clear" w:color="auto" w:fill="FFFFFF"/>
-            <w:tcMar>
-              <w:top w:w="0" w:type="dxa"/>
-              <w:bottom w:w="0" w:type="dxa"/>
-              <w:left w:w="0" w:type="dxa"/>
-              <w:right w:w="0" w:type="dxa"/>
-            </w:tcMar>
-            <w:vAlign w:val="center"/>
-          </w:tcPr>
-          <w:p>
-            <w:pPr>
-              <w:jc w:val="center"/>
-              <w:pBdr>
-                <w:bottom w:val="none" w:sz="0" w:space="0" w:color="000000"/>
-                <w:top w:val="none" w:sz="0" w:space="0" w:color="000000"/>
-                <w:left w:val="none" w:sz="0" w:space="0" w:color="000000"/>
-                <w:right w:val="none" w:sz="0" w:space="0" w:color="000000"/>
-              </w:pBdr>
-              <w:spacing w:after="100" w:before="100" w:line="240"/>
-              <w:ind w:left="100" w:right="100" w:firstLine="0" w:firstLineChars="0"/>
-              <w:rPr>
-                <w:rFonts w:ascii="Arial" w:hAnsi="Arial" w:eastAsia="Arial" w:cs="Arial"/>
-                <w:i w:val="false"/>
-                <w:b w:val="false"/>
-                <w:u w:val="none"/>
-                <w:sz w:val="22"/>
-                <w:szCs w:val="22"/>
-                <w:color w:val="000000"/>
-              </w:rPr>
-            </w:pPr>
-            <w:r xmlns:w="http://schemas.openxmlformats.org/wordprocessingml/2006/main" xmlns:wp="http://schemas.openxmlformats.org/drawingml/2006/wordprocessingDrawing" xmlns:r="http://schemas.openxmlformats.org/officeDocument/2006/relationships" xmlns:w14="http://schemas.microsoft.com/office/word/2010/wordml">
-              <w:rPr>
-                <w:rFonts w:ascii="Arial" w:hAnsi="Arial" w:eastAsia="Arial" w:cs="Arial"/>
-                <w:i w:val="false"/>
-                <w:b w:val="false"/>
-                <w:u w:val="none"/>
-                <w:sz w:val="22"/>
-                <w:szCs w:val="22"/>
-                <w:color w:val="000000"/>
-              </w:rPr>
-              <w:t xml:space="preserve">     &lt;0.001      </w:t>
             </w:r>
           </w:p>
         </w:tc>
@@ -3349,59 +3349,59 @@
                 <w:szCs w:val="22"/>
                 <w:color w:val="000000"/>
               </w:rPr>
+              <w:t xml:space="preserve">                 </w:t>
+            </w:r>
+          </w:p>
+        </w:tc>
+        <w:tc>
+          <w:tcPr>
+            <w:tcBorders>
+              <w:bottom w:val="none" w:sz="0" w:space="0" w:color="000000"/>
+              <w:top w:val="none" w:sz="0" w:space="0" w:color="000000"/>
+              <w:left w:val="none" w:sz="0" w:space="0" w:color="000000"/>
+              <w:right w:val="none" w:sz="0" w:space="0" w:color="000000"/>
+            </w:tcBorders>
+            <w:shd w:val="clear" w:color="auto" w:fill="FFFFFF"/>
+            <w:tcMar>
+              <w:top w:w="0" w:type="dxa"/>
+              <w:bottom w:w="0" w:type="dxa"/>
+              <w:left w:w="0" w:type="dxa"/>
+              <w:right w:w="0" w:type="dxa"/>
+            </w:tcMar>
+            <w:vAlign w:val="center"/>
+          </w:tcPr>
+          <w:p>
+            <w:pPr>
+              <w:jc w:val="center"/>
+              <w:pBdr>
+                <w:bottom w:val="none" w:sz="0" w:space="0" w:color="000000"/>
+                <w:top w:val="none" w:sz="0" w:space="0" w:color="000000"/>
+                <w:left w:val="none" w:sz="0" w:space="0" w:color="000000"/>
+                <w:right w:val="none" w:sz="0" w:space="0" w:color="000000"/>
+              </w:pBdr>
+              <w:spacing w:after="100" w:before="100" w:line="240"/>
+              <w:ind w:left="100" w:right="100" w:firstLine="0" w:firstLineChars="0"/>
+              <w:rPr>
+                <w:rFonts w:ascii="Arial" w:hAnsi="Arial" w:eastAsia="Arial" w:cs="Arial"/>
+                <w:i w:val="false"/>
+                <w:b w:val="false"/>
+                <w:u w:val="none"/>
+                <w:sz w:val="22"/>
+                <w:szCs w:val="22"/>
+                <w:color w:val="000000"/>
+              </w:rPr>
+            </w:pPr>
+            <w:r xmlns:w="http://schemas.openxmlformats.org/wordprocessingml/2006/main" xmlns:wp="http://schemas.openxmlformats.org/drawingml/2006/wordprocessingDrawing" xmlns:r="http://schemas.openxmlformats.org/officeDocument/2006/relationships" xmlns:w14="http://schemas.microsoft.com/office/word/2010/wordml">
+              <w:rPr>
+                <w:rFonts w:ascii="Arial" w:hAnsi="Arial" w:eastAsia="Arial" w:cs="Arial"/>
+                <w:i w:val="false"/>
+                <w:b w:val="false"/>
+                <w:u w:val="none"/>
+                <w:sz w:val="22"/>
+                <w:szCs w:val="22"/>
+                <w:color w:val="000000"/>
+              </w:rPr>
               <w:t xml:space="preserve">                   </w:t>
-            </w:r>
-          </w:p>
-        </w:tc>
-        <w:tc>
-          <w:tcPr>
-            <w:tcBorders>
-              <w:bottom w:val="none" w:sz="0" w:space="0" w:color="000000"/>
-              <w:top w:val="none" w:sz="0" w:space="0" w:color="000000"/>
-              <w:left w:val="none" w:sz="0" w:space="0" w:color="000000"/>
-              <w:right w:val="none" w:sz="0" w:space="0" w:color="000000"/>
-            </w:tcBorders>
-            <w:shd w:val="clear" w:color="auto" w:fill="FFFFFF"/>
-            <w:tcMar>
-              <w:top w:w="0" w:type="dxa"/>
-              <w:bottom w:w="0" w:type="dxa"/>
-              <w:left w:w="0" w:type="dxa"/>
-              <w:right w:w="0" w:type="dxa"/>
-            </w:tcMar>
-            <w:vAlign w:val="center"/>
-          </w:tcPr>
-          <w:p>
-            <w:pPr>
-              <w:jc w:val="center"/>
-              <w:pBdr>
-                <w:bottom w:val="none" w:sz="0" w:space="0" w:color="000000"/>
-                <w:top w:val="none" w:sz="0" w:space="0" w:color="000000"/>
-                <w:left w:val="none" w:sz="0" w:space="0" w:color="000000"/>
-                <w:right w:val="none" w:sz="0" w:space="0" w:color="000000"/>
-              </w:pBdr>
-              <w:spacing w:after="100" w:before="100" w:line="240"/>
-              <w:ind w:left="100" w:right="100" w:firstLine="0" w:firstLineChars="0"/>
-              <w:rPr>
-                <w:rFonts w:ascii="Arial" w:hAnsi="Arial" w:eastAsia="Arial" w:cs="Arial"/>
-                <w:i w:val="false"/>
-                <w:b w:val="false"/>
-                <w:u w:val="none"/>
-                <w:sz w:val="22"/>
-                <w:szCs w:val="22"/>
-                <w:color w:val="000000"/>
-              </w:rPr>
-            </w:pPr>
-            <w:r xmlns:w="http://schemas.openxmlformats.org/wordprocessingml/2006/main" xmlns:wp="http://schemas.openxmlformats.org/drawingml/2006/wordprocessingDrawing" xmlns:r="http://schemas.openxmlformats.org/officeDocument/2006/relationships" xmlns:w14="http://schemas.microsoft.com/office/word/2010/wordml">
-              <w:rPr>
-                <w:rFonts w:ascii="Arial" w:hAnsi="Arial" w:eastAsia="Arial" w:cs="Arial"/>
-                <w:i w:val="false"/>
-                <w:b w:val="false"/>
-                <w:u w:val="none"/>
-                <w:sz w:val="22"/>
-                <w:szCs w:val="22"/>
-                <w:color w:val="000000"/>
-              </w:rPr>
-              <w:t xml:space="preserve">                 </w:t>
             </w:r>
           </w:p>
         </w:tc>
@@ -3563,59 +3563,59 @@
                 <w:szCs w:val="22"/>
                 <w:color w:val="000000"/>
               </w:rPr>
+              <w:t xml:space="preserve">                 </w:t>
+            </w:r>
+          </w:p>
+        </w:tc>
+        <w:tc>
+          <w:tcPr>
+            <w:tcBorders>
+              <w:bottom w:val="none" w:sz="0" w:space="0" w:color="000000"/>
+              <w:top w:val="none" w:sz="0" w:space="0" w:color="000000"/>
+              <w:left w:val="none" w:sz="0" w:space="0" w:color="000000"/>
+              <w:right w:val="none" w:sz="0" w:space="0" w:color="000000"/>
+            </w:tcBorders>
+            <w:shd w:val="clear" w:color="auto" w:fill="FFFFFF"/>
+            <w:tcMar>
+              <w:top w:w="0" w:type="dxa"/>
+              <w:bottom w:w="0" w:type="dxa"/>
+              <w:left w:w="0" w:type="dxa"/>
+              <w:right w:w="0" w:type="dxa"/>
+            </w:tcMar>
+            <w:vAlign w:val="center"/>
+          </w:tcPr>
+          <w:p>
+            <w:pPr>
+              <w:jc w:val="center"/>
+              <w:pBdr>
+                <w:bottom w:val="none" w:sz="0" w:space="0" w:color="000000"/>
+                <w:top w:val="none" w:sz="0" w:space="0" w:color="000000"/>
+                <w:left w:val="none" w:sz="0" w:space="0" w:color="000000"/>
+                <w:right w:val="none" w:sz="0" w:space="0" w:color="000000"/>
+              </w:pBdr>
+              <w:spacing w:after="100" w:before="100" w:line="240"/>
+              <w:ind w:left="100" w:right="100" w:firstLine="0" w:firstLineChars="0"/>
+              <w:rPr>
+                <w:rFonts w:ascii="Arial" w:hAnsi="Arial" w:eastAsia="Arial" w:cs="Arial"/>
+                <w:i w:val="false"/>
+                <w:b w:val="false"/>
+                <w:u w:val="none"/>
+                <w:sz w:val="22"/>
+                <w:szCs w:val="22"/>
+                <w:color w:val="000000"/>
+              </w:rPr>
+            </w:pPr>
+            <w:r xmlns:w="http://schemas.openxmlformats.org/wordprocessingml/2006/main" xmlns:wp="http://schemas.openxmlformats.org/drawingml/2006/wordprocessingDrawing" xmlns:r="http://schemas.openxmlformats.org/officeDocument/2006/relationships" xmlns:w14="http://schemas.microsoft.com/office/word/2010/wordml">
+              <w:rPr>
+                <w:rFonts w:ascii="Arial" w:hAnsi="Arial" w:eastAsia="Arial" w:cs="Arial"/>
+                <w:i w:val="false"/>
+                <w:b w:val="false"/>
+                <w:u w:val="none"/>
+                <w:sz w:val="22"/>
+                <w:szCs w:val="22"/>
+                <w:color w:val="000000"/>
+              </w:rPr>
               <w:t xml:space="preserve">                   </w:t>
-            </w:r>
-          </w:p>
-        </w:tc>
-        <w:tc>
-          <w:tcPr>
-            <w:tcBorders>
-              <w:bottom w:val="none" w:sz="0" w:space="0" w:color="000000"/>
-              <w:top w:val="none" w:sz="0" w:space="0" w:color="000000"/>
-              <w:left w:val="none" w:sz="0" w:space="0" w:color="000000"/>
-              <w:right w:val="none" w:sz="0" w:space="0" w:color="000000"/>
-            </w:tcBorders>
-            <w:shd w:val="clear" w:color="auto" w:fill="FFFFFF"/>
-            <w:tcMar>
-              <w:top w:w="0" w:type="dxa"/>
-              <w:bottom w:w="0" w:type="dxa"/>
-              <w:left w:w="0" w:type="dxa"/>
-              <w:right w:w="0" w:type="dxa"/>
-            </w:tcMar>
-            <w:vAlign w:val="center"/>
-          </w:tcPr>
-          <w:p>
-            <w:pPr>
-              <w:jc w:val="center"/>
-              <w:pBdr>
-                <w:bottom w:val="none" w:sz="0" w:space="0" w:color="000000"/>
-                <w:top w:val="none" w:sz="0" w:space="0" w:color="000000"/>
-                <w:left w:val="none" w:sz="0" w:space="0" w:color="000000"/>
-                <w:right w:val="none" w:sz="0" w:space="0" w:color="000000"/>
-              </w:pBdr>
-              <w:spacing w:after="100" w:before="100" w:line="240"/>
-              <w:ind w:left="100" w:right="100" w:firstLine="0" w:firstLineChars="0"/>
-              <w:rPr>
-                <w:rFonts w:ascii="Arial" w:hAnsi="Arial" w:eastAsia="Arial" w:cs="Arial"/>
-                <w:i w:val="false"/>
-                <w:b w:val="false"/>
-                <w:u w:val="none"/>
-                <w:sz w:val="22"/>
-                <w:szCs w:val="22"/>
-                <w:color w:val="000000"/>
-              </w:rPr>
-            </w:pPr>
-            <w:r xmlns:w="http://schemas.openxmlformats.org/wordprocessingml/2006/main" xmlns:wp="http://schemas.openxmlformats.org/drawingml/2006/wordprocessingDrawing" xmlns:r="http://schemas.openxmlformats.org/officeDocument/2006/relationships" xmlns:w14="http://schemas.microsoft.com/office/word/2010/wordml">
-              <w:rPr>
-                <w:rFonts w:ascii="Arial" w:hAnsi="Arial" w:eastAsia="Arial" w:cs="Arial"/>
-                <w:i w:val="false"/>
-                <w:b w:val="false"/>
-                <w:u w:val="none"/>
-                <w:sz w:val="22"/>
-                <w:szCs w:val="22"/>
-                <w:color w:val="000000"/>
-              </w:rPr>
-              <w:t xml:space="preserve">                 </w:t>
             </w:r>
           </w:p>
         </w:tc>
@@ -3777,59 +3777,59 @@
                 <w:szCs w:val="22"/>
                 <w:color w:val="000000"/>
               </w:rPr>
+              <w:t xml:space="preserve">                 </w:t>
+            </w:r>
+          </w:p>
+        </w:tc>
+        <w:tc>
+          <w:tcPr>
+            <w:tcBorders>
+              <w:bottom w:val="none" w:sz="0" w:space="0" w:color="000000"/>
+              <w:top w:val="none" w:sz="0" w:space="0" w:color="000000"/>
+              <w:left w:val="none" w:sz="0" w:space="0" w:color="000000"/>
+              <w:right w:val="none" w:sz="0" w:space="0" w:color="000000"/>
+            </w:tcBorders>
+            <w:shd w:val="clear" w:color="auto" w:fill="FFFFFF"/>
+            <w:tcMar>
+              <w:top w:w="0" w:type="dxa"/>
+              <w:bottom w:w="0" w:type="dxa"/>
+              <w:left w:w="0" w:type="dxa"/>
+              <w:right w:w="0" w:type="dxa"/>
+            </w:tcMar>
+            <w:vAlign w:val="center"/>
+          </w:tcPr>
+          <w:p>
+            <w:pPr>
+              <w:jc w:val="center"/>
+              <w:pBdr>
+                <w:bottom w:val="none" w:sz="0" w:space="0" w:color="000000"/>
+                <w:top w:val="none" w:sz="0" w:space="0" w:color="000000"/>
+                <w:left w:val="none" w:sz="0" w:space="0" w:color="000000"/>
+                <w:right w:val="none" w:sz="0" w:space="0" w:color="000000"/>
+              </w:pBdr>
+              <w:spacing w:after="100" w:before="100" w:line="240"/>
+              <w:ind w:left="100" w:right="100" w:firstLine="0" w:firstLineChars="0"/>
+              <w:rPr>
+                <w:rFonts w:ascii="Arial" w:hAnsi="Arial" w:eastAsia="Arial" w:cs="Arial"/>
+                <w:i w:val="false"/>
+                <w:b w:val="false"/>
+                <w:u w:val="none"/>
+                <w:sz w:val="22"/>
+                <w:szCs w:val="22"/>
+                <w:color w:val="000000"/>
+              </w:rPr>
+            </w:pPr>
+            <w:r xmlns:w="http://schemas.openxmlformats.org/wordprocessingml/2006/main" xmlns:wp="http://schemas.openxmlformats.org/drawingml/2006/wordprocessingDrawing" xmlns:r="http://schemas.openxmlformats.org/officeDocument/2006/relationships" xmlns:w14="http://schemas.microsoft.com/office/word/2010/wordml">
+              <w:rPr>
+                <w:rFonts w:ascii="Arial" w:hAnsi="Arial" w:eastAsia="Arial" w:cs="Arial"/>
+                <w:i w:val="false"/>
+                <w:b w:val="false"/>
+                <w:u w:val="none"/>
+                <w:sz w:val="22"/>
+                <w:szCs w:val="22"/>
+                <w:color w:val="000000"/>
+              </w:rPr>
               <w:t xml:space="preserve">                   </w:t>
-            </w:r>
-          </w:p>
-        </w:tc>
-        <w:tc>
-          <w:tcPr>
-            <w:tcBorders>
-              <w:bottom w:val="none" w:sz="0" w:space="0" w:color="000000"/>
-              <w:top w:val="none" w:sz="0" w:space="0" w:color="000000"/>
-              <w:left w:val="none" w:sz="0" w:space="0" w:color="000000"/>
-              <w:right w:val="none" w:sz="0" w:space="0" w:color="000000"/>
-            </w:tcBorders>
-            <w:shd w:val="clear" w:color="auto" w:fill="FFFFFF"/>
-            <w:tcMar>
-              <w:top w:w="0" w:type="dxa"/>
-              <w:bottom w:w="0" w:type="dxa"/>
-              <w:left w:w="0" w:type="dxa"/>
-              <w:right w:w="0" w:type="dxa"/>
-            </w:tcMar>
-            <w:vAlign w:val="center"/>
-          </w:tcPr>
-          <w:p>
-            <w:pPr>
-              <w:jc w:val="center"/>
-              <w:pBdr>
-                <w:bottom w:val="none" w:sz="0" w:space="0" w:color="000000"/>
-                <w:top w:val="none" w:sz="0" w:space="0" w:color="000000"/>
-                <w:left w:val="none" w:sz="0" w:space="0" w:color="000000"/>
-                <w:right w:val="none" w:sz="0" w:space="0" w:color="000000"/>
-              </w:pBdr>
-              <w:spacing w:after="100" w:before="100" w:line="240"/>
-              <w:ind w:left="100" w:right="100" w:firstLine="0" w:firstLineChars="0"/>
-              <w:rPr>
-                <w:rFonts w:ascii="Arial" w:hAnsi="Arial" w:eastAsia="Arial" w:cs="Arial"/>
-                <w:i w:val="false"/>
-                <w:b w:val="false"/>
-                <w:u w:val="none"/>
-                <w:sz w:val="22"/>
-                <w:szCs w:val="22"/>
-                <w:color w:val="000000"/>
-              </w:rPr>
-            </w:pPr>
-            <w:r xmlns:w="http://schemas.openxmlformats.org/wordprocessingml/2006/main" xmlns:wp="http://schemas.openxmlformats.org/drawingml/2006/wordprocessingDrawing" xmlns:r="http://schemas.openxmlformats.org/officeDocument/2006/relationships" xmlns:w14="http://schemas.microsoft.com/office/word/2010/wordml">
-              <w:rPr>
-                <w:rFonts w:ascii="Arial" w:hAnsi="Arial" w:eastAsia="Arial" w:cs="Arial"/>
-                <w:i w:val="false"/>
-                <w:b w:val="false"/>
-                <w:u w:val="none"/>
-                <w:sz w:val="22"/>
-                <w:szCs w:val="22"/>
-                <w:color w:val="000000"/>
-              </w:rPr>
-              <w:t xml:space="preserve">                 </w:t>
             </w:r>
           </w:p>
         </w:tc>
@@ -3991,59 +3991,59 @@
                 <w:szCs w:val="22"/>
                 <w:color w:val="000000"/>
               </w:rPr>
+              <w:t xml:space="preserve">     &lt;0.001      </w:t>
+            </w:r>
+          </w:p>
+        </w:tc>
+        <w:tc>
+          <w:tcPr>
+            <w:tcBorders>
+              <w:bottom w:val="none" w:sz="0" w:space="0" w:color="000000"/>
+              <w:top w:val="none" w:sz="0" w:space="0" w:color="000000"/>
+              <w:left w:val="none" w:sz="0" w:space="0" w:color="000000"/>
+              <w:right w:val="none" w:sz="0" w:space="0" w:color="000000"/>
+            </w:tcBorders>
+            <w:shd w:val="clear" w:color="auto" w:fill="FFFFFF"/>
+            <w:tcMar>
+              <w:top w:w="0" w:type="dxa"/>
+              <w:bottom w:w="0" w:type="dxa"/>
+              <w:left w:w="0" w:type="dxa"/>
+              <w:right w:w="0" w:type="dxa"/>
+            </w:tcMar>
+            <w:vAlign w:val="center"/>
+          </w:tcPr>
+          <w:p>
+            <w:pPr>
+              <w:jc w:val="center"/>
+              <w:pBdr>
+                <w:bottom w:val="none" w:sz="0" w:space="0" w:color="000000"/>
+                <w:top w:val="none" w:sz="0" w:space="0" w:color="000000"/>
+                <w:left w:val="none" w:sz="0" w:space="0" w:color="000000"/>
+                <w:right w:val="none" w:sz="0" w:space="0" w:color="000000"/>
+              </w:pBdr>
+              <w:spacing w:after="100" w:before="100" w:line="240"/>
+              <w:ind w:left="100" w:right="100" w:firstLine="0" w:firstLineChars="0"/>
+              <w:rPr>
+                <w:rFonts w:ascii="Arial" w:hAnsi="Arial" w:eastAsia="Arial" w:cs="Arial"/>
+                <w:i w:val="false"/>
+                <w:b w:val="false"/>
+                <w:u w:val="none"/>
+                <w:sz w:val="22"/>
+                <w:szCs w:val="22"/>
+                <w:color w:val="000000"/>
+              </w:rPr>
+            </w:pPr>
+            <w:r xmlns:w="http://schemas.openxmlformats.org/wordprocessingml/2006/main" xmlns:wp="http://schemas.openxmlformats.org/drawingml/2006/wordprocessingDrawing" xmlns:r="http://schemas.openxmlformats.org/officeDocument/2006/relationships" xmlns:w14="http://schemas.microsoft.com/office/word/2010/wordml">
+              <w:rPr>
+                <w:rFonts w:ascii="Arial" w:hAnsi="Arial" w:eastAsia="Arial" w:cs="Arial"/>
+                <w:i w:val="false"/>
+                <w:b w:val="false"/>
+                <w:u w:val="none"/>
+                <w:sz w:val="22"/>
+                <w:szCs w:val="22"/>
+                <w:color w:val="000000"/>
+              </w:rPr>
               <w:t xml:space="preserve">      &lt;0.001       </w:t>
-            </w:r>
-          </w:p>
-        </w:tc>
-        <w:tc>
-          <w:tcPr>
-            <w:tcBorders>
-              <w:bottom w:val="none" w:sz="0" w:space="0" w:color="000000"/>
-              <w:top w:val="none" w:sz="0" w:space="0" w:color="000000"/>
-              <w:left w:val="none" w:sz="0" w:space="0" w:color="000000"/>
-              <w:right w:val="none" w:sz="0" w:space="0" w:color="000000"/>
-            </w:tcBorders>
-            <w:shd w:val="clear" w:color="auto" w:fill="FFFFFF"/>
-            <w:tcMar>
-              <w:top w:w="0" w:type="dxa"/>
-              <w:bottom w:w="0" w:type="dxa"/>
-              <w:left w:w="0" w:type="dxa"/>
-              <w:right w:w="0" w:type="dxa"/>
-            </w:tcMar>
-            <w:vAlign w:val="center"/>
-          </w:tcPr>
-          <w:p>
-            <w:pPr>
-              <w:jc w:val="center"/>
-              <w:pBdr>
-                <w:bottom w:val="none" w:sz="0" w:space="0" w:color="000000"/>
-                <w:top w:val="none" w:sz="0" w:space="0" w:color="000000"/>
-                <w:left w:val="none" w:sz="0" w:space="0" w:color="000000"/>
-                <w:right w:val="none" w:sz="0" w:space="0" w:color="000000"/>
-              </w:pBdr>
-              <w:spacing w:after="100" w:before="100" w:line="240"/>
-              <w:ind w:left="100" w:right="100" w:firstLine="0" w:firstLineChars="0"/>
-              <w:rPr>
-                <w:rFonts w:ascii="Arial" w:hAnsi="Arial" w:eastAsia="Arial" w:cs="Arial"/>
-                <w:i w:val="false"/>
-                <w:b w:val="false"/>
-                <w:u w:val="none"/>
-                <w:sz w:val="22"/>
-                <w:szCs w:val="22"/>
-                <w:color w:val="000000"/>
-              </w:rPr>
-            </w:pPr>
-            <w:r xmlns:w="http://schemas.openxmlformats.org/wordprocessingml/2006/main" xmlns:wp="http://schemas.openxmlformats.org/drawingml/2006/wordprocessingDrawing" xmlns:r="http://schemas.openxmlformats.org/officeDocument/2006/relationships" xmlns:w14="http://schemas.microsoft.com/office/word/2010/wordml">
-              <w:rPr>
-                <w:rFonts w:ascii="Arial" w:hAnsi="Arial" w:eastAsia="Arial" w:cs="Arial"/>
-                <w:i w:val="false"/>
-                <w:b w:val="false"/>
-                <w:u w:val="none"/>
-                <w:sz w:val="22"/>
-                <w:szCs w:val="22"/>
-                <w:color w:val="000000"/>
-              </w:rPr>
-              <w:t xml:space="preserve">     &lt;0.001      </w:t>
             </w:r>
           </w:p>
         </w:tc>
@@ -4205,59 +4205,59 @@
                 <w:szCs w:val="22"/>
                 <w:color w:val="000000"/>
               </w:rPr>
+              <w:t xml:space="preserve">                 </w:t>
+            </w:r>
+          </w:p>
+        </w:tc>
+        <w:tc>
+          <w:tcPr>
+            <w:tcBorders>
+              <w:bottom w:val="none" w:sz="0" w:space="0" w:color="000000"/>
+              <w:top w:val="none" w:sz="0" w:space="0" w:color="000000"/>
+              <w:left w:val="none" w:sz="0" w:space="0" w:color="000000"/>
+              <w:right w:val="none" w:sz="0" w:space="0" w:color="000000"/>
+            </w:tcBorders>
+            <w:shd w:val="clear" w:color="auto" w:fill="FFFFFF"/>
+            <w:tcMar>
+              <w:top w:w="0" w:type="dxa"/>
+              <w:bottom w:w="0" w:type="dxa"/>
+              <w:left w:w="0" w:type="dxa"/>
+              <w:right w:w="0" w:type="dxa"/>
+            </w:tcMar>
+            <w:vAlign w:val="center"/>
+          </w:tcPr>
+          <w:p>
+            <w:pPr>
+              <w:jc w:val="center"/>
+              <w:pBdr>
+                <w:bottom w:val="none" w:sz="0" w:space="0" w:color="000000"/>
+                <w:top w:val="none" w:sz="0" w:space="0" w:color="000000"/>
+                <w:left w:val="none" w:sz="0" w:space="0" w:color="000000"/>
+                <w:right w:val="none" w:sz="0" w:space="0" w:color="000000"/>
+              </w:pBdr>
+              <w:spacing w:after="100" w:before="100" w:line="240"/>
+              <w:ind w:left="100" w:right="100" w:firstLine="0" w:firstLineChars="0"/>
+              <w:rPr>
+                <w:rFonts w:ascii="Arial" w:hAnsi="Arial" w:eastAsia="Arial" w:cs="Arial"/>
+                <w:i w:val="false"/>
+                <w:b w:val="false"/>
+                <w:u w:val="none"/>
+                <w:sz w:val="22"/>
+                <w:szCs w:val="22"/>
+                <w:color w:val="000000"/>
+              </w:rPr>
+            </w:pPr>
+            <w:r xmlns:w="http://schemas.openxmlformats.org/wordprocessingml/2006/main" xmlns:wp="http://schemas.openxmlformats.org/drawingml/2006/wordprocessingDrawing" xmlns:r="http://schemas.openxmlformats.org/officeDocument/2006/relationships" xmlns:w14="http://schemas.microsoft.com/office/word/2010/wordml">
+              <w:rPr>
+                <w:rFonts w:ascii="Arial" w:hAnsi="Arial" w:eastAsia="Arial" w:cs="Arial"/>
+                <w:i w:val="false"/>
+                <w:b w:val="false"/>
+                <w:u w:val="none"/>
+                <w:sz w:val="22"/>
+                <w:szCs w:val="22"/>
+                <w:color w:val="000000"/>
+              </w:rPr>
               <w:t xml:space="preserve">                   </w:t>
-            </w:r>
-          </w:p>
-        </w:tc>
-        <w:tc>
-          <w:tcPr>
-            <w:tcBorders>
-              <w:bottom w:val="none" w:sz="0" w:space="0" w:color="000000"/>
-              <w:top w:val="none" w:sz="0" w:space="0" w:color="000000"/>
-              <w:left w:val="none" w:sz="0" w:space="0" w:color="000000"/>
-              <w:right w:val="none" w:sz="0" w:space="0" w:color="000000"/>
-            </w:tcBorders>
-            <w:shd w:val="clear" w:color="auto" w:fill="FFFFFF"/>
-            <w:tcMar>
-              <w:top w:w="0" w:type="dxa"/>
-              <w:bottom w:w="0" w:type="dxa"/>
-              <w:left w:w="0" w:type="dxa"/>
-              <w:right w:w="0" w:type="dxa"/>
-            </w:tcMar>
-            <w:vAlign w:val="center"/>
-          </w:tcPr>
-          <w:p>
-            <w:pPr>
-              <w:jc w:val="center"/>
-              <w:pBdr>
-                <w:bottom w:val="none" w:sz="0" w:space="0" w:color="000000"/>
-                <w:top w:val="none" w:sz="0" w:space="0" w:color="000000"/>
-                <w:left w:val="none" w:sz="0" w:space="0" w:color="000000"/>
-                <w:right w:val="none" w:sz="0" w:space="0" w:color="000000"/>
-              </w:pBdr>
-              <w:spacing w:after="100" w:before="100" w:line="240"/>
-              <w:ind w:left="100" w:right="100" w:firstLine="0" w:firstLineChars="0"/>
-              <w:rPr>
-                <w:rFonts w:ascii="Arial" w:hAnsi="Arial" w:eastAsia="Arial" w:cs="Arial"/>
-                <w:i w:val="false"/>
-                <w:b w:val="false"/>
-                <w:u w:val="none"/>
-                <w:sz w:val="22"/>
-                <w:szCs w:val="22"/>
-                <w:color w:val="000000"/>
-              </w:rPr>
-            </w:pPr>
-            <w:r xmlns:w="http://schemas.openxmlformats.org/wordprocessingml/2006/main" xmlns:wp="http://schemas.openxmlformats.org/drawingml/2006/wordprocessingDrawing" xmlns:r="http://schemas.openxmlformats.org/officeDocument/2006/relationships" xmlns:w14="http://schemas.microsoft.com/office/word/2010/wordml">
-              <w:rPr>
-                <w:rFonts w:ascii="Arial" w:hAnsi="Arial" w:eastAsia="Arial" w:cs="Arial"/>
-                <w:i w:val="false"/>
-                <w:b w:val="false"/>
-                <w:u w:val="none"/>
-                <w:sz w:val="22"/>
-                <w:szCs w:val="22"/>
-                <w:color w:val="000000"/>
-              </w:rPr>
-              <w:t xml:space="preserve">                 </w:t>
             </w:r>
           </w:p>
         </w:tc>
@@ -4419,59 +4419,59 @@
                 <w:szCs w:val="22"/>
                 <w:color w:val="000000"/>
               </w:rPr>
+              <w:t xml:space="preserve">                 </w:t>
+            </w:r>
+          </w:p>
+        </w:tc>
+        <w:tc>
+          <w:tcPr>
+            <w:tcBorders>
+              <w:bottom w:val="none" w:sz="0" w:space="0" w:color="000000"/>
+              <w:top w:val="none" w:sz="0" w:space="0" w:color="000000"/>
+              <w:left w:val="none" w:sz="0" w:space="0" w:color="000000"/>
+              <w:right w:val="none" w:sz="0" w:space="0" w:color="000000"/>
+            </w:tcBorders>
+            <w:shd w:val="clear" w:color="auto" w:fill="FFFFFF"/>
+            <w:tcMar>
+              <w:top w:w="0" w:type="dxa"/>
+              <w:bottom w:w="0" w:type="dxa"/>
+              <w:left w:w="0" w:type="dxa"/>
+              <w:right w:w="0" w:type="dxa"/>
+            </w:tcMar>
+            <w:vAlign w:val="center"/>
+          </w:tcPr>
+          <w:p>
+            <w:pPr>
+              <w:jc w:val="center"/>
+              <w:pBdr>
+                <w:bottom w:val="none" w:sz="0" w:space="0" w:color="000000"/>
+                <w:top w:val="none" w:sz="0" w:space="0" w:color="000000"/>
+                <w:left w:val="none" w:sz="0" w:space="0" w:color="000000"/>
+                <w:right w:val="none" w:sz="0" w:space="0" w:color="000000"/>
+              </w:pBdr>
+              <w:spacing w:after="100" w:before="100" w:line="240"/>
+              <w:ind w:left="100" w:right="100" w:firstLine="0" w:firstLineChars="0"/>
+              <w:rPr>
+                <w:rFonts w:ascii="Arial" w:hAnsi="Arial" w:eastAsia="Arial" w:cs="Arial"/>
+                <w:i w:val="false"/>
+                <w:b w:val="false"/>
+                <w:u w:val="none"/>
+                <w:sz w:val="22"/>
+                <w:szCs w:val="22"/>
+                <w:color w:val="000000"/>
+              </w:rPr>
+            </w:pPr>
+            <w:r xmlns:w="http://schemas.openxmlformats.org/wordprocessingml/2006/main" xmlns:wp="http://schemas.openxmlformats.org/drawingml/2006/wordprocessingDrawing" xmlns:r="http://schemas.openxmlformats.org/officeDocument/2006/relationships" xmlns:w14="http://schemas.microsoft.com/office/word/2010/wordml">
+              <w:rPr>
+                <w:rFonts w:ascii="Arial" w:hAnsi="Arial" w:eastAsia="Arial" w:cs="Arial"/>
+                <w:i w:val="false"/>
+                <w:b w:val="false"/>
+                <w:u w:val="none"/>
+                <w:sz w:val="22"/>
+                <w:szCs w:val="22"/>
+                <w:color w:val="000000"/>
+              </w:rPr>
               <w:t xml:space="preserve">                   </w:t>
-            </w:r>
-          </w:p>
-        </w:tc>
-        <w:tc>
-          <w:tcPr>
-            <w:tcBorders>
-              <w:bottom w:val="none" w:sz="0" w:space="0" w:color="000000"/>
-              <w:top w:val="none" w:sz="0" w:space="0" w:color="000000"/>
-              <w:left w:val="none" w:sz="0" w:space="0" w:color="000000"/>
-              <w:right w:val="none" w:sz="0" w:space="0" w:color="000000"/>
-            </w:tcBorders>
-            <w:shd w:val="clear" w:color="auto" w:fill="FFFFFF"/>
-            <w:tcMar>
-              <w:top w:w="0" w:type="dxa"/>
-              <w:bottom w:w="0" w:type="dxa"/>
-              <w:left w:w="0" w:type="dxa"/>
-              <w:right w:w="0" w:type="dxa"/>
-            </w:tcMar>
-            <w:vAlign w:val="center"/>
-          </w:tcPr>
-          <w:p>
-            <w:pPr>
-              <w:jc w:val="center"/>
-              <w:pBdr>
-                <w:bottom w:val="none" w:sz="0" w:space="0" w:color="000000"/>
-                <w:top w:val="none" w:sz="0" w:space="0" w:color="000000"/>
-                <w:left w:val="none" w:sz="0" w:space="0" w:color="000000"/>
-                <w:right w:val="none" w:sz="0" w:space="0" w:color="000000"/>
-              </w:pBdr>
-              <w:spacing w:after="100" w:before="100" w:line="240"/>
-              <w:ind w:left="100" w:right="100" w:firstLine="0" w:firstLineChars="0"/>
-              <w:rPr>
-                <w:rFonts w:ascii="Arial" w:hAnsi="Arial" w:eastAsia="Arial" w:cs="Arial"/>
-                <w:i w:val="false"/>
-                <w:b w:val="false"/>
-                <w:u w:val="none"/>
-                <w:sz w:val="22"/>
-                <w:szCs w:val="22"/>
-                <w:color w:val="000000"/>
-              </w:rPr>
-            </w:pPr>
-            <w:r xmlns:w="http://schemas.openxmlformats.org/wordprocessingml/2006/main" xmlns:wp="http://schemas.openxmlformats.org/drawingml/2006/wordprocessingDrawing" xmlns:r="http://schemas.openxmlformats.org/officeDocument/2006/relationships" xmlns:w14="http://schemas.microsoft.com/office/word/2010/wordml">
-              <w:rPr>
-                <w:rFonts w:ascii="Arial" w:hAnsi="Arial" w:eastAsia="Arial" w:cs="Arial"/>
-                <w:i w:val="false"/>
-                <w:b w:val="false"/>
-                <w:u w:val="none"/>
-                <w:sz w:val="22"/>
-                <w:szCs w:val="22"/>
-                <w:color w:val="000000"/>
-              </w:rPr>
-              <w:t xml:space="preserve">                 </w:t>
             </w:r>
           </w:p>
         </w:tc>
@@ -4633,59 +4633,59 @@
                 <w:szCs w:val="22"/>
                 <w:color w:val="000000"/>
               </w:rPr>
+              <w:t xml:space="preserve">     &lt;0.001      </w:t>
+            </w:r>
+          </w:p>
+        </w:tc>
+        <w:tc>
+          <w:tcPr>
+            <w:tcBorders>
+              <w:bottom w:val="none" w:sz="0" w:space="0" w:color="000000"/>
+              <w:top w:val="none" w:sz="0" w:space="0" w:color="000000"/>
+              <w:left w:val="none" w:sz="0" w:space="0" w:color="000000"/>
+              <w:right w:val="none" w:sz="0" w:space="0" w:color="000000"/>
+            </w:tcBorders>
+            <w:shd w:val="clear" w:color="auto" w:fill="FFFFFF"/>
+            <w:tcMar>
+              <w:top w:w="0" w:type="dxa"/>
+              <w:bottom w:w="0" w:type="dxa"/>
+              <w:left w:w="0" w:type="dxa"/>
+              <w:right w:w="0" w:type="dxa"/>
+            </w:tcMar>
+            <w:vAlign w:val="center"/>
+          </w:tcPr>
+          <w:p>
+            <w:pPr>
+              <w:jc w:val="center"/>
+              <w:pBdr>
+                <w:bottom w:val="none" w:sz="0" w:space="0" w:color="000000"/>
+                <w:top w:val="none" w:sz="0" w:space="0" w:color="000000"/>
+                <w:left w:val="none" w:sz="0" w:space="0" w:color="000000"/>
+                <w:right w:val="none" w:sz="0" w:space="0" w:color="000000"/>
+              </w:pBdr>
+              <w:spacing w:after="100" w:before="100" w:line="240"/>
+              <w:ind w:left="100" w:right="100" w:firstLine="0" w:firstLineChars="0"/>
+              <w:rPr>
+                <w:rFonts w:ascii="Arial" w:hAnsi="Arial" w:eastAsia="Arial" w:cs="Arial"/>
+                <w:i w:val="false"/>
+                <w:b w:val="false"/>
+                <w:u w:val="none"/>
+                <w:sz w:val="22"/>
+                <w:szCs w:val="22"/>
+                <w:color w:val="000000"/>
+              </w:rPr>
+            </w:pPr>
+            <w:r xmlns:w="http://schemas.openxmlformats.org/wordprocessingml/2006/main" xmlns:wp="http://schemas.openxmlformats.org/drawingml/2006/wordprocessingDrawing" xmlns:r="http://schemas.openxmlformats.org/officeDocument/2006/relationships" xmlns:w14="http://schemas.microsoft.com/office/word/2010/wordml">
+              <w:rPr>
+                <w:rFonts w:ascii="Arial" w:hAnsi="Arial" w:eastAsia="Arial" w:cs="Arial"/>
+                <w:i w:val="false"/>
+                <w:b w:val="false"/>
+                <w:u w:val="none"/>
+                <w:sz w:val="22"/>
+                <w:szCs w:val="22"/>
+                <w:color w:val="000000"/>
+              </w:rPr>
               <w:t xml:space="preserve">      &lt;0.001       </w:t>
-            </w:r>
-          </w:p>
-        </w:tc>
-        <w:tc>
-          <w:tcPr>
-            <w:tcBorders>
-              <w:bottom w:val="none" w:sz="0" w:space="0" w:color="000000"/>
-              <w:top w:val="none" w:sz="0" w:space="0" w:color="000000"/>
-              <w:left w:val="none" w:sz="0" w:space="0" w:color="000000"/>
-              <w:right w:val="none" w:sz="0" w:space="0" w:color="000000"/>
-            </w:tcBorders>
-            <w:shd w:val="clear" w:color="auto" w:fill="FFFFFF"/>
-            <w:tcMar>
-              <w:top w:w="0" w:type="dxa"/>
-              <w:bottom w:w="0" w:type="dxa"/>
-              <w:left w:w="0" w:type="dxa"/>
-              <w:right w:w="0" w:type="dxa"/>
-            </w:tcMar>
-            <w:vAlign w:val="center"/>
-          </w:tcPr>
-          <w:p>
-            <w:pPr>
-              <w:jc w:val="center"/>
-              <w:pBdr>
-                <w:bottom w:val="none" w:sz="0" w:space="0" w:color="000000"/>
-                <w:top w:val="none" w:sz="0" w:space="0" w:color="000000"/>
-                <w:left w:val="none" w:sz="0" w:space="0" w:color="000000"/>
-                <w:right w:val="none" w:sz="0" w:space="0" w:color="000000"/>
-              </w:pBdr>
-              <w:spacing w:after="100" w:before="100" w:line="240"/>
-              <w:ind w:left="100" w:right="100" w:firstLine="0" w:firstLineChars="0"/>
-              <w:rPr>
-                <w:rFonts w:ascii="Arial" w:hAnsi="Arial" w:eastAsia="Arial" w:cs="Arial"/>
-                <w:i w:val="false"/>
-                <w:b w:val="false"/>
-                <w:u w:val="none"/>
-                <w:sz w:val="22"/>
-                <w:szCs w:val="22"/>
-                <w:color w:val="000000"/>
-              </w:rPr>
-            </w:pPr>
-            <w:r xmlns:w="http://schemas.openxmlformats.org/wordprocessingml/2006/main" xmlns:wp="http://schemas.openxmlformats.org/drawingml/2006/wordprocessingDrawing" xmlns:r="http://schemas.openxmlformats.org/officeDocument/2006/relationships" xmlns:w14="http://schemas.microsoft.com/office/word/2010/wordml">
-              <w:rPr>
-                <w:rFonts w:ascii="Arial" w:hAnsi="Arial" w:eastAsia="Arial" w:cs="Arial"/>
-                <w:i w:val="false"/>
-                <w:b w:val="false"/>
-                <w:u w:val="none"/>
-                <w:sz w:val="22"/>
-                <w:szCs w:val="22"/>
-                <w:color w:val="000000"/>
-              </w:rPr>
-              <w:t xml:space="preserve">     &lt;0.001      </w:t>
             </w:r>
           </w:p>
         </w:tc>
@@ -4847,59 +4847,59 @@
                 <w:szCs w:val="22"/>
                 <w:color w:val="000000"/>
               </w:rPr>
+              <w:t xml:space="preserve">                 </w:t>
+            </w:r>
+          </w:p>
+        </w:tc>
+        <w:tc>
+          <w:tcPr>
+            <w:tcBorders>
+              <w:bottom w:val="single" w:sz="12" w:space="0" w:color="666666"/>
+              <w:top w:val="none" w:sz="0" w:space="0" w:color="000000"/>
+              <w:left w:val="none" w:sz="0" w:space="0" w:color="000000"/>
+              <w:right w:val="none" w:sz="0" w:space="0" w:color="000000"/>
+            </w:tcBorders>
+            <w:shd w:val="clear" w:color="auto" w:fill="FFFFFF"/>
+            <w:tcMar>
+              <w:top w:w="0" w:type="dxa"/>
+              <w:bottom w:w="0" w:type="dxa"/>
+              <w:left w:w="0" w:type="dxa"/>
+              <w:right w:w="0" w:type="dxa"/>
+            </w:tcMar>
+            <w:vAlign w:val="center"/>
+          </w:tcPr>
+          <w:p>
+            <w:pPr>
+              <w:jc w:val="center"/>
+              <w:pBdr>
+                <w:bottom w:val="none" w:sz="0" w:space="0" w:color="000000"/>
+                <w:top w:val="none" w:sz="0" w:space="0" w:color="000000"/>
+                <w:left w:val="none" w:sz="0" w:space="0" w:color="000000"/>
+                <w:right w:val="none" w:sz="0" w:space="0" w:color="000000"/>
+              </w:pBdr>
+              <w:spacing w:after="100" w:before="100" w:line="240"/>
+              <w:ind w:left="100" w:right="100" w:firstLine="0" w:firstLineChars="0"/>
+              <w:rPr>
+                <w:rFonts w:ascii="Arial" w:hAnsi="Arial" w:eastAsia="Arial" w:cs="Arial"/>
+                <w:i w:val="false"/>
+                <w:b w:val="false"/>
+                <w:u w:val="none"/>
+                <w:sz w:val="22"/>
+                <w:szCs w:val="22"/>
+                <w:color w:val="000000"/>
+              </w:rPr>
+            </w:pPr>
+            <w:r xmlns:w="http://schemas.openxmlformats.org/wordprocessingml/2006/main" xmlns:wp="http://schemas.openxmlformats.org/drawingml/2006/wordprocessingDrawing" xmlns:r="http://schemas.openxmlformats.org/officeDocument/2006/relationships" xmlns:w14="http://schemas.microsoft.com/office/word/2010/wordml">
+              <w:rPr>
+                <w:rFonts w:ascii="Arial" w:hAnsi="Arial" w:eastAsia="Arial" w:cs="Arial"/>
+                <w:i w:val="false"/>
+                <w:b w:val="false"/>
+                <w:u w:val="none"/>
+                <w:sz w:val="22"/>
+                <w:szCs w:val="22"/>
+                <w:color w:val="000000"/>
+              </w:rPr>
               <w:t xml:space="preserve">                   </w:t>
-            </w:r>
-          </w:p>
-        </w:tc>
-        <w:tc>
-          <w:tcPr>
-            <w:tcBorders>
-              <w:bottom w:val="single" w:sz="12" w:space="0" w:color="666666"/>
-              <w:top w:val="none" w:sz="0" w:space="0" w:color="000000"/>
-              <w:left w:val="none" w:sz="0" w:space="0" w:color="000000"/>
-              <w:right w:val="none" w:sz="0" w:space="0" w:color="000000"/>
-            </w:tcBorders>
-            <w:shd w:val="clear" w:color="auto" w:fill="FFFFFF"/>
-            <w:tcMar>
-              <w:top w:w="0" w:type="dxa"/>
-              <w:bottom w:w="0" w:type="dxa"/>
-              <w:left w:w="0" w:type="dxa"/>
-              <w:right w:w="0" w:type="dxa"/>
-            </w:tcMar>
-            <w:vAlign w:val="center"/>
-          </w:tcPr>
-          <w:p>
-            <w:pPr>
-              <w:jc w:val="center"/>
-              <w:pBdr>
-                <w:bottom w:val="none" w:sz="0" w:space="0" w:color="000000"/>
-                <w:top w:val="none" w:sz="0" w:space="0" w:color="000000"/>
-                <w:left w:val="none" w:sz="0" w:space="0" w:color="000000"/>
-                <w:right w:val="none" w:sz="0" w:space="0" w:color="000000"/>
-              </w:pBdr>
-              <w:spacing w:after="100" w:before="100" w:line="240"/>
-              <w:ind w:left="100" w:right="100" w:firstLine="0" w:firstLineChars="0"/>
-              <w:rPr>
-                <w:rFonts w:ascii="Arial" w:hAnsi="Arial" w:eastAsia="Arial" w:cs="Arial"/>
-                <w:i w:val="false"/>
-                <w:b w:val="false"/>
-                <w:u w:val="none"/>
-                <w:sz w:val="22"/>
-                <w:szCs w:val="22"/>
-                <w:color w:val="000000"/>
-              </w:rPr>
-            </w:pPr>
-            <w:r xmlns:w="http://schemas.openxmlformats.org/wordprocessingml/2006/main" xmlns:wp="http://schemas.openxmlformats.org/drawingml/2006/wordprocessingDrawing" xmlns:r="http://schemas.openxmlformats.org/officeDocument/2006/relationships" xmlns:w14="http://schemas.microsoft.com/office/word/2010/wordml">
-              <w:rPr>
-                <w:rFonts w:ascii="Arial" w:hAnsi="Arial" w:eastAsia="Arial" w:cs="Arial"/>
-                <w:i w:val="false"/>
-                <w:b w:val="false"/>
-                <w:u w:val="none"/>
-                <w:sz w:val="22"/>
-                <w:szCs w:val="22"/>
-                <w:color w:val="000000"/>
-              </w:rPr>
-              <w:t xml:space="preserve">                 </w:t>
             </w:r>
           </w:p>
         </w:tc>

</xml_diff>

<commit_message>
Added analyses on Lung including Stage and Smoking status
</commit_message>
<xml_diff>
--- a/Tables/Supplementary_table_1.docx
+++ b/Tables/Supplementary_table_1.docx
@@ -71,6 +71,7 @@
                 <w:i w:val="false"/>
                 <w:b w:val="true"/>
                 <w:u w:val="none"/>
+                <w:strike w:val="false"/>
                 <w:sz w:val="22"/>
                 <w:szCs w:val="22"/>
                 <w:color w:val="000000"/>
@@ -82,6 +83,7 @@
                 <w:i w:val="false"/>
                 <w:b w:val="true"/>
                 <w:u w:val="none"/>
+                <w:strike w:val="false"/>
                 <w:sz w:val="22"/>
                 <w:szCs w:val="22"/>
                 <w:color w:val="000000"/>
@@ -123,6 +125,7 @@
                 <w:i w:val="false"/>
                 <w:b w:val="true"/>
                 <w:u w:val="none"/>
+                <w:strike w:val="false"/>
                 <w:sz w:val="22"/>
                 <w:szCs w:val="22"/>
                 <w:color w:val="000000"/>
@@ -134,6 +137,7 @@
                 <w:i w:val="false"/>
                 <w:b w:val="true"/>
                 <w:u w:val="none"/>
+                <w:strike w:val="false"/>
                 <w:sz w:val="22"/>
                 <w:szCs w:val="22"/>
                 <w:color w:val="000000"/>
@@ -175,6 +179,7 @@
                 <w:i w:val="false"/>
                 <w:b w:val="true"/>
                 <w:u w:val="none"/>
+                <w:strike w:val="false"/>
                 <w:sz w:val="22"/>
                 <w:szCs w:val="22"/>
                 <w:color w:val="000000"/>
@@ -186,6 +191,7 @@
                 <w:i w:val="false"/>
                 <w:b w:val="true"/>
                 <w:u w:val="none"/>
+                <w:strike w:val="false"/>
                 <w:sz w:val="22"/>
                 <w:szCs w:val="22"/>
                 <w:color w:val="000000"/>
@@ -227,6 +233,7 @@
                 <w:i w:val="false"/>
                 <w:b w:val="true"/>
                 <w:u w:val="none"/>
+                <w:strike w:val="false"/>
                 <w:sz w:val="22"/>
                 <w:szCs w:val="22"/>
                 <w:color w:val="000000"/>
@@ -238,6 +245,7 @@
                 <w:i w:val="false"/>
                 <w:b w:val="true"/>
                 <w:u w:val="none"/>
+                <w:strike w:val="false"/>
                 <w:sz w:val="22"/>
                 <w:szCs w:val="22"/>
                 <w:color w:val="000000"/>
@@ -286,6 +294,7 @@
                 <w:i w:val="true"/>
                 <w:b w:val="true"/>
                 <w:u w:val="none"/>
+                <w:strike w:val="false"/>
                 <w:sz w:val="22"/>
                 <w:szCs w:val="22"/>
                 <w:color w:val="000000"/>
@@ -297,6 +306,7 @@
                 <w:i w:val="true"/>
                 <w:b w:val="true"/>
                 <w:u w:val="none"/>
+                <w:strike w:val="false"/>
                 <w:sz w:val="22"/>
                 <w:szCs w:val="22"/>
                 <w:color w:val="000000"/>
@@ -338,6 +348,7 @@
                 <w:i w:val="true"/>
                 <w:b w:val="true"/>
                 <w:u w:val="none"/>
+                <w:strike w:val="false"/>
                 <w:sz w:val="22"/>
                 <w:szCs w:val="22"/>
                 <w:color w:val="000000"/>
@@ -349,6 +360,7 @@
                 <w:i w:val="true"/>
                 <w:b w:val="true"/>
                 <w:u w:val="none"/>
+                <w:strike w:val="false"/>
                 <w:sz w:val="22"/>
                 <w:szCs w:val="22"/>
                 <w:color w:val="000000"/>
@@ -390,6 +402,7 @@
                 <w:i w:val="true"/>
                 <w:b w:val="true"/>
                 <w:u w:val="none"/>
+                <w:strike w:val="false"/>
                 <w:sz w:val="22"/>
                 <w:szCs w:val="22"/>
                 <w:color w:val="000000"/>
@@ -401,6 +414,7 @@
                 <w:i w:val="true"/>
                 <w:b w:val="true"/>
                 <w:u w:val="none"/>
+                <w:strike w:val="false"/>
                 <w:sz w:val="22"/>
                 <w:szCs w:val="22"/>
                 <w:color w:val="000000"/>
@@ -442,6 +456,7 @@
                 <w:i w:val="true"/>
                 <w:b w:val="true"/>
                 <w:u w:val="none"/>
+                <w:strike w:val="false"/>
                 <w:sz w:val="22"/>
                 <w:szCs w:val="22"/>
                 <w:color w:val="000000"/>
@@ -453,6 +468,7 @@
                 <w:i w:val="true"/>
                 <w:b w:val="true"/>
                 <w:u w:val="none"/>
+                <w:strike w:val="false"/>
                 <w:sz w:val="22"/>
                 <w:szCs w:val="22"/>
                 <w:color w:val="000000"/>
@@ -500,17 +516,19 @@
                 <w:i w:val="false"/>
                 <w:b w:val="false"/>
                 <w:u w:val="none"/>
-                <w:sz w:val="22"/>
-                <w:szCs w:val="22"/>
-                <w:color w:val="000000"/>
-              </w:rPr>
-            </w:pPr>
-            <w:r xmlns:w="http://schemas.openxmlformats.org/wordprocessingml/2006/main" xmlns:wp="http://schemas.openxmlformats.org/drawingml/2006/wordprocessingDrawing" xmlns:r="http://schemas.openxmlformats.org/officeDocument/2006/relationships" xmlns:w14="http://schemas.microsoft.com/office/word/2010/wordml">
-              <w:rPr>
-                <w:rFonts w:ascii="Arial" w:hAnsi="Arial" w:eastAsia="Arial" w:cs="Arial"/>
-                <w:i w:val="false"/>
-                <w:b w:val="false"/>
-                <w:u w:val="none"/>
+                <w:strike w:val="false"/>
+                <w:sz w:val="22"/>
+                <w:szCs w:val="22"/>
+                <w:color w:val="000000"/>
+              </w:rPr>
+            </w:pPr>
+            <w:r xmlns:w="http://schemas.openxmlformats.org/wordprocessingml/2006/main" xmlns:wp="http://schemas.openxmlformats.org/drawingml/2006/wordprocessingDrawing" xmlns:r="http://schemas.openxmlformats.org/officeDocument/2006/relationships" xmlns:w14="http://schemas.microsoft.com/office/word/2010/wordml">
+              <w:rPr>
+                <w:rFonts w:ascii="Arial" w:hAnsi="Arial" w:eastAsia="Arial" w:cs="Arial"/>
+                <w:i w:val="false"/>
+                <w:b w:val="false"/>
+                <w:u w:val="none"/>
+                <w:strike w:val="false"/>
                 <w:sz w:val="22"/>
                 <w:szCs w:val="22"/>
                 <w:color w:val="000000"/>
@@ -552,17 +570,19 @@
                 <w:i w:val="false"/>
                 <w:b w:val="false"/>
                 <w:u w:val="none"/>
-                <w:sz w:val="22"/>
-                <w:szCs w:val="22"/>
-                <w:color w:val="000000"/>
-              </w:rPr>
-            </w:pPr>
-            <w:r xmlns:w="http://schemas.openxmlformats.org/wordprocessingml/2006/main" xmlns:wp="http://schemas.openxmlformats.org/drawingml/2006/wordprocessingDrawing" xmlns:r="http://schemas.openxmlformats.org/officeDocument/2006/relationships" xmlns:w14="http://schemas.microsoft.com/office/word/2010/wordml">
-              <w:rPr>
-                <w:rFonts w:ascii="Arial" w:hAnsi="Arial" w:eastAsia="Arial" w:cs="Arial"/>
-                <w:i w:val="false"/>
-                <w:b w:val="false"/>
-                <w:u w:val="none"/>
+                <w:strike w:val="false"/>
+                <w:sz w:val="22"/>
+                <w:szCs w:val="22"/>
+                <w:color w:val="000000"/>
+              </w:rPr>
+            </w:pPr>
+            <w:r xmlns:w="http://schemas.openxmlformats.org/wordprocessingml/2006/main" xmlns:wp="http://schemas.openxmlformats.org/drawingml/2006/wordprocessingDrawing" xmlns:r="http://schemas.openxmlformats.org/officeDocument/2006/relationships" xmlns:w14="http://schemas.microsoft.com/office/word/2010/wordml">
+              <w:rPr>
+                <w:rFonts w:ascii="Arial" w:hAnsi="Arial" w:eastAsia="Arial" w:cs="Arial"/>
+                <w:i w:val="false"/>
+                <w:b w:val="false"/>
+                <w:u w:val="none"/>
+                <w:strike w:val="false"/>
                 <w:sz w:val="22"/>
                 <w:szCs w:val="22"/>
                 <w:color w:val="000000"/>
@@ -604,17 +624,19 @@
                 <w:i w:val="false"/>
                 <w:b w:val="false"/>
                 <w:u w:val="none"/>
-                <w:sz w:val="22"/>
-                <w:szCs w:val="22"/>
-                <w:color w:val="000000"/>
-              </w:rPr>
-            </w:pPr>
-            <w:r xmlns:w="http://schemas.openxmlformats.org/wordprocessingml/2006/main" xmlns:wp="http://schemas.openxmlformats.org/drawingml/2006/wordprocessingDrawing" xmlns:r="http://schemas.openxmlformats.org/officeDocument/2006/relationships" xmlns:w14="http://schemas.microsoft.com/office/word/2010/wordml">
-              <w:rPr>
-                <w:rFonts w:ascii="Arial" w:hAnsi="Arial" w:eastAsia="Arial" w:cs="Arial"/>
-                <w:i w:val="false"/>
-                <w:b w:val="false"/>
-                <w:u w:val="none"/>
+                <w:strike w:val="false"/>
+                <w:sz w:val="22"/>
+                <w:szCs w:val="22"/>
+                <w:color w:val="000000"/>
+              </w:rPr>
+            </w:pPr>
+            <w:r xmlns:w="http://schemas.openxmlformats.org/wordprocessingml/2006/main" xmlns:wp="http://schemas.openxmlformats.org/drawingml/2006/wordprocessingDrawing" xmlns:r="http://schemas.openxmlformats.org/officeDocument/2006/relationships" xmlns:w14="http://schemas.microsoft.com/office/word/2010/wordml">
+              <w:rPr>
+                <w:rFonts w:ascii="Arial" w:hAnsi="Arial" w:eastAsia="Arial" w:cs="Arial"/>
+                <w:i w:val="false"/>
+                <w:b w:val="false"/>
+                <w:u w:val="none"/>
+                <w:strike w:val="false"/>
                 <w:sz w:val="22"/>
                 <w:szCs w:val="22"/>
                 <w:color w:val="000000"/>
@@ -656,17 +678,19 @@
                 <w:i w:val="false"/>
                 <w:b w:val="false"/>
                 <w:u w:val="none"/>
-                <w:sz w:val="22"/>
-                <w:szCs w:val="22"/>
-                <w:color w:val="000000"/>
-              </w:rPr>
-            </w:pPr>
-            <w:r xmlns:w="http://schemas.openxmlformats.org/wordprocessingml/2006/main" xmlns:wp="http://schemas.openxmlformats.org/drawingml/2006/wordprocessingDrawing" xmlns:r="http://schemas.openxmlformats.org/officeDocument/2006/relationships" xmlns:w14="http://schemas.microsoft.com/office/word/2010/wordml">
-              <w:rPr>
-                <w:rFonts w:ascii="Arial" w:hAnsi="Arial" w:eastAsia="Arial" w:cs="Arial"/>
-                <w:i w:val="false"/>
-                <w:b w:val="false"/>
-                <w:u w:val="none"/>
+                <w:strike w:val="false"/>
+                <w:sz w:val="22"/>
+                <w:szCs w:val="22"/>
+                <w:color w:val="000000"/>
+              </w:rPr>
+            </w:pPr>
+            <w:r xmlns:w="http://schemas.openxmlformats.org/wordprocessingml/2006/main" xmlns:wp="http://schemas.openxmlformats.org/drawingml/2006/wordprocessingDrawing" xmlns:r="http://schemas.openxmlformats.org/officeDocument/2006/relationships" xmlns:w14="http://schemas.microsoft.com/office/word/2010/wordml">
+              <w:rPr>
+                <w:rFonts w:ascii="Arial" w:hAnsi="Arial" w:eastAsia="Arial" w:cs="Arial"/>
+                <w:i w:val="false"/>
+                <w:b w:val="false"/>
+                <w:u w:val="none"/>
+                <w:strike w:val="false"/>
                 <w:sz w:val="22"/>
                 <w:szCs w:val="22"/>
                 <w:color w:val="000000"/>
@@ -714,17 +738,19 @@
                 <w:i w:val="false"/>
                 <w:b w:val="false"/>
                 <w:u w:val="none"/>
-                <w:sz w:val="22"/>
-                <w:szCs w:val="22"/>
-                <w:color w:val="000000"/>
-              </w:rPr>
-            </w:pPr>
-            <w:r xmlns:w="http://schemas.openxmlformats.org/wordprocessingml/2006/main" xmlns:wp="http://schemas.openxmlformats.org/drawingml/2006/wordprocessingDrawing" xmlns:r="http://schemas.openxmlformats.org/officeDocument/2006/relationships" xmlns:w14="http://schemas.microsoft.com/office/word/2010/wordml">
-              <w:rPr>
-                <w:rFonts w:ascii="Arial" w:hAnsi="Arial" w:eastAsia="Arial" w:cs="Arial"/>
-                <w:i w:val="false"/>
-                <w:b w:val="false"/>
-                <w:u w:val="none"/>
+                <w:strike w:val="false"/>
+                <w:sz w:val="22"/>
+                <w:szCs w:val="22"/>
+                <w:color w:val="000000"/>
+              </w:rPr>
+            </w:pPr>
+            <w:r xmlns:w="http://schemas.openxmlformats.org/wordprocessingml/2006/main" xmlns:wp="http://schemas.openxmlformats.org/drawingml/2006/wordprocessingDrawing" xmlns:r="http://schemas.openxmlformats.org/officeDocument/2006/relationships" xmlns:w14="http://schemas.microsoft.com/office/word/2010/wordml">
+              <w:rPr>
+                <w:rFonts w:ascii="Arial" w:hAnsi="Arial" w:eastAsia="Arial" w:cs="Arial"/>
+                <w:i w:val="false"/>
+                <w:b w:val="false"/>
+                <w:u w:val="none"/>
+                <w:strike w:val="false"/>
                 <w:sz w:val="22"/>
                 <w:szCs w:val="22"/>
                 <w:color w:val="000000"/>
@@ -766,17 +792,19 @@
                 <w:i w:val="false"/>
                 <w:b w:val="false"/>
                 <w:u w:val="none"/>
-                <w:sz w:val="22"/>
-                <w:szCs w:val="22"/>
-                <w:color w:val="000000"/>
-              </w:rPr>
-            </w:pPr>
-            <w:r xmlns:w="http://schemas.openxmlformats.org/wordprocessingml/2006/main" xmlns:wp="http://schemas.openxmlformats.org/drawingml/2006/wordprocessingDrawing" xmlns:r="http://schemas.openxmlformats.org/officeDocument/2006/relationships" xmlns:w14="http://schemas.microsoft.com/office/word/2010/wordml">
-              <w:rPr>
-                <w:rFonts w:ascii="Arial" w:hAnsi="Arial" w:eastAsia="Arial" w:cs="Arial"/>
-                <w:i w:val="false"/>
-                <w:b w:val="false"/>
-                <w:u w:val="none"/>
+                <w:strike w:val="false"/>
+                <w:sz w:val="22"/>
+                <w:szCs w:val="22"/>
+                <w:color w:val="000000"/>
+              </w:rPr>
+            </w:pPr>
+            <w:r xmlns:w="http://schemas.openxmlformats.org/wordprocessingml/2006/main" xmlns:wp="http://schemas.openxmlformats.org/drawingml/2006/wordprocessingDrawing" xmlns:r="http://schemas.openxmlformats.org/officeDocument/2006/relationships" xmlns:w14="http://schemas.microsoft.com/office/word/2010/wordml">
+              <w:rPr>
+                <w:rFonts w:ascii="Arial" w:hAnsi="Arial" w:eastAsia="Arial" w:cs="Arial"/>
+                <w:i w:val="false"/>
+                <w:b w:val="false"/>
+                <w:u w:val="none"/>
+                <w:strike w:val="false"/>
                 <w:sz w:val="22"/>
                 <w:szCs w:val="22"/>
                 <w:color w:val="000000"/>
@@ -818,17 +846,19 @@
                 <w:i w:val="false"/>
                 <w:b w:val="false"/>
                 <w:u w:val="none"/>
-                <w:sz w:val="22"/>
-                <w:szCs w:val="22"/>
-                <w:color w:val="000000"/>
-              </w:rPr>
-            </w:pPr>
-            <w:r xmlns:w="http://schemas.openxmlformats.org/wordprocessingml/2006/main" xmlns:wp="http://schemas.openxmlformats.org/drawingml/2006/wordprocessingDrawing" xmlns:r="http://schemas.openxmlformats.org/officeDocument/2006/relationships" xmlns:w14="http://schemas.microsoft.com/office/word/2010/wordml">
-              <w:rPr>
-                <w:rFonts w:ascii="Arial" w:hAnsi="Arial" w:eastAsia="Arial" w:cs="Arial"/>
-                <w:i w:val="false"/>
-                <w:b w:val="false"/>
-                <w:u w:val="none"/>
+                <w:strike w:val="false"/>
+                <w:sz w:val="22"/>
+                <w:szCs w:val="22"/>
+                <w:color w:val="000000"/>
+              </w:rPr>
+            </w:pPr>
+            <w:r xmlns:w="http://schemas.openxmlformats.org/wordprocessingml/2006/main" xmlns:wp="http://schemas.openxmlformats.org/drawingml/2006/wordprocessingDrawing" xmlns:r="http://schemas.openxmlformats.org/officeDocument/2006/relationships" xmlns:w14="http://schemas.microsoft.com/office/word/2010/wordml">
+              <w:rPr>
+                <w:rFonts w:ascii="Arial" w:hAnsi="Arial" w:eastAsia="Arial" w:cs="Arial"/>
+                <w:i w:val="false"/>
+                <w:b w:val="false"/>
+                <w:u w:val="none"/>
+                <w:strike w:val="false"/>
                 <w:sz w:val="22"/>
                 <w:szCs w:val="22"/>
                 <w:color w:val="000000"/>
@@ -870,17 +900,19 @@
                 <w:i w:val="false"/>
                 <w:b w:val="false"/>
                 <w:u w:val="none"/>
-                <w:sz w:val="22"/>
-                <w:szCs w:val="22"/>
-                <w:color w:val="000000"/>
-              </w:rPr>
-            </w:pPr>
-            <w:r xmlns:w="http://schemas.openxmlformats.org/wordprocessingml/2006/main" xmlns:wp="http://schemas.openxmlformats.org/drawingml/2006/wordprocessingDrawing" xmlns:r="http://schemas.openxmlformats.org/officeDocument/2006/relationships" xmlns:w14="http://schemas.microsoft.com/office/word/2010/wordml">
-              <w:rPr>
-                <w:rFonts w:ascii="Arial" w:hAnsi="Arial" w:eastAsia="Arial" w:cs="Arial"/>
-                <w:i w:val="false"/>
-                <w:b w:val="false"/>
-                <w:u w:val="none"/>
+                <w:strike w:val="false"/>
+                <w:sz w:val="22"/>
+                <w:szCs w:val="22"/>
+                <w:color w:val="000000"/>
+              </w:rPr>
+            </w:pPr>
+            <w:r xmlns:w="http://schemas.openxmlformats.org/wordprocessingml/2006/main" xmlns:wp="http://schemas.openxmlformats.org/drawingml/2006/wordprocessingDrawing" xmlns:r="http://schemas.openxmlformats.org/officeDocument/2006/relationships" xmlns:w14="http://schemas.microsoft.com/office/word/2010/wordml">
+              <w:rPr>
+                <w:rFonts w:ascii="Arial" w:hAnsi="Arial" w:eastAsia="Arial" w:cs="Arial"/>
+                <w:i w:val="false"/>
+                <w:b w:val="false"/>
+                <w:u w:val="none"/>
+                <w:strike w:val="false"/>
                 <w:sz w:val="22"/>
                 <w:szCs w:val="22"/>
                 <w:color w:val="000000"/>
@@ -928,17 +960,19 @@
                 <w:i w:val="false"/>
                 <w:b w:val="false"/>
                 <w:u w:val="none"/>
-                <w:sz w:val="22"/>
-                <w:szCs w:val="22"/>
-                <w:color w:val="000000"/>
-              </w:rPr>
-            </w:pPr>
-            <w:r xmlns:w="http://schemas.openxmlformats.org/wordprocessingml/2006/main" xmlns:wp="http://schemas.openxmlformats.org/drawingml/2006/wordprocessingDrawing" xmlns:r="http://schemas.openxmlformats.org/officeDocument/2006/relationships" xmlns:w14="http://schemas.microsoft.com/office/word/2010/wordml">
-              <w:rPr>
-                <w:rFonts w:ascii="Arial" w:hAnsi="Arial" w:eastAsia="Arial" w:cs="Arial"/>
-                <w:i w:val="false"/>
-                <w:b w:val="false"/>
-                <w:u w:val="none"/>
+                <w:strike w:val="false"/>
+                <w:sz w:val="22"/>
+                <w:szCs w:val="22"/>
+                <w:color w:val="000000"/>
+              </w:rPr>
+            </w:pPr>
+            <w:r xmlns:w="http://schemas.openxmlformats.org/wordprocessingml/2006/main" xmlns:wp="http://schemas.openxmlformats.org/drawingml/2006/wordprocessingDrawing" xmlns:r="http://schemas.openxmlformats.org/officeDocument/2006/relationships" xmlns:w14="http://schemas.microsoft.com/office/word/2010/wordml">
+              <w:rPr>
+                <w:rFonts w:ascii="Arial" w:hAnsi="Arial" w:eastAsia="Arial" w:cs="Arial"/>
+                <w:i w:val="false"/>
+                <w:b w:val="false"/>
+                <w:u w:val="none"/>
+                <w:strike w:val="false"/>
                 <w:sz w:val="22"/>
                 <w:szCs w:val="22"/>
                 <w:color w:val="000000"/>
@@ -980,17 +1014,19 @@
                 <w:i w:val="false"/>
                 <w:b w:val="false"/>
                 <w:u w:val="none"/>
-                <w:sz w:val="22"/>
-                <w:szCs w:val="22"/>
-                <w:color w:val="000000"/>
-              </w:rPr>
-            </w:pPr>
-            <w:r xmlns:w="http://schemas.openxmlformats.org/wordprocessingml/2006/main" xmlns:wp="http://schemas.openxmlformats.org/drawingml/2006/wordprocessingDrawing" xmlns:r="http://schemas.openxmlformats.org/officeDocument/2006/relationships" xmlns:w14="http://schemas.microsoft.com/office/word/2010/wordml">
-              <w:rPr>
-                <w:rFonts w:ascii="Arial" w:hAnsi="Arial" w:eastAsia="Arial" w:cs="Arial"/>
-                <w:i w:val="false"/>
-                <w:b w:val="false"/>
-                <w:u w:val="none"/>
+                <w:strike w:val="false"/>
+                <w:sz w:val="22"/>
+                <w:szCs w:val="22"/>
+                <w:color w:val="000000"/>
+              </w:rPr>
+            </w:pPr>
+            <w:r xmlns:w="http://schemas.openxmlformats.org/wordprocessingml/2006/main" xmlns:wp="http://schemas.openxmlformats.org/drawingml/2006/wordprocessingDrawing" xmlns:r="http://schemas.openxmlformats.org/officeDocument/2006/relationships" xmlns:w14="http://schemas.microsoft.com/office/word/2010/wordml">
+              <w:rPr>
+                <w:rFonts w:ascii="Arial" w:hAnsi="Arial" w:eastAsia="Arial" w:cs="Arial"/>
+                <w:i w:val="false"/>
+                <w:b w:val="false"/>
+                <w:u w:val="none"/>
+                <w:strike w:val="false"/>
                 <w:sz w:val="22"/>
                 <w:szCs w:val="22"/>
                 <w:color w:val="000000"/>
@@ -1032,17 +1068,19 @@
                 <w:i w:val="false"/>
                 <w:b w:val="false"/>
                 <w:u w:val="none"/>
-                <w:sz w:val="22"/>
-                <w:szCs w:val="22"/>
-                <w:color w:val="000000"/>
-              </w:rPr>
-            </w:pPr>
-            <w:r xmlns:w="http://schemas.openxmlformats.org/wordprocessingml/2006/main" xmlns:wp="http://schemas.openxmlformats.org/drawingml/2006/wordprocessingDrawing" xmlns:r="http://schemas.openxmlformats.org/officeDocument/2006/relationships" xmlns:w14="http://schemas.microsoft.com/office/word/2010/wordml">
-              <w:rPr>
-                <w:rFonts w:ascii="Arial" w:hAnsi="Arial" w:eastAsia="Arial" w:cs="Arial"/>
-                <w:i w:val="false"/>
-                <w:b w:val="false"/>
-                <w:u w:val="none"/>
+                <w:strike w:val="false"/>
+                <w:sz w:val="22"/>
+                <w:szCs w:val="22"/>
+                <w:color w:val="000000"/>
+              </w:rPr>
+            </w:pPr>
+            <w:r xmlns:w="http://schemas.openxmlformats.org/wordprocessingml/2006/main" xmlns:wp="http://schemas.openxmlformats.org/drawingml/2006/wordprocessingDrawing" xmlns:r="http://schemas.openxmlformats.org/officeDocument/2006/relationships" xmlns:w14="http://schemas.microsoft.com/office/word/2010/wordml">
+              <w:rPr>
+                <w:rFonts w:ascii="Arial" w:hAnsi="Arial" w:eastAsia="Arial" w:cs="Arial"/>
+                <w:i w:val="false"/>
+                <w:b w:val="false"/>
+                <w:u w:val="none"/>
+                <w:strike w:val="false"/>
                 <w:sz w:val="22"/>
                 <w:szCs w:val="22"/>
                 <w:color w:val="000000"/>
@@ -1084,17 +1122,19 @@
                 <w:i w:val="false"/>
                 <w:b w:val="false"/>
                 <w:u w:val="none"/>
-                <w:sz w:val="22"/>
-                <w:szCs w:val="22"/>
-                <w:color w:val="000000"/>
-              </w:rPr>
-            </w:pPr>
-            <w:r xmlns:w="http://schemas.openxmlformats.org/wordprocessingml/2006/main" xmlns:wp="http://schemas.openxmlformats.org/drawingml/2006/wordprocessingDrawing" xmlns:r="http://schemas.openxmlformats.org/officeDocument/2006/relationships" xmlns:w14="http://schemas.microsoft.com/office/word/2010/wordml">
-              <w:rPr>
-                <w:rFonts w:ascii="Arial" w:hAnsi="Arial" w:eastAsia="Arial" w:cs="Arial"/>
-                <w:i w:val="false"/>
-                <w:b w:val="false"/>
-                <w:u w:val="none"/>
+                <w:strike w:val="false"/>
+                <w:sz w:val="22"/>
+                <w:szCs w:val="22"/>
+                <w:color w:val="000000"/>
+              </w:rPr>
+            </w:pPr>
+            <w:r xmlns:w="http://schemas.openxmlformats.org/wordprocessingml/2006/main" xmlns:wp="http://schemas.openxmlformats.org/drawingml/2006/wordprocessingDrawing" xmlns:r="http://schemas.openxmlformats.org/officeDocument/2006/relationships" xmlns:w14="http://schemas.microsoft.com/office/word/2010/wordml">
+              <w:rPr>
+                <w:rFonts w:ascii="Arial" w:hAnsi="Arial" w:eastAsia="Arial" w:cs="Arial"/>
+                <w:i w:val="false"/>
+                <w:b w:val="false"/>
+                <w:u w:val="none"/>
+                <w:strike w:val="false"/>
                 <w:sz w:val="22"/>
                 <w:szCs w:val="22"/>
                 <w:color w:val="000000"/>
@@ -1142,17 +1182,19 @@
                 <w:i w:val="false"/>
                 <w:b w:val="false"/>
                 <w:u w:val="none"/>
-                <w:sz w:val="22"/>
-                <w:szCs w:val="22"/>
-                <w:color w:val="000000"/>
-              </w:rPr>
-            </w:pPr>
-            <w:r xmlns:w="http://schemas.openxmlformats.org/wordprocessingml/2006/main" xmlns:wp="http://schemas.openxmlformats.org/drawingml/2006/wordprocessingDrawing" xmlns:r="http://schemas.openxmlformats.org/officeDocument/2006/relationships" xmlns:w14="http://schemas.microsoft.com/office/word/2010/wordml">
-              <w:rPr>
-                <w:rFonts w:ascii="Arial" w:hAnsi="Arial" w:eastAsia="Arial" w:cs="Arial"/>
-                <w:i w:val="false"/>
-                <w:b w:val="false"/>
-                <w:u w:val="none"/>
+                <w:strike w:val="false"/>
+                <w:sz w:val="22"/>
+                <w:szCs w:val="22"/>
+                <w:color w:val="000000"/>
+              </w:rPr>
+            </w:pPr>
+            <w:r xmlns:w="http://schemas.openxmlformats.org/wordprocessingml/2006/main" xmlns:wp="http://schemas.openxmlformats.org/drawingml/2006/wordprocessingDrawing" xmlns:r="http://schemas.openxmlformats.org/officeDocument/2006/relationships" xmlns:w14="http://schemas.microsoft.com/office/word/2010/wordml">
+              <w:rPr>
+                <w:rFonts w:ascii="Arial" w:hAnsi="Arial" w:eastAsia="Arial" w:cs="Arial"/>
+                <w:i w:val="false"/>
+                <w:b w:val="false"/>
+                <w:u w:val="none"/>
+                <w:strike w:val="false"/>
                 <w:sz w:val="22"/>
                 <w:szCs w:val="22"/>
                 <w:color w:val="000000"/>
@@ -1194,17 +1236,19 @@
                 <w:i w:val="false"/>
                 <w:b w:val="false"/>
                 <w:u w:val="none"/>
-                <w:sz w:val="22"/>
-                <w:szCs w:val="22"/>
-                <w:color w:val="000000"/>
-              </w:rPr>
-            </w:pPr>
-            <w:r xmlns:w="http://schemas.openxmlformats.org/wordprocessingml/2006/main" xmlns:wp="http://schemas.openxmlformats.org/drawingml/2006/wordprocessingDrawing" xmlns:r="http://schemas.openxmlformats.org/officeDocument/2006/relationships" xmlns:w14="http://schemas.microsoft.com/office/word/2010/wordml">
-              <w:rPr>
-                <w:rFonts w:ascii="Arial" w:hAnsi="Arial" w:eastAsia="Arial" w:cs="Arial"/>
-                <w:i w:val="false"/>
-                <w:b w:val="false"/>
-                <w:u w:val="none"/>
+                <w:strike w:val="false"/>
+                <w:sz w:val="22"/>
+                <w:szCs w:val="22"/>
+                <w:color w:val="000000"/>
+              </w:rPr>
+            </w:pPr>
+            <w:r xmlns:w="http://schemas.openxmlformats.org/wordprocessingml/2006/main" xmlns:wp="http://schemas.openxmlformats.org/drawingml/2006/wordprocessingDrawing" xmlns:r="http://schemas.openxmlformats.org/officeDocument/2006/relationships" xmlns:w14="http://schemas.microsoft.com/office/word/2010/wordml">
+              <w:rPr>
+                <w:rFonts w:ascii="Arial" w:hAnsi="Arial" w:eastAsia="Arial" w:cs="Arial"/>
+                <w:i w:val="false"/>
+                <w:b w:val="false"/>
+                <w:u w:val="none"/>
+                <w:strike w:val="false"/>
                 <w:sz w:val="22"/>
                 <w:szCs w:val="22"/>
                 <w:color w:val="000000"/>
@@ -1246,17 +1290,19 @@
                 <w:i w:val="false"/>
                 <w:b w:val="false"/>
                 <w:u w:val="none"/>
-                <w:sz w:val="22"/>
-                <w:szCs w:val="22"/>
-                <w:color w:val="000000"/>
-              </w:rPr>
-            </w:pPr>
-            <w:r xmlns:w="http://schemas.openxmlformats.org/wordprocessingml/2006/main" xmlns:wp="http://schemas.openxmlformats.org/drawingml/2006/wordprocessingDrawing" xmlns:r="http://schemas.openxmlformats.org/officeDocument/2006/relationships" xmlns:w14="http://schemas.microsoft.com/office/word/2010/wordml">
-              <w:rPr>
-                <w:rFonts w:ascii="Arial" w:hAnsi="Arial" w:eastAsia="Arial" w:cs="Arial"/>
-                <w:i w:val="false"/>
-                <w:b w:val="false"/>
-                <w:u w:val="none"/>
+                <w:strike w:val="false"/>
+                <w:sz w:val="22"/>
+                <w:szCs w:val="22"/>
+                <w:color w:val="000000"/>
+              </w:rPr>
+            </w:pPr>
+            <w:r xmlns:w="http://schemas.openxmlformats.org/wordprocessingml/2006/main" xmlns:wp="http://schemas.openxmlformats.org/drawingml/2006/wordprocessingDrawing" xmlns:r="http://schemas.openxmlformats.org/officeDocument/2006/relationships" xmlns:w14="http://schemas.microsoft.com/office/word/2010/wordml">
+              <w:rPr>
+                <w:rFonts w:ascii="Arial" w:hAnsi="Arial" w:eastAsia="Arial" w:cs="Arial"/>
+                <w:i w:val="false"/>
+                <w:b w:val="false"/>
+                <w:u w:val="none"/>
+                <w:strike w:val="false"/>
                 <w:sz w:val="22"/>
                 <w:szCs w:val="22"/>
                 <w:color w:val="000000"/>
@@ -1298,17 +1344,19 @@
                 <w:i w:val="false"/>
                 <w:b w:val="false"/>
                 <w:u w:val="none"/>
-                <w:sz w:val="22"/>
-                <w:szCs w:val="22"/>
-                <w:color w:val="000000"/>
-              </w:rPr>
-            </w:pPr>
-            <w:r xmlns:w="http://schemas.openxmlformats.org/wordprocessingml/2006/main" xmlns:wp="http://schemas.openxmlformats.org/drawingml/2006/wordprocessingDrawing" xmlns:r="http://schemas.openxmlformats.org/officeDocument/2006/relationships" xmlns:w14="http://schemas.microsoft.com/office/word/2010/wordml">
-              <w:rPr>
-                <w:rFonts w:ascii="Arial" w:hAnsi="Arial" w:eastAsia="Arial" w:cs="Arial"/>
-                <w:i w:val="false"/>
-                <w:b w:val="false"/>
-                <w:u w:val="none"/>
+                <w:strike w:val="false"/>
+                <w:sz w:val="22"/>
+                <w:szCs w:val="22"/>
+                <w:color w:val="000000"/>
+              </w:rPr>
+            </w:pPr>
+            <w:r xmlns:w="http://schemas.openxmlformats.org/wordprocessingml/2006/main" xmlns:wp="http://schemas.openxmlformats.org/drawingml/2006/wordprocessingDrawing" xmlns:r="http://schemas.openxmlformats.org/officeDocument/2006/relationships" xmlns:w14="http://schemas.microsoft.com/office/word/2010/wordml">
+              <w:rPr>
+                <w:rFonts w:ascii="Arial" w:hAnsi="Arial" w:eastAsia="Arial" w:cs="Arial"/>
+                <w:i w:val="false"/>
+                <w:b w:val="false"/>
+                <w:u w:val="none"/>
+                <w:strike w:val="false"/>
                 <w:sz w:val="22"/>
                 <w:szCs w:val="22"/>
                 <w:color w:val="000000"/>
@@ -1356,17 +1404,19 @@
                 <w:i w:val="false"/>
                 <w:b w:val="false"/>
                 <w:u w:val="none"/>
-                <w:sz w:val="22"/>
-                <w:szCs w:val="22"/>
-                <w:color w:val="000000"/>
-              </w:rPr>
-            </w:pPr>
-            <w:r xmlns:w="http://schemas.openxmlformats.org/wordprocessingml/2006/main" xmlns:wp="http://schemas.openxmlformats.org/drawingml/2006/wordprocessingDrawing" xmlns:r="http://schemas.openxmlformats.org/officeDocument/2006/relationships" xmlns:w14="http://schemas.microsoft.com/office/word/2010/wordml">
-              <w:rPr>
-                <w:rFonts w:ascii="Arial" w:hAnsi="Arial" w:eastAsia="Arial" w:cs="Arial"/>
-                <w:i w:val="false"/>
-                <w:b w:val="false"/>
-                <w:u w:val="none"/>
+                <w:strike w:val="false"/>
+                <w:sz w:val="22"/>
+                <w:szCs w:val="22"/>
+                <w:color w:val="000000"/>
+              </w:rPr>
+            </w:pPr>
+            <w:r xmlns:w="http://schemas.openxmlformats.org/wordprocessingml/2006/main" xmlns:wp="http://schemas.openxmlformats.org/drawingml/2006/wordprocessingDrawing" xmlns:r="http://schemas.openxmlformats.org/officeDocument/2006/relationships" xmlns:w14="http://schemas.microsoft.com/office/word/2010/wordml">
+              <w:rPr>
+                <w:rFonts w:ascii="Arial" w:hAnsi="Arial" w:eastAsia="Arial" w:cs="Arial"/>
+                <w:i w:val="false"/>
+                <w:b w:val="false"/>
+                <w:u w:val="none"/>
+                <w:strike w:val="false"/>
                 <w:sz w:val="22"/>
                 <w:szCs w:val="22"/>
                 <w:color w:val="000000"/>
@@ -1408,17 +1458,19 @@
                 <w:i w:val="false"/>
                 <w:b w:val="false"/>
                 <w:u w:val="none"/>
-                <w:sz w:val="22"/>
-                <w:szCs w:val="22"/>
-                <w:color w:val="000000"/>
-              </w:rPr>
-            </w:pPr>
-            <w:r xmlns:w="http://schemas.openxmlformats.org/wordprocessingml/2006/main" xmlns:wp="http://schemas.openxmlformats.org/drawingml/2006/wordprocessingDrawing" xmlns:r="http://schemas.openxmlformats.org/officeDocument/2006/relationships" xmlns:w14="http://schemas.microsoft.com/office/word/2010/wordml">
-              <w:rPr>
-                <w:rFonts w:ascii="Arial" w:hAnsi="Arial" w:eastAsia="Arial" w:cs="Arial"/>
-                <w:i w:val="false"/>
-                <w:b w:val="false"/>
-                <w:u w:val="none"/>
+                <w:strike w:val="false"/>
+                <w:sz w:val="22"/>
+                <w:szCs w:val="22"/>
+                <w:color w:val="000000"/>
+              </w:rPr>
+            </w:pPr>
+            <w:r xmlns:w="http://schemas.openxmlformats.org/wordprocessingml/2006/main" xmlns:wp="http://schemas.openxmlformats.org/drawingml/2006/wordprocessingDrawing" xmlns:r="http://schemas.openxmlformats.org/officeDocument/2006/relationships" xmlns:w14="http://schemas.microsoft.com/office/word/2010/wordml">
+              <w:rPr>
+                <w:rFonts w:ascii="Arial" w:hAnsi="Arial" w:eastAsia="Arial" w:cs="Arial"/>
+                <w:i w:val="false"/>
+                <w:b w:val="false"/>
+                <w:u w:val="none"/>
+                <w:strike w:val="false"/>
                 <w:sz w:val="22"/>
                 <w:szCs w:val="22"/>
                 <w:color w:val="000000"/>
@@ -1460,17 +1512,19 @@
                 <w:i w:val="false"/>
                 <w:b w:val="false"/>
                 <w:u w:val="none"/>
-                <w:sz w:val="22"/>
-                <w:szCs w:val="22"/>
-                <w:color w:val="000000"/>
-              </w:rPr>
-            </w:pPr>
-            <w:r xmlns:w="http://schemas.openxmlformats.org/wordprocessingml/2006/main" xmlns:wp="http://schemas.openxmlformats.org/drawingml/2006/wordprocessingDrawing" xmlns:r="http://schemas.openxmlformats.org/officeDocument/2006/relationships" xmlns:w14="http://schemas.microsoft.com/office/word/2010/wordml">
-              <w:rPr>
-                <w:rFonts w:ascii="Arial" w:hAnsi="Arial" w:eastAsia="Arial" w:cs="Arial"/>
-                <w:i w:val="false"/>
-                <w:b w:val="false"/>
-                <w:u w:val="none"/>
+                <w:strike w:val="false"/>
+                <w:sz w:val="22"/>
+                <w:szCs w:val="22"/>
+                <w:color w:val="000000"/>
+              </w:rPr>
+            </w:pPr>
+            <w:r xmlns:w="http://schemas.openxmlformats.org/wordprocessingml/2006/main" xmlns:wp="http://schemas.openxmlformats.org/drawingml/2006/wordprocessingDrawing" xmlns:r="http://schemas.openxmlformats.org/officeDocument/2006/relationships" xmlns:w14="http://schemas.microsoft.com/office/word/2010/wordml">
+              <w:rPr>
+                <w:rFonts w:ascii="Arial" w:hAnsi="Arial" w:eastAsia="Arial" w:cs="Arial"/>
+                <w:i w:val="false"/>
+                <w:b w:val="false"/>
+                <w:u w:val="none"/>
+                <w:strike w:val="false"/>
                 <w:sz w:val="22"/>
                 <w:szCs w:val="22"/>
                 <w:color w:val="000000"/>
@@ -1512,17 +1566,19 @@
                 <w:i w:val="false"/>
                 <w:b w:val="false"/>
                 <w:u w:val="none"/>
-                <w:sz w:val="22"/>
-                <w:szCs w:val="22"/>
-                <w:color w:val="000000"/>
-              </w:rPr>
-            </w:pPr>
-            <w:r xmlns:w="http://schemas.openxmlformats.org/wordprocessingml/2006/main" xmlns:wp="http://schemas.openxmlformats.org/drawingml/2006/wordprocessingDrawing" xmlns:r="http://schemas.openxmlformats.org/officeDocument/2006/relationships" xmlns:w14="http://schemas.microsoft.com/office/word/2010/wordml">
-              <w:rPr>
-                <w:rFonts w:ascii="Arial" w:hAnsi="Arial" w:eastAsia="Arial" w:cs="Arial"/>
-                <w:i w:val="false"/>
-                <w:b w:val="false"/>
-                <w:u w:val="none"/>
+                <w:strike w:val="false"/>
+                <w:sz w:val="22"/>
+                <w:szCs w:val="22"/>
+                <w:color w:val="000000"/>
+              </w:rPr>
+            </w:pPr>
+            <w:r xmlns:w="http://schemas.openxmlformats.org/wordprocessingml/2006/main" xmlns:wp="http://schemas.openxmlformats.org/drawingml/2006/wordprocessingDrawing" xmlns:r="http://schemas.openxmlformats.org/officeDocument/2006/relationships" xmlns:w14="http://schemas.microsoft.com/office/word/2010/wordml">
+              <w:rPr>
+                <w:rFonts w:ascii="Arial" w:hAnsi="Arial" w:eastAsia="Arial" w:cs="Arial"/>
+                <w:i w:val="false"/>
+                <w:b w:val="false"/>
+                <w:u w:val="none"/>
+                <w:strike w:val="false"/>
                 <w:sz w:val="22"/>
                 <w:szCs w:val="22"/>
                 <w:color w:val="000000"/>
@@ -1570,17 +1626,19 @@
                 <w:i w:val="false"/>
                 <w:b w:val="false"/>
                 <w:u w:val="none"/>
-                <w:sz w:val="22"/>
-                <w:szCs w:val="22"/>
-                <w:color w:val="000000"/>
-              </w:rPr>
-            </w:pPr>
-            <w:r xmlns:w="http://schemas.openxmlformats.org/wordprocessingml/2006/main" xmlns:wp="http://schemas.openxmlformats.org/drawingml/2006/wordprocessingDrawing" xmlns:r="http://schemas.openxmlformats.org/officeDocument/2006/relationships" xmlns:w14="http://schemas.microsoft.com/office/word/2010/wordml">
-              <w:rPr>
-                <w:rFonts w:ascii="Arial" w:hAnsi="Arial" w:eastAsia="Arial" w:cs="Arial"/>
-                <w:i w:val="false"/>
-                <w:b w:val="false"/>
-                <w:u w:val="none"/>
+                <w:strike w:val="false"/>
+                <w:sz w:val="22"/>
+                <w:szCs w:val="22"/>
+                <w:color w:val="000000"/>
+              </w:rPr>
+            </w:pPr>
+            <w:r xmlns:w="http://schemas.openxmlformats.org/wordprocessingml/2006/main" xmlns:wp="http://schemas.openxmlformats.org/drawingml/2006/wordprocessingDrawing" xmlns:r="http://schemas.openxmlformats.org/officeDocument/2006/relationships" xmlns:w14="http://schemas.microsoft.com/office/word/2010/wordml">
+              <w:rPr>
+                <w:rFonts w:ascii="Arial" w:hAnsi="Arial" w:eastAsia="Arial" w:cs="Arial"/>
+                <w:i w:val="false"/>
+                <w:b w:val="false"/>
+                <w:u w:val="none"/>
+                <w:strike w:val="false"/>
                 <w:sz w:val="22"/>
                 <w:szCs w:val="22"/>
                 <w:color w:val="000000"/>
@@ -1622,17 +1680,19 @@
                 <w:i w:val="false"/>
                 <w:b w:val="false"/>
                 <w:u w:val="none"/>
-                <w:sz w:val="22"/>
-                <w:szCs w:val="22"/>
-                <w:color w:val="000000"/>
-              </w:rPr>
-            </w:pPr>
-            <w:r xmlns:w="http://schemas.openxmlformats.org/wordprocessingml/2006/main" xmlns:wp="http://schemas.openxmlformats.org/drawingml/2006/wordprocessingDrawing" xmlns:r="http://schemas.openxmlformats.org/officeDocument/2006/relationships" xmlns:w14="http://schemas.microsoft.com/office/word/2010/wordml">
-              <w:rPr>
-                <w:rFonts w:ascii="Arial" w:hAnsi="Arial" w:eastAsia="Arial" w:cs="Arial"/>
-                <w:i w:val="false"/>
-                <w:b w:val="false"/>
-                <w:u w:val="none"/>
+                <w:strike w:val="false"/>
+                <w:sz w:val="22"/>
+                <w:szCs w:val="22"/>
+                <w:color w:val="000000"/>
+              </w:rPr>
+            </w:pPr>
+            <w:r xmlns:w="http://schemas.openxmlformats.org/wordprocessingml/2006/main" xmlns:wp="http://schemas.openxmlformats.org/drawingml/2006/wordprocessingDrawing" xmlns:r="http://schemas.openxmlformats.org/officeDocument/2006/relationships" xmlns:w14="http://schemas.microsoft.com/office/word/2010/wordml">
+              <w:rPr>
+                <w:rFonts w:ascii="Arial" w:hAnsi="Arial" w:eastAsia="Arial" w:cs="Arial"/>
+                <w:i w:val="false"/>
+                <w:b w:val="false"/>
+                <w:u w:val="none"/>
+                <w:strike w:val="false"/>
                 <w:sz w:val="22"/>
                 <w:szCs w:val="22"/>
                 <w:color w:val="000000"/>
@@ -1674,17 +1734,19 @@
                 <w:i w:val="false"/>
                 <w:b w:val="false"/>
                 <w:u w:val="none"/>
-                <w:sz w:val="22"/>
-                <w:szCs w:val="22"/>
-                <w:color w:val="000000"/>
-              </w:rPr>
-            </w:pPr>
-            <w:r xmlns:w="http://schemas.openxmlformats.org/wordprocessingml/2006/main" xmlns:wp="http://schemas.openxmlformats.org/drawingml/2006/wordprocessingDrawing" xmlns:r="http://schemas.openxmlformats.org/officeDocument/2006/relationships" xmlns:w14="http://schemas.microsoft.com/office/word/2010/wordml">
-              <w:rPr>
-                <w:rFonts w:ascii="Arial" w:hAnsi="Arial" w:eastAsia="Arial" w:cs="Arial"/>
-                <w:i w:val="false"/>
-                <w:b w:val="false"/>
-                <w:u w:val="none"/>
+                <w:strike w:val="false"/>
+                <w:sz w:val="22"/>
+                <w:szCs w:val="22"/>
+                <w:color w:val="000000"/>
+              </w:rPr>
+            </w:pPr>
+            <w:r xmlns:w="http://schemas.openxmlformats.org/wordprocessingml/2006/main" xmlns:wp="http://schemas.openxmlformats.org/drawingml/2006/wordprocessingDrawing" xmlns:r="http://schemas.openxmlformats.org/officeDocument/2006/relationships" xmlns:w14="http://schemas.microsoft.com/office/word/2010/wordml">
+              <w:rPr>
+                <w:rFonts w:ascii="Arial" w:hAnsi="Arial" w:eastAsia="Arial" w:cs="Arial"/>
+                <w:i w:val="false"/>
+                <w:b w:val="false"/>
+                <w:u w:val="none"/>
+                <w:strike w:val="false"/>
                 <w:sz w:val="22"/>
                 <w:szCs w:val="22"/>
                 <w:color w:val="000000"/>
@@ -1726,17 +1788,19 @@
                 <w:i w:val="false"/>
                 <w:b w:val="false"/>
                 <w:u w:val="none"/>
-                <w:sz w:val="22"/>
-                <w:szCs w:val="22"/>
-                <w:color w:val="000000"/>
-              </w:rPr>
-            </w:pPr>
-            <w:r xmlns:w="http://schemas.openxmlformats.org/wordprocessingml/2006/main" xmlns:wp="http://schemas.openxmlformats.org/drawingml/2006/wordprocessingDrawing" xmlns:r="http://schemas.openxmlformats.org/officeDocument/2006/relationships" xmlns:w14="http://schemas.microsoft.com/office/word/2010/wordml">
-              <w:rPr>
-                <w:rFonts w:ascii="Arial" w:hAnsi="Arial" w:eastAsia="Arial" w:cs="Arial"/>
-                <w:i w:val="false"/>
-                <w:b w:val="false"/>
-                <w:u w:val="none"/>
+                <w:strike w:val="false"/>
+                <w:sz w:val="22"/>
+                <w:szCs w:val="22"/>
+                <w:color w:val="000000"/>
+              </w:rPr>
+            </w:pPr>
+            <w:r xmlns:w="http://schemas.openxmlformats.org/wordprocessingml/2006/main" xmlns:wp="http://schemas.openxmlformats.org/drawingml/2006/wordprocessingDrawing" xmlns:r="http://schemas.openxmlformats.org/officeDocument/2006/relationships" xmlns:w14="http://schemas.microsoft.com/office/word/2010/wordml">
+              <w:rPr>
+                <w:rFonts w:ascii="Arial" w:hAnsi="Arial" w:eastAsia="Arial" w:cs="Arial"/>
+                <w:i w:val="false"/>
+                <w:b w:val="false"/>
+                <w:u w:val="none"/>
+                <w:strike w:val="false"/>
                 <w:sz w:val="22"/>
                 <w:szCs w:val="22"/>
                 <w:color w:val="000000"/>
@@ -1784,17 +1848,19 @@
                 <w:i w:val="false"/>
                 <w:b w:val="false"/>
                 <w:u w:val="none"/>
-                <w:sz w:val="22"/>
-                <w:szCs w:val="22"/>
-                <w:color w:val="000000"/>
-              </w:rPr>
-            </w:pPr>
-            <w:r xmlns:w="http://schemas.openxmlformats.org/wordprocessingml/2006/main" xmlns:wp="http://schemas.openxmlformats.org/drawingml/2006/wordprocessingDrawing" xmlns:r="http://schemas.openxmlformats.org/officeDocument/2006/relationships" xmlns:w14="http://schemas.microsoft.com/office/word/2010/wordml">
-              <w:rPr>
-                <w:rFonts w:ascii="Arial" w:hAnsi="Arial" w:eastAsia="Arial" w:cs="Arial"/>
-                <w:i w:val="false"/>
-                <w:b w:val="false"/>
-                <w:u w:val="none"/>
+                <w:strike w:val="false"/>
+                <w:sz w:val="22"/>
+                <w:szCs w:val="22"/>
+                <w:color w:val="000000"/>
+              </w:rPr>
+            </w:pPr>
+            <w:r xmlns:w="http://schemas.openxmlformats.org/wordprocessingml/2006/main" xmlns:wp="http://schemas.openxmlformats.org/drawingml/2006/wordprocessingDrawing" xmlns:r="http://schemas.openxmlformats.org/officeDocument/2006/relationships" xmlns:w14="http://schemas.microsoft.com/office/word/2010/wordml">
+              <w:rPr>
+                <w:rFonts w:ascii="Arial" w:hAnsi="Arial" w:eastAsia="Arial" w:cs="Arial"/>
+                <w:i w:val="false"/>
+                <w:b w:val="false"/>
+                <w:u w:val="none"/>
+                <w:strike w:val="false"/>
                 <w:sz w:val="22"/>
                 <w:szCs w:val="22"/>
                 <w:color w:val="000000"/>
@@ -1836,17 +1902,19 @@
                 <w:i w:val="false"/>
                 <w:b w:val="false"/>
                 <w:u w:val="none"/>
-                <w:sz w:val="22"/>
-                <w:szCs w:val="22"/>
-                <w:color w:val="000000"/>
-              </w:rPr>
-            </w:pPr>
-            <w:r xmlns:w="http://schemas.openxmlformats.org/wordprocessingml/2006/main" xmlns:wp="http://schemas.openxmlformats.org/drawingml/2006/wordprocessingDrawing" xmlns:r="http://schemas.openxmlformats.org/officeDocument/2006/relationships" xmlns:w14="http://schemas.microsoft.com/office/word/2010/wordml">
-              <w:rPr>
-                <w:rFonts w:ascii="Arial" w:hAnsi="Arial" w:eastAsia="Arial" w:cs="Arial"/>
-                <w:i w:val="false"/>
-                <w:b w:val="false"/>
-                <w:u w:val="none"/>
+                <w:strike w:val="false"/>
+                <w:sz w:val="22"/>
+                <w:szCs w:val="22"/>
+                <w:color w:val="000000"/>
+              </w:rPr>
+            </w:pPr>
+            <w:r xmlns:w="http://schemas.openxmlformats.org/wordprocessingml/2006/main" xmlns:wp="http://schemas.openxmlformats.org/drawingml/2006/wordprocessingDrawing" xmlns:r="http://schemas.openxmlformats.org/officeDocument/2006/relationships" xmlns:w14="http://schemas.microsoft.com/office/word/2010/wordml">
+              <w:rPr>
+                <w:rFonts w:ascii="Arial" w:hAnsi="Arial" w:eastAsia="Arial" w:cs="Arial"/>
+                <w:i w:val="false"/>
+                <w:b w:val="false"/>
+                <w:u w:val="none"/>
+                <w:strike w:val="false"/>
                 <w:sz w:val="22"/>
                 <w:szCs w:val="22"/>
                 <w:color w:val="000000"/>
@@ -1888,17 +1956,19 @@
                 <w:i w:val="false"/>
                 <w:b w:val="false"/>
                 <w:u w:val="none"/>
-                <w:sz w:val="22"/>
-                <w:szCs w:val="22"/>
-                <w:color w:val="000000"/>
-              </w:rPr>
-            </w:pPr>
-            <w:r xmlns:w="http://schemas.openxmlformats.org/wordprocessingml/2006/main" xmlns:wp="http://schemas.openxmlformats.org/drawingml/2006/wordprocessingDrawing" xmlns:r="http://schemas.openxmlformats.org/officeDocument/2006/relationships" xmlns:w14="http://schemas.microsoft.com/office/word/2010/wordml">
-              <w:rPr>
-                <w:rFonts w:ascii="Arial" w:hAnsi="Arial" w:eastAsia="Arial" w:cs="Arial"/>
-                <w:i w:val="false"/>
-                <w:b w:val="false"/>
-                <w:u w:val="none"/>
+                <w:strike w:val="false"/>
+                <w:sz w:val="22"/>
+                <w:szCs w:val="22"/>
+                <w:color w:val="000000"/>
+              </w:rPr>
+            </w:pPr>
+            <w:r xmlns:w="http://schemas.openxmlformats.org/wordprocessingml/2006/main" xmlns:wp="http://schemas.openxmlformats.org/drawingml/2006/wordprocessingDrawing" xmlns:r="http://schemas.openxmlformats.org/officeDocument/2006/relationships" xmlns:w14="http://schemas.microsoft.com/office/word/2010/wordml">
+              <w:rPr>
+                <w:rFonts w:ascii="Arial" w:hAnsi="Arial" w:eastAsia="Arial" w:cs="Arial"/>
+                <w:i w:val="false"/>
+                <w:b w:val="false"/>
+                <w:u w:val="none"/>
+                <w:strike w:val="false"/>
                 <w:sz w:val="22"/>
                 <w:szCs w:val="22"/>
                 <w:color w:val="000000"/>
@@ -1940,17 +2010,19 @@
                 <w:i w:val="false"/>
                 <w:b w:val="false"/>
                 <w:u w:val="none"/>
-                <w:sz w:val="22"/>
-                <w:szCs w:val="22"/>
-                <w:color w:val="000000"/>
-              </w:rPr>
-            </w:pPr>
-            <w:r xmlns:w="http://schemas.openxmlformats.org/wordprocessingml/2006/main" xmlns:wp="http://schemas.openxmlformats.org/drawingml/2006/wordprocessingDrawing" xmlns:r="http://schemas.openxmlformats.org/officeDocument/2006/relationships" xmlns:w14="http://schemas.microsoft.com/office/word/2010/wordml">
-              <w:rPr>
-                <w:rFonts w:ascii="Arial" w:hAnsi="Arial" w:eastAsia="Arial" w:cs="Arial"/>
-                <w:i w:val="false"/>
-                <w:b w:val="false"/>
-                <w:u w:val="none"/>
+                <w:strike w:val="false"/>
+                <w:sz w:val="22"/>
+                <w:szCs w:val="22"/>
+                <w:color w:val="000000"/>
+              </w:rPr>
+            </w:pPr>
+            <w:r xmlns:w="http://schemas.openxmlformats.org/wordprocessingml/2006/main" xmlns:wp="http://schemas.openxmlformats.org/drawingml/2006/wordprocessingDrawing" xmlns:r="http://schemas.openxmlformats.org/officeDocument/2006/relationships" xmlns:w14="http://schemas.microsoft.com/office/word/2010/wordml">
+              <w:rPr>
+                <w:rFonts w:ascii="Arial" w:hAnsi="Arial" w:eastAsia="Arial" w:cs="Arial"/>
+                <w:i w:val="false"/>
+                <w:b w:val="false"/>
+                <w:u w:val="none"/>
+                <w:strike w:val="false"/>
                 <w:sz w:val="22"/>
                 <w:szCs w:val="22"/>
                 <w:color w:val="000000"/>
@@ -1998,17 +2070,19 @@
                 <w:i w:val="false"/>
                 <w:b w:val="false"/>
                 <w:u w:val="none"/>
-                <w:sz w:val="22"/>
-                <w:szCs w:val="22"/>
-                <w:color w:val="000000"/>
-              </w:rPr>
-            </w:pPr>
-            <w:r xmlns:w="http://schemas.openxmlformats.org/wordprocessingml/2006/main" xmlns:wp="http://schemas.openxmlformats.org/drawingml/2006/wordprocessingDrawing" xmlns:r="http://schemas.openxmlformats.org/officeDocument/2006/relationships" xmlns:w14="http://schemas.microsoft.com/office/word/2010/wordml">
-              <w:rPr>
-                <w:rFonts w:ascii="Arial" w:hAnsi="Arial" w:eastAsia="Arial" w:cs="Arial"/>
-                <w:i w:val="false"/>
-                <w:b w:val="false"/>
-                <w:u w:val="none"/>
+                <w:strike w:val="false"/>
+                <w:sz w:val="22"/>
+                <w:szCs w:val="22"/>
+                <w:color w:val="000000"/>
+              </w:rPr>
+            </w:pPr>
+            <w:r xmlns:w="http://schemas.openxmlformats.org/wordprocessingml/2006/main" xmlns:wp="http://schemas.openxmlformats.org/drawingml/2006/wordprocessingDrawing" xmlns:r="http://schemas.openxmlformats.org/officeDocument/2006/relationships" xmlns:w14="http://schemas.microsoft.com/office/word/2010/wordml">
+              <w:rPr>
+                <w:rFonts w:ascii="Arial" w:hAnsi="Arial" w:eastAsia="Arial" w:cs="Arial"/>
+                <w:i w:val="false"/>
+                <w:b w:val="false"/>
+                <w:u w:val="none"/>
+                <w:strike w:val="false"/>
                 <w:sz w:val="22"/>
                 <w:szCs w:val="22"/>
                 <w:color w:val="000000"/>
@@ -2050,17 +2124,19 @@
                 <w:i w:val="false"/>
                 <w:b w:val="false"/>
                 <w:u w:val="none"/>
-                <w:sz w:val="22"/>
-                <w:szCs w:val="22"/>
-                <w:color w:val="000000"/>
-              </w:rPr>
-            </w:pPr>
-            <w:r xmlns:w="http://schemas.openxmlformats.org/wordprocessingml/2006/main" xmlns:wp="http://schemas.openxmlformats.org/drawingml/2006/wordprocessingDrawing" xmlns:r="http://schemas.openxmlformats.org/officeDocument/2006/relationships" xmlns:w14="http://schemas.microsoft.com/office/word/2010/wordml">
-              <w:rPr>
-                <w:rFonts w:ascii="Arial" w:hAnsi="Arial" w:eastAsia="Arial" w:cs="Arial"/>
-                <w:i w:val="false"/>
-                <w:b w:val="false"/>
-                <w:u w:val="none"/>
+                <w:strike w:val="false"/>
+                <w:sz w:val="22"/>
+                <w:szCs w:val="22"/>
+                <w:color w:val="000000"/>
+              </w:rPr>
+            </w:pPr>
+            <w:r xmlns:w="http://schemas.openxmlformats.org/wordprocessingml/2006/main" xmlns:wp="http://schemas.openxmlformats.org/drawingml/2006/wordprocessingDrawing" xmlns:r="http://schemas.openxmlformats.org/officeDocument/2006/relationships" xmlns:w14="http://schemas.microsoft.com/office/word/2010/wordml">
+              <w:rPr>
+                <w:rFonts w:ascii="Arial" w:hAnsi="Arial" w:eastAsia="Arial" w:cs="Arial"/>
+                <w:i w:val="false"/>
+                <w:b w:val="false"/>
+                <w:u w:val="none"/>
+                <w:strike w:val="false"/>
                 <w:sz w:val="22"/>
                 <w:szCs w:val="22"/>
                 <w:color w:val="000000"/>
@@ -2102,17 +2178,19 @@
                 <w:i w:val="false"/>
                 <w:b w:val="false"/>
                 <w:u w:val="none"/>
-                <w:sz w:val="22"/>
-                <w:szCs w:val="22"/>
-                <w:color w:val="000000"/>
-              </w:rPr>
-            </w:pPr>
-            <w:r xmlns:w="http://schemas.openxmlformats.org/wordprocessingml/2006/main" xmlns:wp="http://schemas.openxmlformats.org/drawingml/2006/wordprocessingDrawing" xmlns:r="http://schemas.openxmlformats.org/officeDocument/2006/relationships" xmlns:w14="http://schemas.microsoft.com/office/word/2010/wordml">
-              <w:rPr>
-                <w:rFonts w:ascii="Arial" w:hAnsi="Arial" w:eastAsia="Arial" w:cs="Arial"/>
-                <w:i w:val="false"/>
-                <w:b w:val="false"/>
-                <w:u w:val="none"/>
+                <w:strike w:val="false"/>
+                <w:sz w:val="22"/>
+                <w:szCs w:val="22"/>
+                <w:color w:val="000000"/>
+              </w:rPr>
+            </w:pPr>
+            <w:r xmlns:w="http://schemas.openxmlformats.org/wordprocessingml/2006/main" xmlns:wp="http://schemas.openxmlformats.org/drawingml/2006/wordprocessingDrawing" xmlns:r="http://schemas.openxmlformats.org/officeDocument/2006/relationships" xmlns:w14="http://schemas.microsoft.com/office/word/2010/wordml">
+              <w:rPr>
+                <w:rFonts w:ascii="Arial" w:hAnsi="Arial" w:eastAsia="Arial" w:cs="Arial"/>
+                <w:i w:val="false"/>
+                <w:b w:val="false"/>
+                <w:u w:val="none"/>
+                <w:strike w:val="false"/>
                 <w:sz w:val="22"/>
                 <w:szCs w:val="22"/>
                 <w:color w:val="000000"/>
@@ -2154,17 +2232,19 @@
                 <w:i w:val="false"/>
                 <w:b w:val="false"/>
                 <w:u w:val="none"/>
-                <w:sz w:val="22"/>
-                <w:szCs w:val="22"/>
-                <w:color w:val="000000"/>
-              </w:rPr>
-            </w:pPr>
-            <w:r xmlns:w="http://schemas.openxmlformats.org/wordprocessingml/2006/main" xmlns:wp="http://schemas.openxmlformats.org/drawingml/2006/wordprocessingDrawing" xmlns:r="http://schemas.openxmlformats.org/officeDocument/2006/relationships" xmlns:w14="http://schemas.microsoft.com/office/word/2010/wordml">
-              <w:rPr>
-                <w:rFonts w:ascii="Arial" w:hAnsi="Arial" w:eastAsia="Arial" w:cs="Arial"/>
-                <w:i w:val="false"/>
-                <w:b w:val="false"/>
-                <w:u w:val="none"/>
+                <w:strike w:val="false"/>
+                <w:sz w:val="22"/>
+                <w:szCs w:val="22"/>
+                <w:color w:val="000000"/>
+              </w:rPr>
+            </w:pPr>
+            <w:r xmlns:w="http://schemas.openxmlformats.org/wordprocessingml/2006/main" xmlns:wp="http://schemas.openxmlformats.org/drawingml/2006/wordprocessingDrawing" xmlns:r="http://schemas.openxmlformats.org/officeDocument/2006/relationships" xmlns:w14="http://schemas.microsoft.com/office/word/2010/wordml">
+              <w:rPr>
+                <w:rFonts w:ascii="Arial" w:hAnsi="Arial" w:eastAsia="Arial" w:cs="Arial"/>
+                <w:i w:val="false"/>
+                <w:b w:val="false"/>
+                <w:u w:val="none"/>
+                <w:strike w:val="false"/>
                 <w:sz w:val="22"/>
                 <w:szCs w:val="22"/>
                 <w:color w:val="000000"/>
@@ -2212,17 +2292,19 @@
                 <w:i w:val="false"/>
                 <w:b w:val="false"/>
                 <w:u w:val="none"/>
-                <w:sz w:val="22"/>
-                <w:szCs w:val="22"/>
-                <w:color w:val="000000"/>
-              </w:rPr>
-            </w:pPr>
-            <w:r xmlns:w="http://schemas.openxmlformats.org/wordprocessingml/2006/main" xmlns:wp="http://schemas.openxmlformats.org/drawingml/2006/wordprocessingDrawing" xmlns:r="http://schemas.openxmlformats.org/officeDocument/2006/relationships" xmlns:w14="http://schemas.microsoft.com/office/word/2010/wordml">
-              <w:rPr>
-                <w:rFonts w:ascii="Arial" w:hAnsi="Arial" w:eastAsia="Arial" w:cs="Arial"/>
-                <w:i w:val="false"/>
-                <w:b w:val="false"/>
-                <w:u w:val="none"/>
+                <w:strike w:val="false"/>
+                <w:sz w:val="22"/>
+                <w:szCs w:val="22"/>
+                <w:color w:val="000000"/>
+              </w:rPr>
+            </w:pPr>
+            <w:r xmlns:w="http://schemas.openxmlformats.org/wordprocessingml/2006/main" xmlns:wp="http://schemas.openxmlformats.org/drawingml/2006/wordprocessingDrawing" xmlns:r="http://schemas.openxmlformats.org/officeDocument/2006/relationships" xmlns:w14="http://schemas.microsoft.com/office/word/2010/wordml">
+              <w:rPr>
+                <w:rFonts w:ascii="Arial" w:hAnsi="Arial" w:eastAsia="Arial" w:cs="Arial"/>
+                <w:i w:val="false"/>
+                <w:b w:val="false"/>
+                <w:u w:val="none"/>
+                <w:strike w:val="false"/>
                 <w:sz w:val="22"/>
                 <w:szCs w:val="22"/>
                 <w:color w:val="000000"/>
@@ -2264,17 +2346,19 @@
                 <w:i w:val="false"/>
                 <w:b w:val="false"/>
                 <w:u w:val="none"/>
-                <w:sz w:val="22"/>
-                <w:szCs w:val="22"/>
-                <w:color w:val="000000"/>
-              </w:rPr>
-            </w:pPr>
-            <w:r xmlns:w="http://schemas.openxmlformats.org/wordprocessingml/2006/main" xmlns:wp="http://schemas.openxmlformats.org/drawingml/2006/wordprocessingDrawing" xmlns:r="http://schemas.openxmlformats.org/officeDocument/2006/relationships" xmlns:w14="http://schemas.microsoft.com/office/word/2010/wordml">
-              <w:rPr>
-                <w:rFonts w:ascii="Arial" w:hAnsi="Arial" w:eastAsia="Arial" w:cs="Arial"/>
-                <w:i w:val="false"/>
-                <w:b w:val="false"/>
-                <w:u w:val="none"/>
+                <w:strike w:val="false"/>
+                <w:sz w:val="22"/>
+                <w:szCs w:val="22"/>
+                <w:color w:val="000000"/>
+              </w:rPr>
+            </w:pPr>
+            <w:r xmlns:w="http://schemas.openxmlformats.org/wordprocessingml/2006/main" xmlns:wp="http://schemas.openxmlformats.org/drawingml/2006/wordprocessingDrawing" xmlns:r="http://schemas.openxmlformats.org/officeDocument/2006/relationships" xmlns:w14="http://schemas.microsoft.com/office/word/2010/wordml">
+              <w:rPr>
+                <w:rFonts w:ascii="Arial" w:hAnsi="Arial" w:eastAsia="Arial" w:cs="Arial"/>
+                <w:i w:val="false"/>
+                <w:b w:val="false"/>
+                <w:u w:val="none"/>
+                <w:strike w:val="false"/>
                 <w:sz w:val="22"/>
                 <w:szCs w:val="22"/>
                 <w:color w:val="000000"/>
@@ -2316,17 +2400,19 @@
                 <w:i w:val="false"/>
                 <w:b w:val="false"/>
                 <w:u w:val="none"/>
-                <w:sz w:val="22"/>
-                <w:szCs w:val="22"/>
-                <w:color w:val="000000"/>
-              </w:rPr>
-            </w:pPr>
-            <w:r xmlns:w="http://schemas.openxmlformats.org/wordprocessingml/2006/main" xmlns:wp="http://schemas.openxmlformats.org/drawingml/2006/wordprocessingDrawing" xmlns:r="http://schemas.openxmlformats.org/officeDocument/2006/relationships" xmlns:w14="http://schemas.microsoft.com/office/word/2010/wordml">
-              <w:rPr>
-                <w:rFonts w:ascii="Arial" w:hAnsi="Arial" w:eastAsia="Arial" w:cs="Arial"/>
-                <w:i w:val="false"/>
-                <w:b w:val="false"/>
-                <w:u w:val="none"/>
+                <w:strike w:val="false"/>
+                <w:sz w:val="22"/>
+                <w:szCs w:val="22"/>
+                <w:color w:val="000000"/>
+              </w:rPr>
+            </w:pPr>
+            <w:r xmlns:w="http://schemas.openxmlformats.org/wordprocessingml/2006/main" xmlns:wp="http://schemas.openxmlformats.org/drawingml/2006/wordprocessingDrawing" xmlns:r="http://schemas.openxmlformats.org/officeDocument/2006/relationships" xmlns:w14="http://schemas.microsoft.com/office/word/2010/wordml">
+              <w:rPr>
+                <w:rFonts w:ascii="Arial" w:hAnsi="Arial" w:eastAsia="Arial" w:cs="Arial"/>
+                <w:i w:val="false"/>
+                <w:b w:val="false"/>
+                <w:u w:val="none"/>
+                <w:strike w:val="false"/>
                 <w:sz w:val="22"/>
                 <w:szCs w:val="22"/>
                 <w:color w:val="000000"/>
@@ -2368,17 +2454,19 @@
                 <w:i w:val="false"/>
                 <w:b w:val="false"/>
                 <w:u w:val="none"/>
-                <w:sz w:val="22"/>
-                <w:szCs w:val="22"/>
-                <w:color w:val="000000"/>
-              </w:rPr>
-            </w:pPr>
-            <w:r xmlns:w="http://schemas.openxmlformats.org/wordprocessingml/2006/main" xmlns:wp="http://schemas.openxmlformats.org/drawingml/2006/wordprocessingDrawing" xmlns:r="http://schemas.openxmlformats.org/officeDocument/2006/relationships" xmlns:w14="http://schemas.microsoft.com/office/word/2010/wordml">
-              <w:rPr>
-                <w:rFonts w:ascii="Arial" w:hAnsi="Arial" w:eastAsia="Arial" w:cs="Arial"/>
-                <w:i w:val="false"/>
-                <w:b w:val="false"/>
-                <w:u w:val="none"/>
+                <w:strike w:val="false"/>
+                <w:sz w:val="22"/>
+                <w:szCs w:val="22"/>
+                <w:color w:val="000000"/>
+              </w:rPr>
+            </w:pPr>
+            <w:r xmlns:w="http://schemas.openxmlformats.org/wordprocessingml/2006/main" xmlns:wp="http://schemas.openxmlformats.org/drawingml/2006/wordprocessingDrawing" xmlns:r="http://schemas.openxmlformats.org/officeDocument/2006/relationships" xmlns:w14="http://schemas.microsoft.com/office/word/2010/wordml">
+              <w:rPr>
+                <w:rFonts w:ascii="Arial" w:hAnsi="Arial" w:eastAsia="Arial" w:cs="Arial"/>
+                <w:i w:val="false"/>
+                <w:b w:val="false"/>
+                <w:u w:val="none"/>
+                <w:strike w:val="false"/>
                 <w:sz w:val="22"/>
                 <w:szCs w:val="22"/>
                 <w:color w:val="000000"/>
@@ -2426,17 +2514,19 @@
                 <w:i w:val="false"/>
                 <w:b w:val="false"/>
                 <w:u w:val="none"/>
-                <w:sz w:val="22"/>
-                <w:szCs w:val="22"/>
-                <w:color w:val="000000"/>
-              </w:rPr>
-            </w:pPr>
-            <w:r xmlns:w="http://schemas.openxmlformats.org/wordprocessingml/2006/main" xmlns:wp="http://schemas.openxmlformats.org/drawingml/2006/wordprocessingDrawing" xmlns:r="http://schemas.openxmlformats.org/officeDocument/2006/relationships" xmlns:w14="http://schemas.microsoft.com/office/word/2010/wordml">
-              <w:rPr>
-                <w:rFonts w:ascii="Arial" w:hAnsi="Arial" w:eastAsia="Arial" w:cs="Arial"/>
-                <w:i w:val="false"/>
-                <w:b w:val="false"/>
-                <w:u w:val="none"/>
+                <w:strike w:val="false"/>
+                <w:sz w:val="22"/>
+                <w:szCs w:val="22"/>
+                <w:color w:val="000000"/>
+              </w:rPr>
+            </w:pPr>
+            <w:r xmlns:w="http://schemas.openxmlformats.org/wordprocessingml/2006/main" xmlns:wp="http://schemas.openxmlformats.org/drawingml/2006/wordprocessingDrawing" xmlns:r="http://schemas.openxmlformats.org/officeDocument/2006/relationships" xmlns:w14="http://schemas.microsoft.com/office/word/2010/wordml">
+              <w:rPr>
+                <w:rFonts w:ascii="Arial" w:hAnsi="Arial" w:eastAsia="Arial" w:cs="Arial"/>
+                <w:i w:val="false"/>
+                <w:b w:val="false"/>
+                <w:u w:val="none"/>
+                <w:strike w:val="false"/>
                 <w:sz w:val="22"/>
                 <w:szCs w:val="22"/>
                 <w:color w:val="000000"/>
@@ -2478,17 +2568,19 @@
                 <w:i w:val="false"/>
                 <w:b w:val="false"/>
                 <w:u w:val="none"/>
-                <w:sz w:val="22"/>
-                <w:szCs w:val="22"/>
-                <w:color w:val="000000"/>
-              </w:rPr>
-            </w:pPr>
-            <w:r xmlns:w="http://schemas.openxmlformats.org/wordprocessingml/2006/main" xmlns:wp="http://schemas.openxmlformats.org/drawingml/2006/wordprocessingDrawing" xmlns:r="http://schemas.openxmlformats.org/officeDocument/2006/relationships" xmlns:w14="http://schemas.microsoft.com/office/word/2010/wordml">
-              <w:rPr>
-                <w:rFonts w:ascii="Arial" w:hAnsi="Arial" w:eastAsia="Arial" w:cs="Arial"/>
-                <w:i w:val="false"/>
-                <w:b w:val="false"/>
-                <w:u w:val="none"/>
+                <w:strike w:val="false"/>
+                <w:sz w:val="22"/>
+                <w:szCs w:val="22"/>
+                <w:color w:val="000000"/>
+              </w:rPr>
+            </w:pPr>
+            <w:r xmlns:w="http://schemas.openxmlformats.org/wordprocessingml/2006/main" xmlns:wp="http://schemas.openxmlformats.org/drawingml/2006/wordprocessingDrawing" xmlns:r="http://schemas.openxmlformats.org/officeDocument/2006/relationships" xmlns:w14="http://schemas.microsoft.com/office/word/2010/wordml">
+              <w:rPr>
+                <w:rFonts w:ascii="Arial" w:hAnsi="Arial" w:eastAsia="Arial" w:cs="Arial"/>
+                <w:i w:val="false"/>
+                <w:b w:val="false"/>
+                <w:u w:val="none"/>
+                <w:strike w:val="false"/>
                 <w:sz w:val="22"/>
                 <w:szCs w:val="22"/>
                 <w:color w:val="000000"/>
@@ -2530,17 +2622,19 @@
                 <w:i w:val="false"/>
                 <w:b w:val="false"/>
                 <w:u w:val="none"/>
-                <w:sz w:val="22"/>
-                <w:szCs w:val="22"/>
-                <w:color w:val="000000"/>
-              </w:rPr>
-            </w:pPr>
-            <w:r xmlns:w="http://schemas.openxmlformats.org/wordprocessingml/2006/main" xmlns:wp="http://schemas.openxmlformats.org/drawingml/2006/wordprocessingDrawing" xmlns:r="http://schemas.openxmlformats.org/officeDocument/2006/relationships" xmlns:w14="http://schemas.microsoft.com/office/word/2010/wordml">
-              <w:rPr>
-                <w:rFonts w:ascii="Arial" w:hAnsi="Arial" w:eastAsia="Arial" w:cs="Arial"/>
-                <w:i w:val="false"/>
-                <w:b w:val="false"/>
-                <w:u w:val="none"/>
+                <w:strike w:val="false"/>
+                <w:sz w:val="22"/>
+                <w:szCs w:val="22"/>
+                <w:color w:val="000000"/>
+              </w:rPr>
+            </w:pPr>
+            <w:r xmlns:w="http://schemas.openxmlformats.org/wordprocessingml/2006/main" xmlns:wp="http://schemas.openxmlformats.org/drawingml/2006/wordprocessingDrawing" xmlns:r="http://schemas.openxmlformats.org/officeDocument/2006/relationships" xmlns:w14="http://schemas.microsoft.com/office/word/2010/wordml">
+              <w:rPr>
+                <w:rFonts w:ascii="Arial" w:hAnsi="Arial" w:eastAsia="Arial" w:cs="Arial"/>
+                <w:i w:val="false"/>
+                <w:b w:val="false"/>
+                <w:u w:val="none"/>
+                <w:strike w:val="false"/>
                 <w:sz w:val="22"/>
                 <w:szCs w:val="22"/>
                 <w:color w:val="000000"/>
@@ -2582,17 +2676,19 @@
                 <w:i w:val="false"/>
                 <w:b w:val="false"/>
                 <w:u w:val="none"/>
-                <w:sz w:val="22"/>
-                <w:szCs w:val="22"/>
-                <w:color w:val="000000"/>
-              </w:rPr>
-            </w:pPr>
-            <w:r xmlns:w="http://schemas.openxmlformats.org/wordprocessingml/2006/main" xmlns:wp="http://schemas.openxmlformats.org/drawingml/2006/wordprocessingDrawing" xmlns:r="http://schemas.openxmlformats.org/officeDocument/2006/relationships" xmlns:w14="http://schemas.microsoft.com/office/word/2010/wordml">
-              <w:rPr>
-                <w:rFonts w:ascii="Arial" w:hAnsi="Arial" w:eastAsia="Arial" w:cs="Arial"/>
-                <w:i w:val="false"/>
-                <w:b w:val="false"/>
-                <w:u w:val="none"/>
+                <w:strike w:val="false"/>
+                <w:sz w:val="22"/>
+                <w:szCs w:val="22"/>
+                <w:color w:val="000000"/>
+              </w:rPr>
+            </w:pPr>
+            <w:r xmlns:w="http://schemas.openxmlformats.org/wordprocessingml/2006/main" xmlns:wp="http://schemas.openxmlformats.org/drawingml/2006/wordprocessingDrawing" xmlns:r="http://schemas.openxmlformats.org/officeDocument/2006/relationships" xmlns:w14="http://schemas.microsoft.com/office/word/2010/wordml">
+              <w:rPr>
+                <w:rFonts w:ascii="Arial" w:hAnsi="Arial" w:eastAsia="Arial" w:cs="Arial"/>
+                <w:i w:val="false"/>
+                <w:b w:val="false"/>
+                <w:u w:val="none"/>
+                <w:strike w:val="false"/>
                 <w:sz w:val="22"/>
                 <w:szCs w:val="22"/>
                 <w:color w:val="000000"/>
@@ -2640,17 +2736,19 @@
                 <w:i w:val="false"/>
                 <w:b w:val="false"/>
                 <w:u w:val="none"/>
-                <w:sz w:val="22"/>
-                <w:szCs w:val="22"/>
-                <w:color w:val="000000"/>
-              </w:rPr>
-            </w:pPr>
-            <w:r xmlns:w="http://schemas.openxmlformats.org/wordprocessingml/2006/main" xmlns:wp="http://schemas.openxmlformats.org/drawingml/2006/wordprocessingDrawing" xmlns:r="http://schemas.openxmlformats.org/officeDocument/2006/relationships" xmlns:w14="http://schemas.microsoft.com/office/word/2010/wordml">
-              <w:rPr>
-                <w:rFonts w:ascii="Arial" w:hAnsi="Arial" w:eastAsia="Arial" w:cs="Arial"/>
-                <w:i w:val="false"/>
-                <w:b w:val="false"/>
-                <w:u w:val="none"/>
+                <w:strike w:val="false"/>
+                <w:sz w:val="22"/>
+                <w:szCs w:val="22"/>
+                <w:color w:val="000000"/>
+              </w:rPr>
+            </w:pPr>
+            <w:r xmlns:w="http://schemas.openxmlformats.org/wordprocessingml/2006/main" xmlns:wp="http://schemas.openxmlformats.org/drawingml/2006/wordprocessingDrawing" xmlns:r="http://schemas.openxmlformats.org/officeDocument/2006/relationships" xmlns:w14="http://schemas.microsoft.com/office/word/2010/wordml">
+              <w:rPr>
+                <w:rFonts w:ascii="Arial" w:hAnsi="Arial" w:eastAsia="Arial" w:cs="Arial"/>
+                <w:i w:val="false"/>
+                <w:b w:val="false"/>
+                <w:u w:val="none"/>
+                <w:strike w:val="false"/>
                 <w:sz w:val="22"/>
                 <w:szCs w:val="22"/>
                 <w:color w:val="000000"/>
@@ -2692,17 +2790,19 @@
                 <w:i w:val="false"/>
                 <w:b w:val="false"/>
                 <w:u w:val="none"/>
-                <w:sz w:val="22"/>
-                <w:szCs w:val="22"/>
-                <w:color w:val="000000"/>
-              </w:rPr>
-            </w:pPr>
-            <w:r xmlns:w="http://schemas.openxmlformats.org/wordprocessingml/2006/main" xmlns:wp="http://schemas.openxmlformats.org/drawingml/2006/wordprocessingDrawing" xmlns:r="http://schemas.openxmlformats.org/officeDocument/2006/relationships" xmlns:w14="http://schemas.microsoft.com/office/word/2010/wordml">
-              <w:rPr>
-                <w:rFonts w:ascii="Arial" w:hAnsi="Arial" w:eastAsia="Arial" w:cs="Arial"/>
-                <w:i w:val="false"/>
-                <w:b w:val="false"/>
-                <w:u w:val="none"/>
+                <w:strike w:val="false"/>
+                <w:sz w:val="22"/>
+                <w:szCs w:val="22"/>
+                <w:color w:val="000000"/>
+              </w:rPr>
+            </w:pPr>
+            <w:r xmlns:w="http://schemas.openxmlformats.org/wordprocessingml/2006/main" xmlns:wp="http://schemas.openxmlformats.org/drawingml/2006/wordprocessingDrawing" xmlns:r="http://schemas.openxmlformats.org/officeDocument/2006/relationships" xmlns:w14="http://schemas.microsoft.com/office/word/2010/wordml">
+              <w:rPr>
+                <w:rFonts w:ascii="Arial" w:hAnsi="Arial" w:eastAsia="Arial" w:cs="Arial"/>
+                <w:i w:val="false"/>
+                <w:b w:val="false"/>
+                <w:u w:val="none"/>
+                <w:strike w:val="false"/>
                 <w:sz w:val="22"/>
                 <w:szCs w:val="22"/>
                 <w:color w:val="000000"/>
@@ -2744,17 +2844,19 @@
                 <w:i w:val="false"/>
                 <w:b w:val="false"/>
                 <w:u w:val="none"/>
-                <w:sz w:val="22"/>
-                <w:szCs w:val="22"/>
-                <w:color w:val="000000"/>
-              </w:rPr>
-            </w:pPr>
-            <w:r xmlns:w="http://schemas.openxmlformats.org/wordprocessingml/2006/main" xmlns:wp="http://schemas.openxmlformats.org/drawingml/2006/wordprocessingDrawing" xmlns:r="http://schemas.openxmlformats.org/officeDocument/2006/relationships" xmlns:w14="http://schemas.microsoft.com/office/word/2010/wordml">
-              <w:rPr>
-                <w:rFonts w:ascii="Arial" w:hAnsi="Arial" w:eastAsia="Arial" w:cs="Arial"/>
-                <w:i w:val="false"/>
-                <w:b w:val="false"/>
-                <w:u w:val="none"/>
+                <w:strike w:val="false"/>
+                <w:sz w:val="22"/>
+                <w:szCs w:val="22"/>
+                <w:color w:val="000000"/>
+              </w:rPr>
+            </w:pPr>
+            <w:r xmlns:w="http://schemas.openxmlformats.org/wordprocessingml/2006/main" xmlns:wp="http://schemas.openxmlformats.org/drawingml/2006/wordprocessingDrawing" xmlns:r="http://schemas.openxmlformats.org/officeDocument/2006/relationships" xmlns:w14="http://schemas.microsoft.com/office/word/2010/wordml">
+              <w:rPr>
+                <w:rFonts w:ascii="Arial" w:hAnsi="Arial" w:eastAsia="Arial" w:cs="Arial"/>
+                <w:i w:val="false"/>
+                <w:b w:val="false"/>
+                <w:u w:val="none"/>
+                <w:strike w:val="false"/>
                 <w:sz w:val="22"/>
                 <w:szCs w:val="22"/>
                 <w:color w:val="000000"/>
@@ -2796,17 +2898,19 @@
                 <w:i w:val="false"/>
                 <w:b w:val="false"/>
                 <w:u w:val="none"/>
-                <w:sz w:val="22"/>
-                <w:szCs w:val="22"/>
-                <w:color w:val="000000"/>
-              </w:rPr>
-            </w:pPr>
-            <w:r xmlns:w="http://schemas.openxmlformats.org/wordprocessingml/2006/main" xmlns:wp="http://schemas.openxmlformats.org/drawingml/2006/wordprocessingDrawing" xmlns:r="http://schemas.openxmlformats.org/officeDocument/2006/relationships" xmlns:w14="http://schemas.microsoft.com/office/word/2010/wordml">
-              <w:rPr>
-                <w:rFonts w:ascii="Arial" w:hAnsi="Arial" w:eastAsia="Arial" w:cs="Arial"/>
-                <w:i w:val="false"/>
-                <w:b w:val="false"/>
-                <w:u w:val="none"/>
+                <w:strike w:val="false"/>
+                <w:sz w:val="22"/>
+                <w:szCs w:val="22"/>
+                <w:color w:val="000000"/>
+              </w:rPr>
+            </w:pPr>
+            <w:r xmlns:w="http://schemas.openxmlformats.org/wordprocessingml/2006/main" xmlns:wp="http://schemas.openxmlformats.org/drawingml/2006/wordprocessingDrawing" xmlns:r="http://schemas.openxmlformats.org/officeDocument/2006/relationships" xmlns:w14="http://schemas.microsoft.com/office/word/2010/wordml">
+              <w:rPr>
+                <w:rFonts w:ascii="Arial" w:hAnsi="Arial" w:eastAsia="Arial" w:cs="Arial"/>
+                <w:i w:val="false"/>
+                <w:b w:val="false"/>
+                <w:u w:val="none"/>
+                <w:strike w:val="false"/>
                 <w:sz w:val="22"/>
                 <w:szCs w:val="22"/>
                 <w:color w:val="000000"/>
@@ -2854,17 +2958,19 @@
                 <w:i w:val="false"/>
                 <w:b w:val="false"/>
                 <w:u w:val="none"/>
-                <w:sz w:val="22"/>
-                <w:szCs w:val="22"/>
-                <w:color w:val="000000"/>
-              </w:rPr>
-            </w:pPr>
-            <w:r xmlns:w="http://schemas.openxmlformats.org/wordprocessingml/2006/main" xmlns:wp="http://schemas.openxmlformats.org/drawingml/2006/wordprocessingDrawing" xmlns:r="http://schemas.openxmlformats.org/officeDocument/2006/relationships" xmlns:w14="http://schemas.microsoft.com/office/word/2010/wordml">
-              <w:rPr>
-                <w:rFonts w:ascii="Arial" w:hAnsi="Arial" w:eastAsia="Arial" w:cs="Arial"/>
-                <w:i w:val="false"/>
-                <w:b w:val="false"/>
-                <w:u w:val="none"/>
+                <w:strike w:val="false"/>
+                <w:sz w:val="22"/>
+                <w:szCs w:val="22"/>
+                <w:color w:val="000000"/>
+              </w:rPr>
+            </w:pPr>
+            <w:r xmlns:w="http://schemas.openxmlformats.org/wordprocessingml/2006/main" xmlns:wp="http://schemas.openxmlformats.org/drawingml/2006/wordprocessingDrawing" xmlns:r="http://schemas.openxmlformats.org/officeDocument/2006/relationships" xmlns:w14="http://schemas.microsoft.com/office/word/2010/wordml">
+              <w:rPr>
+                <w:rFonts w:ascii="Arial" w:hAnsi="Arial" w:eastAsia="Arial" w:cs="Arial"/>
+                <w:i w:val="false"/>
+                <w:b w:val="false"/>
+                <w:u w:val="none"/>
+                <w:strike w:val="false"/>
                 <w:sz w:val="22"/>
                 <w:szCs w:val="22"/>
                 <w:color w:val="000000"/>
@@ -2906,17 +3012,19 @@
                 <w:i w:val="false"/>
                 <w:b w:val="false"/>
                 <w:u w:val="none"/>
-                <w:sz w:val="22"/>
-                <w:szCs w:val="22"/>
-                <w:color w:val="000000"/>
-              </w:rPr>
-            </w:pPr>
-            <w:r xmlns:w="http://schemas.openxmlformats.org/wordprocessingml/2006/main" xmlns:wp="http://schemas.openxmlformats.org/drawingml/2006/wordprocessingDrawing" xmlns:r="http://schemas.openxmlformats.org/officeDocument/2006/relationships" xmlns:w14="http://schemas.microsoft.com/office/word/2010/wordml">
-              <w:rPr>
-                <w:rFonts w:ascii="Arial" w:hAnsi="Arial" w:eastAsia="Arial" w:cs="Arial"/>
-                <w:i w:val="false"/>
-                <w:b w:val="false"/>
-                <w:u w:val="none"/>
+                <w:strike w:val="false"/>
+                <w:sz w:val="22"/>
+                <w:szCs w:val="22"/>
+                <w:color w:val="000000"/>
+              </w:rPr>
+            </w:pPr>
+            <w:r xmlns:w="http://schemas.openxmlformats.org/wordprocessingml/2006/main" xmlns:wp="http://schemas.openxmlformats.org/drawingml/2006/wordprocessingDrawing" xmlns:r="http://schemas.openxmlformats.org/officeDocument/2006/relationships" xmlns:w14="http://schemas.microsoft.com/office/word/2010/wordml">
+              <w:rPr>
+                <w:rFonts w:ascii="Arial" w:hAnsi="Arial" w:eastAsia="Arial" w:cs="Arial"/>
+                <w:i w:val="false"/>
+                <w:b w:val="false"/>
+                <w:u w:val="none"/>
+                <w:strike w:val="false"/>
                 <w:sz w:val="22"/>
                 <w:szCs w:val="22"/>
                 <w:color w:val="000000"/>
@@ -2958,17 +3066,19 @@
                 <w:i w:val="false"/>
                 <w:b w:val="false"/>
                 <w:u w:val="none"/>
-                <w:sz w:val="22"/>
-                <w:szCs w:val="22"/>
-                <w:color w:val="000000"/>
-              </w:rPr>
-            </w:pPr>
-            <w:r xmlns:w="http://schemas.openxmlformats.org/wordprocessingml/2006/main" xmlns:wp="http://schemas.openxmlformats.org/drawingml/2006/wordprocessingDrawing" xmlns:r="http://schemas.openxmlformats.org/officeDocument/2006/relationships" xmlns:w14="http://schemas.microsoft.com/office/word/2010/wordml">
-              <w:rPr>
-                <w:rFonts w:ascii="Arial" w:hAnsi="Arial" w:eastAsia="Arial" w:cs="Arial"/>
-                <w:i w:val="false"/>
-                <w:b w:val="false"/>
-                <w:u w:val="none"/>
+                <w:strike w:val="false"/>
+                <w:sz w:val="22"/>
+                <w:szCs w:val="22"/>
+                <w:color w:val="000000"/>
+              </w:rPr>
+            </w:pPr>
+            <w:r xmlns:w="http://schemas.openxmlformats.org/wordprocessingml/2006/main" xmlns:wp="http://schemas.openxmlformats.org/drawingml/2006/wordprocessingDrawing" xmlns:r="http://schemas.openxmlformats.org/officeDocument/2006/relationships" xmlns:w14="http://schemas.microsoft.com/office/word/2010/wordml">
+              <w:rPr>
+                <w:rFonts w:ascii="Arial" w:hAnsi="Arial" w:eastAsia="Arial" w:cs="Arial"/>
+                <w:i w:val="false"/>
+                <w:b w:val="false"/>
+                <w:u w:val="none"/>
+                <w:strike w:val="false"/>
                 <w:sz w:val="22"/>
                 <w:szCs w:val="22"/>
                 <w:color w:val="000000"/>
@@ -3010,17 +3120,19 @@
                 <w:i w:val="false"/>
                 <w:b w:val="false"/>
                 <w:u w:val="none"/>
-                <w:sz w:val="22"/>
-                <w:szCs w:val="22"/>
-                <w:color w:val="000000"/>
-              </w:rPr>
-            </w:pPr>
-            <w:r xmlns:w="http://schemas.openxmlformats.org/wordprocessingml/2006/main" xmlns:wp="http://schemas.openxmlformats.org/drawingml/2006/wordprocessingDrawing" xmlns:r="http://schemas.openxmlformats.org/officeDocument/2006/relationships" xmlns:w14="http://schemas.microsoft.com/office/word/2010/wordml">
-              <w:rPr>
-                <w:rFonts w:ascii="Arial" w:hAnsi="Arial" w:eastAsia="Arial" w:cs="Arial"/>
-                <w:i w:val="false"/>
-                <w:b w:val="false"/>
-                <w:u w:val="none"/>
+                <w:strike w:val="false"/>
+                <w:sz w:val="22"/>
+                <w:szCs w:val="22"/>
+                <w:color w:val="000000"/>
+              </w:rPr>
+            </w:pPr>
+            <w:r xmlns:w="http://schemas.openxmlformats.org/wordprocessingml/2006/main" xmlns:wp="http://schemas.openxmlformats.org/drawingml/2006/wordprocessingDrawing" xmlns:r="http://schemas.openxmlformats.org/officeDocument/2006/relationships" xmlns:w14="http://schemas.microsoft.com/office/word/2010/wordml">
+              <w:rPr>
+                <w:rFonts w:ascii="Arial" w:hAnsi="Arial" w:eastAsia="Arial" w:cs="Arial"/>
+                <w:i w:val="false"/>
+                <w:b w:val="false"/>
+                <w:u w:val="none"/>
+                <w:strike w:val="false"/>
                 <w:sz w:val="22"/>
                 <w:szCs w:val="22"/>
                 <w:color w:val="000000"/>
@@ -3068,17 +3180,19 @@
                 <w:i w:val="false"/>
                 <w:b w:val="false"/>
                 <w:u w:val="none"/>
-                <w:sz w:val="22"/>
-                <w:szCs w:val="22"/>
-                <w:color w:val="000000"/>
-              </w:rPr>
-            </w:pPr>
-            <w:r xmlns:w="http://schemas.openxmlformats.org/wordprocessingml/2006/main" xmlns:wp="http://schemas.openxmlformats.org/drawingml/2006/wordprocessingDrawing" xmlns:r="http://schemas.openxmlformats.org/officeDocument/2006/relationships" xmlns:w14="http://schemas.microsoft.com/office/word/2010/wordml">
-              <w:rPr>
-                <w:rFonts w:ascii="Arial" w:hAnsi="Arial" w:eastAsia="Arial" w:cs="Arial"/>
-                <w:i w:val="false"/>
-                <w:b w:val="false"/>
-                <w:u w:val="none"/>
+                <w:strike w:val="false"/>
+                <w:sz w:val="22"/>
+                <w:szCs w:val="22"/>
+                <w:color w:val="000000"/>
+              </w:rPr>
+            </w:pPr>
+            <w:r xmlns:w="http://schemas.openxmlformats.org/wordprocessingml/2006/main" xmlns:wp="http://schemas.openxmlformats.org/drawingml/2006/wordprocessingDrawing" xmlns:r="http://schemas.openxmlformats.org/officeDocument/2006/relationships" xmlns:w14="http://schemas.microsoft.com/office/word/2010/wordml">
+              <w:rPr>
+                <w:rFonts w:ascii="Arial" w:hAnsi="Arial" w:eastAsia="Arial" w:cs="Arial"/>
+                <w:i w:val="false"/>
+                <w:b w:val="false"/>
+                <w:u w:val="none"/>
+                <w:strike w:val="false"/>
                 <w:sz w:val="22"/>
                 <w:szCs w:val="22"/>
                 <w:color w:val="000000"/>
@@ -3120,17 +3234,19 @@
                 <w:i w:val="false"/>
                 <w:b w:val="false"/>
                 <w:u w:val="none"/>
-                <w:sz w:val="22"/>
-                <w:szCs w:val="22"/>
-                <w:color w:val="000000"/>
-              </w:rPr>
-            </w:pPr>
-            <w:r xmlns:w="http://schemas.openxmlformats.org/wordprocessingml/2006/main" xmlns:wp="http://schemas.openxmlformats.org/drawingml/2006/wordprocessingDrawing" xmlns:r="http://schemas.openxmlformats.org/officeDocument/2006/relationships" xmlns:w14="http://schemas.microsoft.com/office/word/2010/wordml">
-              <w:rPr>
-                <w:rFonts w:ascii="Arial" w:hAnsi="Arial" w:eastAsia="Arial" w:cs="Arial"/>
-                <w:i w:val="false"/>
-                <w:b w:val="false"/>
-                <w:u w:val="none"/>
+                <w:strike w:val="false"/>
+                <w:sz w:val="22"/>
+                <w:szCs w:val="22"/>
+                <w:color w:val="000000"/>
+              </w:rPr>
+            </w:pPr>
+            <w:r xmlns:w="http://schemas.openxmlformats.org/wordprocessingml/2006/main" xmlns:wp="http://schemas.openxmlformats.org/drawingml/2006/wordprocessingDrawing" xmlns:r="http://schemas.openxmlformats.org/officeDocument/2006/relationships" xmlns:w14="http://schemas.microsoft.com/office/word/2010/wordml">
+              <w:rPr>
+                <w:rFonts w:ascii="Arial" w:hAnsi="Arial" w:eastAsia="Arial" w:cs="Arial"/>
+                <w:i w:val="false"/>
+                <w:b w:val="false"/>
+                <w:u w:val="none"/>
+                <w:strike w:val="false"/>
                 <w:sz w:val="22"/>
                 <w:szCs w:val="22"/>
                 <w:color w:val="000000"/>
@@ -3172,17 +3288,19 @@
                 <w:i w:val="false"/>
                 <w:b w:val="false"/>
                 <w:u w:val="none"/>
-                <w:sz w:val="22"/>
-                <w:szCs w:val="22"/>
-                <w:color w:val="000000"/>
-              </w:rPr>
-            </w:pPr>
-            <w:r xmlns:w="http://schemas.openxmlformats.org/wordprocessingml/2006/main" xmlns:wp="http://schemas.openxmlformats.org/drawingml/2006/wordprocessingDrawing" xmlns:r="http://schemas.openxmlformats.org/officeDocument/2006/relationships" xmlns:w14="http://schemas.microsoft.com/office/word/2010/wordml">
-              <w:rPr>
-                <w:rFonts w:ascii="Arial" w:hAnsi="Arial" w:eastAsia="Arial" w:cs="Arial"/>
-                <w:i w:val="false"/>
-                <w:b w:val="false"/>
-                <w:u w:val="none"/>
+                <w:strike w:val="false"/>
+                <w:sz w:val="22"/>
+                <w:szCs w:val="22"/>
+                <w:color w:val="000000"/>
+              </w:rPr>
+            </w:pPr>
+            <w:r xmlns:w="http://schemas.openxmlformats.org/wordprocessingml/2006/main" xmlns:wp="http://schemas.openxmlformats.org/drawingml/2006/wordprocessingDrawing" xmlns:r="http://schemas.openxmlformats.org/officeDocument/2006/relationships" xmlns:w14="http://schemas.microsoft.com/office/word/2010/wordml">
+              <w:rPr>
+                <w:rFonts w:ascii="Arial" w:hAnsi="Arial" w:eastAsia="Arial" w:cs="Arial"/>
+                <w:i w:val="false"/>
+                <w:b w:val="false"/>
+                <w:u w:val="none"/>
+                <w:strike w:val="false"/>
                 <w:sz w:val="22"/>
                 <w:szCs w:val="22"/>
                 <w:color w:val="000000"/>
@@ -3224,17 +3342,19 @@
                 <w:i w:val="false"/>
                 <w:b w:val="false"/>
                 <w:u w:val="none"/>
-                <w:sz w:val="22"/>
-                <w:szCs w:val="22"/>
-                <w:color w:val="000000"/>
-              </w:rPr>
-            </w:pPr>
-            <w:r xmlns:w="http://schemas.openxmlformats.org/wordprocessingml/2006/main" xmlns:wp="http://schemas.openxmlformats.org/drawingml/2006/wordprocessingDrawing" xmlns:r="http://schemas.openxmlformats.org/officeDocument/2006/relationships" xmlns:w14="http://schemas.microsoft.com/office/word/2010/wordml">
-              <w:rPr>
-                <w:rFonts w:ascii="Arial" w:hAnsi="Arial" w:eastAsia="Arial" w:cs="Arial"/>
-                <w:i w:val="false"/>
-                <w:b w:val="false"/>
-                <w:u w:val="none"/>
+                <w:strike w:val="false"/>
+                <w:sz w:val="22"/>
+                <w:szCs w:val="22"/>
+                <w:color w:val="000000"/>
+              </w:rPr>
+            </w:pPr>
+            <w:r xmlns:w="http://schemas.openxmlformats.org/wordprocessingml/2006/main" xmlns:wp="http://schemas.openxmlformats.org/drawingml/2006/wordprocessingDrawing" xmlns:r="http://schemas.openxmlformats.org/officeDocument/2006/relationships" xmlns:w14="http://schemas.microsoft.com/office/word/2010/wordml">
+              <w:rPr>
+                <w:rFonts w:ascii="Arial" w:hAnsi="Arial" w:eastAsia="Arial" w:cs="Arial"/>
+                <w:i w:val="false"/>
+                <w:b w:val="false"/>
+                <w:u w:val="none"/>
+                <w:strike w:val="false"/>
                 <w:sz w:val="22"/>
                 <w:szCs w:val="22"/>
                 <w:color w:val="000000"/>
@@ -3282,17 +3402,19 @@
                 <w:i w:val="false"/>
                 <w:b w:val="false"/>
                 <w:u w:val="none"/>
-                <w:sz w:val="22"/>
-                <w:szCs w:val="22"/>
-                <w:color w:val="000000"/>
-              </w:rPr>
-            </w:pPr>
-            <w:r xmlns:w="http://schemas.openxmlformats.org/wordprocessingml/2006/main" xmlns:wp="http://schemas.openxmlformats.org/drawingml/2006/wordprocessingDrawing" xmlns:r="http://schemas.openxmlformats.org/officeDocument/2006/relationships" xmlns:w14="http://schemas.microsoft.com/office/word/2010/wordml">
-              <w:rPr>
-                <w:rFonts w:ascii="Arial" w:hAnsi="Arial" w:eastAsia="Arial" w:cs="Arial"/>
-                <w:i w:val="false"/>
-                <w:b w:val="false"/>
-                <w:u w:val="none"/>
+                <w:strike w:val="false"/>
+                <w:sz w:val="22"/>
+                <w:szCs w:val="22"/>
+                <w:color w:val="000000"/>
+              </w:rPr>
+            </w:pPr>
+            <w:r xmlns:w="http://schemas.openxmlformats.org/wordprocessingml/2006/main" xmlns:wp="http://schemas.openxmlformats.org/drawingml/2006/wordprocessingDrawing" xmlns:r="http://schemas.openxmlformats.org/officeDocument/2006/relationships" xmlns:w14="http://schemas.microsoft.com/office/word/2010/wordml">
+              <w:rPr>
+                <w:rFonts w:ascii="Arial" w:hAnsi="Arial" w:eastAsia="Arial" w:cs="Arial"/>
+                <w:i w:val="false"/>
+                <w:b w:val="false"/>
+                <w:u w:val="none"/>
+                <w:strike w:val="false"/>
                 <w:sz w:val="22"/>
                 <w:szCs w:val="22"/>
                 <w:color w:val="000000"/>
@@ -3334,17 +3456,19 @@
                 <w:i w:val="false"/>
                 <w:b w:val="false"/>
                 <w:u w:val="none"/>
-                <w:sz w:val="22"/>
-                <w:szCs w:val="22"/>
-                <w:color w:val="000000"/>
-              </w:rPr>
-            </w:pPr>
-            <w:r xmlns:w="http://schemas.openxmlformats.org/wordprocessingml/2006/main" xmlns:wp="http://schemas.openxmlformats.org/drawingml/2006/wordprocessingDrawing" xmlns:r="http://schemas.openxmlformats.org/officeDocument/2006/relationships" xmlns:w14="http://schemas.microsoft.com/office/word/2010/wordml">
-              <w:rPr>
-                <w:rFonts w:ascii="Arial" w:hAnsi="Arial" w:eastAsia="Arial" w:cs="Arial"/>
-                <w:i w:val="false"/>
-                <w:b w:val="false"/>
-                <w:u w:val="none"/>
+                <w:strike w:val="false"/>
+                <w:sz w:val="22"/>
+                <w:szCs w:val="22"/>
+                <w:color w:val="000000"/>
+              </w:rPr>
+            </w:pPr>
+            <w:r xmlns:w="http://schemas.openxmlformats.org/wordprocessingml/2006/main" xmlns:wp="http://schemas.openxmlformats.org/drawingml/2006/wordprocessingDrawing" xmlns:r="http://schemas.openxmlformats.org/officeDocument/2006/relationships" xmlns:w14="http://schemas.microsoft.com/office/word/2010/wordml">
+              <w:rPr>
+                <w:rFonts w:ascii="Arial" w:hAnsi="Arial" w:eastAsia="Arial" w:cs="Arial"/>
+                <w:i w:val="false"/>
+                <w:b w:val="false"/>
+                <w:u w:val="none"/>
+                <w:strike w:val="false"/>
                 <w:sz w:val="22"/>
                 <w:szCs w:val="22"/>
                 <w:color w:val="000000"/>
@@ -3386,17 +3510,19 @@
                 <w:i w:val="false"/>
                 <w:b w:val="false"/>
                 <w:u w:val="none"/>
-                <w:sz w:val="22"/>
-                <w:szCs w:val="22"/>
-                <w:color w:val="000000"/>
-              </w:rPr>
-            </w:pPr>
-            <w:r xmlns:w="http://schemas.openxmlformats.org/wordprocessingml/2006/main" xmlns:wp="http://schemas.openxmlformats.org/drawingml/2006/wordprocessingDrawing" xmlns:r="http://schemas.openxmlformats.org/officeDocument/2006/relationships" xmlns:w14="http://schemas.microsoft.com/office/word/2010/wordml">
-              <w:rPr>
-                <w:rFonts w:ascii="Arial" w:hAnsi="Arial" w:eastAsia="Arial" w:cs="Arial"/>
-                <w:i w:val="false"/>
-                <w:b w:val="false"/>
-                <w:u w:val="none"/>
+                <w:strike w:val="false"/>
+                <w:sz w:val="22"/>
+                <w:szCs w:val="22"/>
+                <w:color w:val="000000"/>
+              </w:rPr>
+            </w:pPr>
+            <w:r xmlns:w="http://schemas.openxmlformats.org/wordprocessingml/2006/main" xmlns:wp="http://schemas.openxmlformats.org/drawingml/2006/wordprocessingDrawing" xmlns:r="http://schemas.openxmlformats.org/officeDocument/2006/relationships" xmlns:w14="http://schemas.microsoft.com/office/word/2010/wordml">
+              <w:rPr>
+                <w:rFonts w:ascii="Arial" w:hAnsi="Arial" w:eastAsia="Arial" w:cs="Arial"/>
+                <w:i w:val="false"/>
+                <w:b w:val="false"/>
+                <w:u w:val="none"/>
+                <w:strike w:val="false"/>
                 <w:sz w:val="22"/>
                 <w:szCs w:val="22"/>
                 <w:color w:val="000000"/>
@@ -3438,17 +3564,19 @@
                 <w:i w:val="false"/>
                 <w:b w:val="false"/>
                 <w:u w:val="none"/>
-                <w:sz w:val="22"/>
-                <w:szCs w:val="22"/>
-                <w:color w:val="000000"/>
-              </w:rPr>
-            </w:pPr>
-            <w:r xmlns:w="http://schemas.openxmlformats.org/wordprocessingml/2006/main" xmlns:wp="http://schemas.openxmlformats.org/drawingml/2006/wordprocessingDrawing" xmlns:r="http://schemas.openxmlformats.org/officeDocument/2006/relationships" xmlns:w14="http://schemas.microsoft.com/office/word/2010/wordml">
-              <w:rPr>
-                <w:rFonts w:ascii="Arial" w:hAnsi="Arial" w:eastAsia="Arial" w:cs="Arial"/>
-                <w:i w:val="false"/>
-                <w:b w:val="false"/>
-                <w:u w:val="none"/>
+                <w:strike w:val="false"/>
+                <w:sz w:val="22"/>
+                <w:szCs w:val="22"/>
+                <w:color w:val="000000"/>
+              </w:rPr>
+            </w:pPr>
+            <w:r xmlns:w="http://schemas.openxmlformats.org/wordprocessingml/2006/main" xmlns:wp="http://schemas.openxmlformats.org/drawingml/2006/wordprocessingDrawing" xmlns:r="http://schemas.openxmlformats.org/officeDocument/2006/relationships" xmlns:w14="http://schemas.microsoft.com/office/word/2010/wordml">
+              <w:rPr>
+                <w:rFonts w:ascii="Arial" w:hAnsi="Arial" w:eastAsia="Arial" w:cs="Arial"/>
+                <w:i w:val="false"/>
+                <w:b w:val="false"/>
+                <w:u w:val="none"/>
+                <w:strike w:val="false"/>
                 <w:sz w:val="22"/>
                 <w:szCs w:val="22"/>
                 <w:color w:val="000000"/>
@@ -3496,17 +3624,19 @@
                 <w:i w:val="false"/>
                 <w:b w:val="false"/>
                 <w:u w:val="none"/>
-                <w:sz w:val="22"/>
-                <w:szCs w:val="22"/>
-                <w:color w:val="000000"/>
-              </w:rPr>
-            </w:pPr>
-            <w:r xmlns:w="http://schemas.openxmlformats.org/wordprocessingml/2006/main" xmlns:wp="http://schemas.openxmlformats.org/drawingml/2006/wordprocessingDrawing" xmlns:r="http://schemas.openxmlformats.org/officeDocument/2006/relationships" xmlns:w14="http://schemas.microsoft.com/office/word/2010/wordml">
-              <w:rPr>
-                <w:rFonts w:ascii="Arial" w:hAnsi="Arial" w:eastAsia="Arial" w:cs="Arial"/>
-                <w:i w:val="false"/>
-                <w:b w:val="false"/>
-                <w:u w:val="none"/>
+                <w:strike w:val="false"/>
+                <w:sz w:val="22"/>
+                <w:szCs w:val="22"/>
+                <w:color w:val="000000"/>
+              </w:rPr>
+            </w:pPr>
+            <w:r xmlns:w="http://schemas.openxmlformats.org/wordprocessingml/2006/main" xmlns:wp="http://schemas.openxmlformats.org/drawingml/2006/wordprocessingDrawing" xmlns:r="http://schemas.openxmlformats.org/officeDocument/2006/relationships" xmlns:w14="http://schemas.microsoft.com/office/word/2010/wordml">
+              <w:rPr>
+                <w:rFonts w:ascii="Arial" w:hAnsi="Arial" w:eastAsia="Arial" w:cs="Arial"/>
+                <w:i w:val="false"/>
+                <w:b w:val="false"/>
+                <w:u w:val="none"/>
+                <w:strike w:val="false"/>
                 <w:sz w:val="22"/>
                 <w:szCs w:val="22"/>
                 <w:color w:val="000000"/>
@@ -3548,17 +3678,19 @@
                 <w:i w:val="false"/>
                 <w:b w:val="false"/>
                 <w:u w:val="none"/>
-                <w:sz w:val="22"/>
-                <w:szCs w:val="22"/>
-                <w:color w:val="000000"/>
-              </w:rPr>
-            </w:pPr>
-            <w:r xmlns:w="http://schemas.openxmlformats.org/wordprocessingml/2006/main" xmlns:wp="http://schemas.openxmlformats.org/drawingml/2006/wordprocessingDrawing" xmlns:r="http://schemas.openxmlformats.org/officeDocument/2006/relationships" xmlns:w14="http://schemas.microsoft.com/office/word/2010/wordml">
-              <w:rPr>
-                <w:rFonts w:ascii="Arial" w:hAnsi="Arial" w:eastAsia="Arial" w:cs="Arial"/>
-                <w:i w:val="false"/>
-                <w:b w:val="false"/>
-                <w:u w:val="none"/>
+                <w:strike w:val="false"/>
+                <w:sz w:val="22"/>
+                <w:szCs w:val="22"/>
+                <w:color w:val="000000"/>
+              </w:rPr>
+            </w:pPr>
+            <w:r xmlns:w="http://schemas.openxmlformats.org/wordprocessingml/2006/main" xmlns:wp="http://schemas.openxmlformats.org/drawingml/2006/wordprocessingDrawing" xmlns:r="http://schemas.openxmlformats.org/officeDocument/2006/relationships" xmlns:w14="http://schemas.microsoft.com/office/word/2010/wordml">
+              <w:rPr>
+                <w:rFonts w:ascii="Arial" w:hAnsi="Arial" w:eastAsia="Arial" w:cs="Arial"/>
+                <w:i w:val="false"/>
+                <w:b w:val="false"/>
+                <w:u w:val="none"/>
+                <w:strike w:val="false"/>
                 <w:sz w:val="22"/>
                 <w:szCs w:val="22"/>
                 <w:color w:val="000000"/>
@@ -3600,17 +3732,19 @@
                 <w:i w:val="false"/>
                 <w:b w:val="false"/>
                 <w:u w:val="none"/>
-                <w:sz w:val="22"/>
-                <w:szCs w:val="22"/>
-                <w:color w:val="000000"/>
-              </w:rPr>
-            </w:pPr>
-            <w:r xmlns:w="http://schemas.openxmlformats.org/wordprocessingml/2006/main" xmlns:wp="http://schemas.openxmlformats.org/drawingml/2006/wordprocessingDrawing" xmlns:r="http://schemas.openxmlformats.org/officeDocument/2006/relationships" xmlns:w14="http://schemas.microsoft.com/office/word/2010/wordml">
-              <w:rPr>
-                <w:rFonts w:ascii="Arial" w:hAnsi="Arial" w:eastAsia="Arial" w:cs="Arial"/>
-                <w:i w:val="false"/>
-                <w:b w:val="false"/>
-                <w:u w:val="none"/>
+                <w:strike w:val="false"/>
+                <w:sz w:val="22"/>
+                <w:szCs w:val="22"/>
+                <w:color w:val="000000"/>
+              </w:rPr>
+            </w:pPr>
+            <w:r xmlns:w="http://schemas.openxmlformats.org/wordprocessingml/2006/main" xmlns:wp="http://schemas.openxmlformats.org/drawingml/2006/wordprocessingDrawing" xmlns:r="http://schemas.openxmlformats.org/officeDocument/2006/relationships" xmlns:w14="http://schemas.microsoft.com/office/word/2010/wordml">
+              <w:rPr>
+                <w:rFonts w:ascii="Arial" w:hAnsi="Arial" w:eastAsia="Arial" w:cs="Arial"/>
+                <w:i w:val="false"/>
+                <w:b w:val="false"/>
+                <w:u w:val="none"/>
+                <w:strike w:val="false"/>
                 <w:sz w:val="22"/>
                 <w:szCs w:val="22"/>
                 <w:color w:val="000000"/>
@@ -3652,17 +3786,19 @@
                 <w:i w:val="false"/>
                 <w:b w:val="false"/>
                 <w:u w:val="none"/>
-                <w:sz w:val="22"/>
-                <w:szCs w:val="22"/>
-                <w:color w:val="000000"/>
-              </w:rPr>
-            </w:pPr>
-            <w:r xmlns:w="http://schemas.openxmlformats.org/wordprocessingml/2006/main" xmlns:wp="http://schemas.openxmlformats.org/drawingml/2006/wordprocessingDrawing" xmlns:r="http://schemas.openxmlformats.org/officeDocument/2006/relationships" xmlns:w14="http://schemas.microsoft.com/office/word/2010/wordml">
-              <w:rPr>
-                <w:rFonts w:ascii="Arial" w:hAnsi="Arial" w:eastAsia="Arial" w:cs="Arial"/>
-                <w:i w:val="false"/>
-                <w:b w:val="false"/>
-                <w:u w:val="none"/>
+                <w:strike w:val="false"/>
+                <w:sz w:val="22"/>
+                <w:szCs w:val="22"/>
+                <w:color w:val="000000"/>
+              </w:rPr>
+            </w:pPr>
+            <w:r xmlns:w="http://schemas.openxmlformats.org/wordprocessingml/2006/main" xmlns:wp="http://schemas.openxmlformats.org/drawingml/2006/wordprocessingDrawing" xmlns:r="http://schemas.openxmlformats.org/officeDocument/2006/relationships" xmlns:w14="http://schemas.microsoft.com/office/word/2010/wordml">
+              <w:rPr>
+                <w:rFonts w:ascii="Arial" w:hAnsi="Arial" w:eastAsia="Arial" w:cs="Arial"/>
+                <w:i w:val="false"/>
+                <w:b w:val="false"/>
+                <w:u w:val="none"/>
+                <w:strike w:val="false"/>
                 <w:sz w:val="22"/>
                 <w:szCs w:val="22"/>
                 <w:color w:val="000000"/>
@@ -3710,17 +3846,19 @@
                 <w:i w:val="false"/>
                 <w:b w:val="false"/>
                 <w:u w:val="none"/>
-                <w:sz w:val="22"/>
-                <w:szCs w:val="22"/>
-                <w:color w:val="000000"/>
-              </w:rPr>
-            </w:pPr>
-            <w:r xmlns:w="http://schemas.openxmlformats.org/wordprocessingml/2006/main" xmlns:wp="http://schemas.openxmlformats.org/drawingml/2006/wordprocessingDrawing" xmlns:r="http://schemas.openxmlformats.org/officeDocument/2006/relationships" xmlns:w14="http://schemas.microsoft.com/office/word/2010/wordml">
-              <w:rPr>
-                <w:rFonts w:ascii="Arial" w:hAnsi="Arial" w:eastAsia="Arial" w:cs="Arial"/>
-                <w:i w:val="false"/>
-                <w:b w:val="false"/>
-                <w:u w:val="none"/>
+                <w:strike w:val="false"/>
+                <w:sz w:val="22"/>
+                <w:szCs w:val="22"/>
+                <w:color w:val="000000"/>
+              </w:rPr>
+            </w:pPr>
+            <w:r xmlns:w="http://schemas.openxmlformats.org/wordprocessingml/2006/main" xmlns:wp="http://schemas.openxmlformats.org/drawingml/2006/wordprocessingDrawing" xmlns:r="http://schemas.openxmlformats.org/officeDocument/2006/relationships" xmlns:w14="http://schemas.microsoft.com/office/word/2010/wordml">
+              <w:rPr>
+                <w:rFonts w:ascii="Arial" w:hAnsi="Arial" w:eastAsia="Arial" w:cs="Arial"/>
+                <w:i w:val="false"/>
+                <w:b w:val="false"/>
+                <w:u w:val="none"/>
+                <w:strike w:val="false"/>
                 <w:sz w:val="22"/>
                 <w:szCs w:val="22"/>
                 <w:color w:val="000000"/>
@@ -3762,17 +3900,19 @@
                 <w:i w:val="false"/>
                 <w:b w:val="false"/>
                 <w:u w:val="none"/>
-                <w:sz w:val="22"/>
-                <w:szCs w:val="22"/>
-                <w:color w:val="000000"/>
-              </w:rPr>
-            </w:pPr>
-            <w:r xmlns:w="http://schemas.openxmlformats.org/wordprocessingml/2006/main" xmlns:wp="http://schemas.openxmlformats.org/drawingml/2006/wordprocessingDrawing" xmlns:r="http://schemas.openxmlformats.org/officeDocument/2006/relationships" xmlns:w14="http://schemas.microsoft.com/office/word/2010/wordml">
-              <w:rPr>
-                <w:rFonts w:ascii="Arial" w:hAnsi="Arial" w:eastAsia="Arial" w:cs="Arial"/>
-                <w:i w:val="false"/>
-                <w:b w:val="false"/>
-                <w:u w:val="none"/>
+                <w:strike w:val="false"/>
+                <w:sz w:val="22"/>
+                <w:szCs w:val="22"/>
+                <w:color w:val="000000"/>
+              </w:rPr>
+            </w:pPr>
+            <w:r xmlns:w="http://schemas.openxmlformats.org/wordprocessingml/2006/main" xmlns:wp="http://schemas.openxmlformats.org/drawingml/2006/wordprocessingDrawing" xmlns:r="http://schemas.openxmlformats.org/officeDocument/2006/relationships" xmlns:w14="http://schemas.microsoft.com/office/word/2010/wordml">
+              <w:rPr>
+                <w:rFonts w:ascii="Arial" w:hAnsi="Arial" w:eastAsia="Arial" w:cs="Arial"/>
+                <w:i w:val="false"/>
+                <w:b w:val="false"/>
+                <w:u w:val="none"/>
+                <w:strike w:val="false"/>
                 <w:sz w:val="22"/>
                 <w:szCs w:val="22"/>
                 <w:color w:val="000000"/>
@@ -3814,17 +3954,19 @@
                 <w:i w:val="false"/>
                 <w:b w:val="false"/>
                 <w:u w:val="none"/>
-                <w:sz w:val="22"/>
-                <w:szCs w:val="22"/>
-                <w:color w:val="000000"/>
-              </w:rPr>
-            </w:pPr>
-            <w:r xmlns:w="http://schemas.openxmlformats.org/wordprocessingml/2006/main" xmlns:wp="http://schemas.openxmlformats.org/drawingml/2006/wordprocessingDrawing" xmlns:r="http://schemas.openxmlformats.org/officeDocument/2006/relationships" xmlns:w14="http://schemas.microsoft.com/office/word/2010/wordml">
-              <w:rPr>
-                <w:rFonts w:ascii="Arial" w:hAnsi="Arial" w:eastAsia="Arial" w:cs="Arial"/>
-                <w:i w:val="false"/>
-                <w:b w:val="false"/>
-                <w:u w:val="none"/>
+                <w:strike w:val="false"/>
+                <w:sz w:val="22"/>
+                <w:szCs w:val="22"/>
+                <w:color w:val="000000"/>
+              </w:rPr>
+            </w:pPr>
+            <w:r xmlns:w="http://schemas.openxmlformats.org/wordprocessingml/2006/main" xmlns:wp="http://schemas.openxmlformats.org/drawingml/2006/wordprocessingDrawing" xmlns:r="http://schemas.openxmlformats.org/officeDocument/2006/relationships" xmlns:w14="http://schemas.microsoft.com/office/word/2010/wordml">
+              <w:rPr>
+                <w:rFonts w:ascii="Arial" w:hAnsi="Arial" w:eastAsia="Arial" w:cs="Arial"/>
+                <w:i w:val="false"/>
+                <w:b w:val="false"/>
+                <w:u w:val="none"/>
+                <w:strike w:val="false"/>
                 <w:sz w:val="22"/>
                 <w:szCs w:val="22"/>
                 <w:color w:val="000000"/>
@@ -3866,17 +4008,19 @@
                 <w:i w:val="false"/>
                 <w:b w:val="false"/>
                 <w:u w:val="none"/>
-                <w:sz w:val="22"/>
-                <w:szCs w:val="22"/>
-                <w:color w:val="000000"/>
-              </w:rPr>
-            </w:pPr>
-            <w:r xmlns:w="http://schemas.openxmlformats.org/wordprocessingml/2006/main" xmlns:wp="http://schemas.openxmlformats.org/drawingml/2006/wordprocessingDrawing" xmlns:r="http://schemas.openxmlformats.org/officeDocument/2006/relationships" xmlns:w14="http://schemas.microsoft.com/office/word/2010/wordml">
-              <w:rPr>
-                <w:rFonts w:ascii="Arial" w:hAnsi="Arial" w:eastAsia="Arial" w:cs="Arial"/>
-                <w:i w:val="false"/>
-                <w:b w:val="false"/>
-                <w:u w:val="none"/>
+                <w:strike w:val="false"/>
+                <w:sz w:val="22"/>
+                <w:szCs w:val="22"/>
+                <w:color w:val="000000"/>
+              </w:rPr>
+            </w:pPr>
+            <w:r xmlns:w="http://schemas.openxmlformats.org/wordprocessingml/2006/main" xmlns:wp="http://schemas.openxmlformats.org/drawingml/2006/wordprocessingDrawing" xmlns:r="http://schemas.openxmlformats.org/officeDocument/2006/relationships" xmlns:w14="http://schemas.microsoft.com/office/word/2010/wordml">
+              <w:rPr>
+                <w:rFonts w:ascii="Arial" w:hAnsi="Arial" w:eastAsia="Arial" w:cs="Arial"/>
+                <w:i w:val="false"/>
+                <w:b w:val="false"/>
+                <w:u w:val="none"/>
+                <w:strike w:val="false"/>
                 <w:sz w:val="22"/>
                 <w:szCs w:val="22"/>
                 <w:color w:val="000000"/>
@@ -3924,17 +4068,19 @@
                 <w:i w:val="false"/>
                 <w:b w:val="false"/>
                 <w:u w:val="none"/>
-                <w:sz w:val="22"/>
-                <w:szCs w:val="22"/>
-                <w:color w:val="000000"/>
-              </w:rPr>
-            </w:pPr>
-            <w:r xmlns:w="http://schemas.openxmlformats.org/wordprocessingml/2006/main" xmlns:wp="http://schemas.openxmlformats.org/drawingml/2006/wordprocessingDrawing" xmlns:r="http://schemas.openxmlformats.org/officeDocument/2006/relationships" xmlns:w14="http://schemas.microsoft.com/office/word/2010/wordml">
-              <w:rPr>
-                <w:rFonts w:ascii="Arial" w:hAnsi="Arial" w:eastAsia="Arial" w:cs="Arial"/>
-                <w:i w:val="false"/>
-                <w:b w:val="false"/>
-                <w:u w:val="none"/>
+                <w:strike w:val="false"/>
+                <w:sz w:val="22"/>
+                <w:szCs w:val="22"/>
+                <w:color w:val="000000"/>
+              </w:rPr>
+            </w:pPr>
+            <w:r xmlns:w="http://schemas.openxmlformats.org/wordprocessingml/2006/main" xmlns:wp="http://schemas.openxmlformats.org/drawingml/2006/wordprocessingDrawing" xmlns:r="http://schemas.openxmlformats.org/officeDocument/2006/relationships" xmlns:w14="http://schemas.microsoft.com/office/word/2010/wordml">
+              <w:rPr>
+                <w:rFonts w:ascii="Arial" w:hAnsi="Arial" w:eastAsia="Arial" w:cs="Arial"/>
+                <w:i w:val="false"/>
+                <w:b w:val="false"/>
+                <w:u w:val="none"/>
+                <w:strike w:val="false"/>
                 <w:sz w:val="22"/>
                 <w:szCs w:val="22"/>
                 <w:color w:val="000000"/>
@@ -3976,17 +4122,19 @@
                 <w:i w:val="false"/>
                 <w:b w:val="false"/>
                 <w:u w:val="none"/>
-                <w:sz w:val="22"/>
-                <w:szCs w:val="22"/>
-                <w:color w:val="000000"/>
-              </w:rPr>
-            </w:pPr>
-            <w:r xmlns:w="http://schemas.openxmlformats.org/wordprocessingml/2006/main" xmlns:wp="http://schemas.openxmlformats.org/drawingml/2006/wordprocessingDrawing" xmlns:r="http://schemas.openxmlformats.org/officeDocument/2006/relationships" xmlns:w14="http://schemas.microsoft.com/office/word/2010/wordml">
-              <w:rPr>
-                <w:rFonts w:ascii="Arial" w:hAnsi="Arial" w:eastAsia="Arial" w:cs="Arial"/>
-                <w:i w:val="false"/>
-                <w:b w:val="false"/>
-                <w:u w:val="none"/>
+                <w:strike w:val="false"/>
+                <w:sz w:val="22"/>
+                <w:szCs w:val="22"/>
+                <w:color w:val="000000"/>
+              </w:rPr>
+            </w:pPr>
+            <w:r xmlns:w="http://schemas.openxmlformats.org/wordprocessingml/2006/main" xmlns:wp="http://schemas.openxmlformats.org/drawingml/2006/wordprocessingDrawing" xmlns:r="http://schemas.openxmlformats.org/officeDocument/2006/relationships" xmlns:w14="http://schemas.microsoft.com/office/word/2010/wordml">
+              <w:rPr>
+                <w:rFonts w:ascii="Arial" w:hAnsi="Arial" w:eastAsia="Arial" w:cs="Arial"/>
+                <w:i w:val="false"/>
+                <w:b w:val="false"/>
+                <w:u w:val="none"/>
+                <w:strike w:val="false"/>
                 <w:sz w:val="22"/>
                 <w:szCs w:val="22"/>
                 <w:color w:val="000000"/>
@@ -4028,17 +4176,19 @@
                 <w:i w:val="false"/>
                 <w:b w:val="false"/>
                 <w:u w:val="none"/>
-                <w:sz w:val="22"/>
-                <w:szCs w:val="22"/>
-                <w:color w:val="000000"/>
-              </w:rPr>
-            </w:pPr>
-            <w:r xmlns:w="http://schemas.openxmlformats.org/wordprocessingml/2006/main" xmlns:wp="http://schemas.openxmlformats.org/drawingml/2006/wordprocessingDrawing" xmlns:r="http://schemas.openxmlformats.org/officeDocument/2006/relationships" xmlns:w14="http://schemas.microsoft.com/office/word/2010/wordml">
-              <w:rPr>
-                <w:rFonts w:ascii="Arial" w:hAnsi="Arial" w:eastAsia="Arial" w:cs="Arial"/>
-                <w:i w:val="false"/>
-                <w:b w:val="false"/>
-                <w:u w:val="none"/>
+                <w:strike w:val="false"/>
+                <w:sz w:val="22"/>
+                <w:szCs w:val="22"/>
+                <w:color w:val="000000"/>
+              </w:rPr>
+            </w:pPr>
+            <w:r xmlns:w="http://schemas.openxmlformats.org/wordprocessingml/2006/main" xmlns:wp="http://schemas.openxmlformats.org/drawingml/2006/wordprocessingDrawing" xmlns:r="http://schemas.openxmlformats.org/officeDocument/2006/relationships" xmlns:w14="http://schemas.microsoft.com/office/word/2010/wordml">
+              <w:rPr>
+                <w:rFonts w:ascii="Arial" w:hAnsi="Arial" w:eastAsia="Arial" w:cs="Arial"/>
+                <w:i w:val="false"/>
+                <w:b w:val="false"/>
+                <w:u w:val="none"/>
+                <w:strike w:val="false"/>
                 <w:sz w:val="22"/>
                 <w:szCs w:val="22"/>
                 <w:color w:val="000000"/>
@@ -4080,17 +4230,19 @@
                 <w:i w:val="false"/>
                 <w:b w:val="false"/>
                 <w:u w:val="none"/>
-                <w:sz w:val="22"/>
-                <w:szCs w:val="22"/>
-                <w:color w:val="000000"/>
-              </w:rPr>
-            </w:pPr>
-            <w:r xmlns:w="http://schemas.openxmlformats.org/wordprocessingml/2006/main" xmlns:wp="http://schemas.openxmlformats.org/drawingml/2006/wordprocessingDrawing" xmlns:r="http://schemas.openxmlformats.org/officeDocument/2006/relationships" xmlns:w14="http://schemas.microsoft.com/office/word/2010/wordml">
-              <w:rPr>
-                <w:rFonts w:ascii="Arial" w:hAnsi="Arial" w:eastAsia="Arial" w:cs="Arial"/>
-                <w:i w:val="false"/>
-                <w:b w:val="false"/>
-                <w:u w:val="none"/>
+                <w:strike w:val="false"/>
+                <w:sz w:val="22"/>
+                <w:szCs w:val="22"/>
+                <w:color w:val="000000"/>
+              </w:rPr>
+            </w:pPr>
+            <w:r xmlns:w="http://schemas.openxmlformats.org/wordprocessingml/2006/main" xmlns:wp="http://schemas.openxmlformats.org/drawingml/2006/wordprocessingDrawing" xmlns:r="http://schemas.openxmlformats.org/officeDocument/2006/relationships" xmlns:w14="http://schemas.microsoft.com/office/word/2010/wordml">
+              <w:rPr>
+                <w:rFonts w:ascii="Arial" w:hAnsi="Arial" w:eastAsia="Arial" w:cs="Arial"/>
+                <w:i w:val="false"/>
+                <w:b w:val="false"/>
+                <w:u w:val="none"/>
+                <w:strike w:val="false"/>
                 <w:sz w:val="22"/>
                 <w:szCs w:val="22"/>
                 <w:color w:val="000000"/>
@@ -4138,17 +4290,19 @@
                 <w:i w:val="false"/>
                 <w:b w:val="false"/>
                 <w:u w:val="none"/>
-                <w:sz w:val="22"/>
-                <w:szCs w:val="22"/>
-                <w:color w:val="000000"/>
-              </w:rPr>
-            </w:pPr>
-            <w:r xmlns:w="http://schemas.openxmlformats.org/wordprocessingml/2006/main" xmlns:wp="http://schemas.openxmlformats.org/drawingml/2006/wordprocessingDrawing" xmlns:r="http://schemas.openxmlformats.org/officeDocument/2006/relationships" xmlns:w14="http://schemas.microsoft.com/office/word/2010/wordml">
-              <w:rPr>
-                <w:rFonts w:ascii="Arial" w:hAnsi="Arial" w:eastAsia="Arial" w:cs="Arial"/>
-                <w:i w:val="false"/>
-                <w:b w:val="false"/>
-                <w:u w:val="none"/>
+                <w:strike w:val="false"/>
+                <w:sz w:val="22"/>
+                <w:szCs w:val="22"/>
+                <w:color w:val="000000"/>
+              </w:rPr>
+            </w:pPr>
+            <w:r xmlns:w="http://schemas.openxmlformats.org/wordprocessingml/2006/main" xmlns:wp="http://schemas.openxmlformats.org/drawingml/2006/wordprocessingDrawing" xmlns:r="http://schemas.openxmlformats.org/officeDocument/2006/relationships" xmlns:w14="http://schemas.microsoft.com/office/word/2010/wordml">
+              <w:rPr>
+                <w:rFonts w:ascii="Arial" w:hAnsi="Arial" w:eastAsia="Arial" w:cs="Arial"/>
+                <w:i w:val="false"/>
+                <w:b w:val="false"/>
+                <w:u w:val="none"/>
+                <w:strike w:val="false"/>
                 <w:sz w:val="22"/>
                 <w:szCs w:val="22"/>
                 <w:color w:val="000000"/>
@@ -4190,17 +4344,19 @@
                 <w:i w:val="false"/>
                 <w:b w:val="false"/>
                 <w:u w:val="none"/>
-                <w:sz w:val="22"/>
-                <w:szCs w:val="22"/>
-                <w:color w:val="000000"/>
-              </w:rPr>
-            </w:pPr>
-            <w:r xmlns:w="http://schemas.openxmlformats.org/wordprocessingml/2006/main" xmlns:wp="http://schemas.openxmlformats.org/drawingml/2006/wordprocessingDrawing" xmlns:r="http://schemas.openxmlformats.org/officeDocument/2006/relationships" xmlns:w14="http://schemas.microsoft.com/office/word/2010/wordml">
-              <w:rPr>
-                <w:rFonts w:ascii="Arial" w:hAnsi="Arial" w:eastAsia="Arial" w:cs="Arial"/>
-                <w:i w:val="false"/>
-                <w:b w:val="false"/>
-                <w:u w:val="none"/>
+                <w:strike w:val="false"/>
+                <w:sz w:val="22"/>
+                <w:szCs w:val="22"/>
+                <w:color w:val="000000"/>
+              </w:rPr>
+            </w:pPr>
+            <w:r xmlns:w="http://schemas.openxmlformats.org/wordprocessingml/2006/main" xmlns:wp="http://schemas.openxmlformats.org/drawingml/2006/wordprocessingDrawing" xmlns:r="http://schemas.openxmlformats.org/officeDocument/2006/relationships" xmlns:w14="http://schemas.microsoft.com/office/word/2010/wordml">
+              <w:rPr>
+                <w:rFonts w:ascii="Arial" w:hAnsi="Arial" w:eastAsia="Arial" w:cs="Arial"/>
+                <w:i w:val="false"/>
+                <w:b w:val="false"/>
+                <w:u w:val="none"/>
+                <w:strike w:val="false"/>
                 <w:sz w:val="22"/>
                 <w:szCs w:val="22"/>
                 <w:color w:val="000000"/>
@@ -4242,17 +4398,19 @@
                 <w:i w:val="false"/>
                 <w:b w:val="false"/>
                 <w:u w:val="none"/>
-                <w:sz w:val="22"/>
-                <w:szCs w:val="22"/>
-                <w:color w:val="000000"/>
-              </w:rPr>
-            </w:pPr>
-            <w:r xmlns:w="http://schemas.openxmlformats.org/wordprocessingml/2006/main" xmlns:wp="http://schemas.openxmlformats.org/drawingml/2006/wordprocessingDrawing" xmlns:r="http://schemas.openxmlformats.org/officeDocument/2006/relationships" xmlns:w14="http://schemas.microsoft.com/office/word/2010/wordml">
-              <w:rPr>
-                <w:rFonts w:ascii="Arial" w:hAnsi="Arial" w:eastAsia="Arial" w:cs="Arial"/>
-                <w:i w:val="false"/>
-                <w:b w:val="false"/>
-                <w:u w:val="none"/>
+                <w:strike w:val="false"/>
+                <w:sz w:val="22"/>
+                <w:szCs w:val="22"/>
+                <w:color w:val="000000"/>
+              </w:rPr>
+            </w:pPr>
+            <w:r xmlns:w="http://schemas.openxmlformats.org/wordprocessingml/2006/main" xmlns:wp="http://schemas.openxmlformats.org/drawingml/2006/wordprocessingDrawing" xmlns:r="http://schemas.openxmlformats.org/officeDocument/2006/relationships" xmlns:w14="http://schemas.microsoft.com/office/word/2010/wordml">
+              <w:rPr>
+                <w:rFonts w:ascii="Arial" w:hAnsi="Arial" w:eastAsia="Arial" w:cs="Arial"/>
+                <w:i w:val="false"/>
+                <w:b w:val="false"/>
+                <w:u w:val="none"/>
+                <w:strike w:val="false"/>
                 <w:sz w:val="22"/>
                 <w:szCs w:val="22"/>
                 <w:color w:val="000000"/>
@@ -4294,17 +4452,19 @@
                 <w:i w:val="false"/>
                 <w:b w:val="false"/>
                 <w:u w:val="none"/>
-                <w:sz w:val="22"/>
-                <w:szCs w:val="22"/>
-                <w:color w:val="000000"/>
-              </w:rPr>
-            </w:pPr>
-            <w:r xmlns:w="http://schemas.openxmlformats.org/wordprocessingml/2006/main" xmlns:wp="http://schemas.openxmlformats.org/drawingml/2006/wordprocessingDrawing" xmlns:r="http://schemas.openxmlformats.org/officeDocument/2006/relationships" xmlns:w14="http://schemas.microsoft.com/office/word/2010/wordml">
-              <w:rPr>
-                <w:rFonts w:ascii="Arial" w:hAnsi="Arial" w:eastAsia="Arial" w:cs="Arial"/>
-                <w:i w:val="false"/>
-                <w:b w:val="false"/>
-                <w:u w:val="none"/>
+                <w:strike w:val="false"/>
+                <w:sz w:val="22"/>
+                <w:szCs w:val="22"/>
+                <w:color w:val="000000"/>
+              </w:rPr>
+            </w:pPr>
+            <w:r xmlns:w="http://schemas.openxmlformats.org/wordprocessingml/2006/main" xmlns:wp="http://schemas.openxmlformats.org/drawingml/2006/wordprocessingDrawing" xmlns:r="http://schemas.openxmlformats.org/officeDocument/2006/relationships" xmlns:w14="http://schemas.microsoft.com/office/word/2010/wordml">
+              <w:rPr>
+                <w:rFonts w:ascii="Arial" w:hAnsi="Arial" w:eastAsia="Arial" w:cs="Arial"/>
+                <w:i w:val="false"/>
+                <w:b w:val="false"/>
+                <w:u w:val="none"/>
+                <w:strike w:val="false"/>
                 <w:sz w:val="22"/>
                 <w:szCs w:val="22"/>
                 <w:color w:val="000000"/>
@@ -4352,17 +4512,19 @@
                 <w:i w:val="false"/>
                 <w:b w:val="false"/>
                 <w:u w:val="none"/>
-                <w:sz w:val="22"/>
-                <w:szCs w:val="22"/>
-                <w:color w:val="000000"/>
-              </w:rPr>
-            </w:pPr>
-            <w:r xmlns:w="http://schemas.openxmlformats.org/wordprocessingml/2006/main" xmlns:wp="http://schemas.openxmlformats.org/drawingml/2006/wordprocessingDrawing" xmlns:r="http://schemas.openxmlformats.org/officeDocument/2006/relationships" xmlns:w14="http://schemas.microsoft.com/office/word/2010/wordml">
-              <w:rPr>
-                <w:rFonts w:ascii="Arial" w:hAnsi="Arial" w:eastAsia="Arial" w:cs="Arial"/>
-                <w:i w:val="false"/>
-                <w:b w:val="false"/>
-                <w:u w:val="none"/>
+                <w:strike w:val="false"/>
+                <w:sz w:val="22"/>
+                <w:szCs w:val="22"/>
+                <w:color w:val="000000"/>
+              </w:rPr>
+            </w:pPr>
+            <w:r xmlns:w="http://schemas.openxmlformats.org/wordprocessingml/2006/main" xmlns:wp="http://schemas.openxmlformats.org/drawingml/2006/wordprocessingDrawing" xmlns:r="http://schemas.openxmlformats.org/officeDocument/2006/relationships" xmlns:w14="http://schemas.microsoft.com/office/word/2010/wordml">
+              <w:rPr>
+                <w:rFonts w:ascii="Arial" w:hAnsi="Arial" w:eastAsia="Arial" w:cs="Arial"/>
+                <w:i w:val="false"/>
+                <w:b w:val="false"/>
+                <w:u w:val="none"/>
+                <w:strike w:val="false"/>
                 <w:sz w:val="22"/>
                 <w:szCs w:val="22"/>
                 <w:color w:val="000000"/>
@@ -4404,17 +4566,19 @@
                 <w:i w:val="false"/>
                 <w:b w:val="false"/>
                 <w:u w:val="none"/>
-                <w:sz w:val="22"/>
-                <w:szCs w:val="22"/>
-                <w:color w:val="000000"/>
-              </w:rPr>
-            </w:pPr>
-            <w:r xmlns:w="http://schemas.openxmlformats.org/wordprocessingml/2006/main" xmlns:wp="http://schemas.openxmlformats.org/drawingml/2006/wordprocessingDrawing" xmlns:r="http://schemas.openxmlformats.org/officeDocument/2006/relationships" xmlns:w14="http://schemas.microsoft.com/office/word/2010/wordml">
-              <w:rPr>
-                <w:rFonts w:ascii="Arial" w:hAnsi="Arial" w:eastAsia="Arial" w:cs="Arial"/>
-                <w:i w:val="false"/>
-                <w:b w:val="false"/>
-                <w:u w:val="none"/>
+                <w:strike w:val="false"/>
+                <w:sz w:val="22"/>
+                <w:szCs w:val="22"/>
+                <w:color w:val="000000"/>
+              </w:rPr>
+            </w:pPr>
+            <w:r xmlns:w="http://schemas.openxmlformats.org/wordprocessingml/2006/main" xmlns:wp="http://schemas.openxmlformats.org/drawingml/2006/wordprocessingDrawing" xmlns:r="http://schemas.openxmlformats.org/officeDocument/2006/relationships" xmlns:w14="http://schemas.microsoft.com/office/word/2010/wordml">
+              <w:rPr>
+                <w:rFonts w:ascii="Arial" w:hAnsi="Arial" w:eastAsia="Arial" w:cs="Arial"/>
+                <w:i w:val="false"/>
+                <w:b w:val="false"/>
+                <w:u w:val="none"/>
+                <w:strike w:val="false"/>
                 <w:sz w:val="22"/>
                 <w:szCs w:val="22"/>
                 <w:color w:val="000000"/>
@@ -4456,17 +4620,19 @@
                 <w:i w:val="false"/>
                 <w:b w:val="false"/>
                 <w:u w:val="none"/>
-                <w:sz w:val="22"/>
-                <w:szCs w:val="22"/>
-                <w:color w:val="000000"/>
-              </w:rPr>
-            </w:pPr>
-            <w:r xmlns:w="http://schemas.openxmlformats.org/wordprocessingml/2006/main" xmlns:wp="http://schemas.openxmlformats.org/drawingml/2006/wordprocessingDrawing" xmlns:r="http://schemas.openxmlformats.org/officeDocument/2006/relationships" xmlns:w14="http://schemas.microsoft.com/office/word/2010/wordml">
-              <w:rPr>
-                <w:rFonts w:ascii="Arial" w:hAnsi="Arial" w:eastAsia="Arial" w:cs="Arial"/>
-                <w:i w:val="false"/>
-                <w:b w:val="false"/>
-                <w:u w:val="none"/>
+                <w:strike w:val="false"/>
+                <w:sz w:val="22"/>
+                <w:szCs w:val="22"/>
+                <w:color w:val="000000"/>
+              </w:rPr>
+            </w:pPr>
+            <w:r xmlns:w="http://schemas.openxmlformats.org/wordprocessingml/2006/main" xmlns:wp="http://schemas.openxmlformats.org/drawingml/2006/wordprocessingDrawing" xmlns:r="http://schemas.openxmlformats.org/officeDocument/2006/relationships" xmlns:w14="http://schemas.microsoft.com/office/word/2010/wordml">
+              <w:rPr>
+                <w:rFonts w:ascii="Arial" w:hAnsi="Arial" w:eastAsia="Arial" w:cs="Arial"/>
+                <w:i w:val="false"/>
+                <w:b w:val="false"/>
+                <w:u w:val="none"/>
+                <w:strike w:val="false"/>
                 <w:sz w:val="22"/>
                 <w:szCs w:val="22"/>
                 <w:color w:val="000000"/>
@@ -4508,17 +4674,19 @@
                 <w:i w:val="false"/>
                 <w:b w:val="false"/>
                 <w:u w:val="none"/>
-                <w:sz w:val="22"/>
-                <w:szCs w:val="22"/>
-                <w:color w:val="000000"/>
-              </w:rPr>
-            </w:pPr>
-            <w:r xmlns:w="http://schemas.openxmlformats.org/wordprocessingml/2006/main" xmlns:wp="http://schemas.openxmlformats.org/drawingml/2006/wordprocessingDrawing" xmlns:r="http://schemas.openxmlformats.org/officeDocument/2006/relationships" xmlns:w14="http://schemas.microsoft.com/office/word/2010/wordml">
-              <w:rPr>
-                <w:rFonts w:ascii="Arial" w:hAnsi="Arial" w:eastAsia="Arial" w:cs="Arial"/>
-                <w:i w:val="false"/>
-                <w:b w:val="false"/>
-                <w:u w:val="none"/>
+                <w:strike w:val="false"/>
+                <w:sz w:val="22"/>
+                <w:szCs w:val="22"/>
+                <w:color w:val="000000"/>
+              </w:rPr>
+            </w:pPr>
+            <w:r xmlns:w="http://schemas.openxmlformats.org/wordprocessingml/2006/main" xmlns:wp="http://schemas.openxmlformats.org/drawingml/2006/wordprocessingDrawing" xmlns:r="http://schemas.openxmlformats.org/officeDocument/2006/relationships" xmlns:w14="http://schemas.microsoft.com/office/word/2010/wordml">
+              <w:rPr>
+                <w:rFonts w:ascii="Arial" w:hAnsi="Arial" w:eastAsia="Arial" w:cs="Arial"/>
+                <w:i w:val="false"/>
+                <w:b w:val="false"/>
+                <w:u w:val="none"/>
+                <w:strike w:val="false"/>
                 <w:sz w:val="22"/>
                 <w:szCs w:val="22"/>
                 <w:color w:val="000000"/>
@@ -4566,17 +4734,19 @@
                 <w:i w:val="false"/>
                 <w:b w:val="false"/>
                 <w:u w:val="none"/>
-                <w:sz w:val="22"/>
-                <w:szCs w:val="22"/>
-                <w:color w:val="000000"/>
-              </w:rPr>
-            </w:pPr>
-            <w:r xmlns:w="http://schemas.openxmlformats.org/wordprocessingml/2006/main" xmlns:wp="http://schemas.openxmlformats.org/drawingml/2006/wordprocessingDrawing" xmlns:r="http://schemas.openxmlformats.org/officeDocument/2006/relationships" xmlns:w14="http://schemas.microsoft.com/office/word/2010/wordml">
-              <w:rPr>
-                <w:rFonts w:ascii="Arial" w:hAnsi="Arial" w:eastAsia="Arial" w:cs="Arial"/>
-                <w:i w:val="false"/>
-                <w:b w:val="false"/>
-                <w:u w:val="none"/>
+                <w:strike w:val="false"/>
+                <w:sz w:val="22"/>
+                <w:szCs w:val="22"/>
+                <w:color w:val="000000"/>
+              </w:rPr>
+            </w:pPr>
+            <w:r xmlns:w="http://schemas.openxmlformats.org/wordprocessingml/2006/main" xmlns:wp="http://schemas.openxmlformats.org/drawingml/2006/wordprocessingDrawing" xmlns:r="http://schemas.openxmlformats.org/officeDocument/2006/relationships" xmlns:w14="http://schemas.microsoft.com/office/word/2010/wordml">
+              <w:rPr>
+                <w:rFonts w:ascii="Arial" w:hAnsi="Arial" w:eastAsia="Arial" w:cs="Arial"/>
+                <w:i w:val="false"/>
+                <w:b w:val="false"/>
+                <w:u w:val="none"/>
+                <w:strike w:val="false"/>
                 <w:sz w:val="22"/>
                 <w:szCs w:val="22"/>
                 <w:color w:val="000000"/>
@@ -4618,17 +4788,19 @@
                 <w:i w:val="false"/>
                 <w:b w:val="false"/>
                 <w:u w:val="none"/>
-                <w:sz w:val="22"/>
-                <w:szCs w:val="22"/>
-                <w:color w:val="000000"/>
-              </w:rPr>
-            </w:pPr>
-            <w:r xmlns:w="http://schemas.openxmlformats.org/wordprocessingml/2006/main" xmlns:wp="http://schemas.openxmlformats.org/drawingml/2006/wordprocessingDrawing" xmlns:r="http://schemas.openxmlformats.org/officeDocument/2006/relationships" xmlns:w14="http://schemas.microsoft.com/office/word/2010/wordml">
-              <w:rPr>
-                <w:rFonts w:ascii="Arial" w:hAnsi="Arial" w:eastAsia="Arial" w:cs="Arial"/>
-                <w:i w:val="false"/>
-                <w:b w:val="false"/>
-                <w:u w:val="none"/>
+                <w:strike w:val="false"/>
+                <w:sz w:val="22"/>
+                <w:szCs w:val="22"/>
+                <w:color w:val="000000"/>
+              </w:rPr>
+            </w:pPr>
+            <w:r xmlns:w="http://schemas.openxmlformats.org/wordprocessingml/2006/main" xmlns:wp="http://schemas.openxmlformats.org/drawingml/2006/wordprocessingDrawing" xmlns:r="http://schemas.openxmlformats.org/officeDocument/2006/relationships" xmlns:w14="http://schemas.microsoft.com/office/word/2010/wordml">
+              <w:rPr>
+                <w:rFonts w:ascii="Arial" w:hAnsi="Arial" w:eastAsia="Arial" w:cs="Arial"/>
+                <w:i w:val="false"/>
+                <w:b w:val="false"/>
+                <w:u w:val="none"/>
+                <w:strike w:val="false"/>
                 <w:sz w:val="22"/>
                 <w:szCs w:val="22"/>
                 <w:color w:val="000000"/>
@@ -4670,17 +4842,19 @@
                 <w:i w:val="false"/>
                 <w:b w:val="false"/>
                 <w:u w:val="none"/>
-                <w:sz w:val="22"/>
-                <w:szCs w:val="22"/>
-                <w:color w:val="000000"/>
-              </w:rPr>
-            </w:pPr>
-            <w:r xmlns:w="http://schemas.openxmlformats.org/wordprocessingml/2006/main" xmlns:wp="http://schemas.openxmlformats.org/drawingml/2006/wordprocessingDrawing" xmlns:r="http://schemas.openxmlformats.org/officeDocument/2006/relationships" xmlns:w14="http://schemas.microsoft.com/office/word/2010/wordml">
-              <w:rPr>
-                <w:rFonts w:ascii="Arial" w:hAnsi="Arial" w:eastAsia="Arial" w:cs="Arial"/>
-                <w:i w:val="false"/>
-                <w:b w:val="false"/>
-                <w:u w:val="none"/>
+                <w:strike w:val="false"/>
+                <w:sz w:val="22"/>
+                <w:szCs w:val="22"/>
+                <w:color w:val="000000"/>
+              </w:rPr>
+            </w:pPr>
+            <w:r xmlns:w="http://schemas.openxmlformats.org/wordprocessingml/2006/main" xmlns:wp="http://schemas.openxmlformats.org/drawingml/2006/wordprocessingDrawing" xmlns:r="http://schemas.openxmlformats.org/officeDocument/2006/relationships" xmlns:w14="http://schemas.microsoft.com/office/word/2010/wordml">
+              <w:rPr>
+                <w:rFonts w:ascii="Arial" w:hAnsi="Arial" w:eastAsia="Arial" w:cs="Arial"/>
+                <w:i w:val="false"/>
+                <w:b w:val="false"/>
+                <w:u w:val="none"/>
+                <w:strike w:val="false"/>
                 <w:sz w:val="22"/>
                 <w:szCs w:val="22"/>
                 <w:color w:val="000000"/>
@@ -4722,17 +4896,19 @@
                 <w:i w:val="false"/>
                 <w:b w:val="false"/>
                 <w:u w:val="none"/>
-                <w:sz w:val="22"/>
-                <w:szCs w:val="22"/>
-                <w:color w:val="000000"/>
-              </w:rPr>
-            </w:pPr>
-            <w:r xmlns:w="http://schemas.openxmlformats.org/wordprocessingml/2006/main" xmlns:wp="http://schemas.openxmlformats.org/drawingml/2006/wordprocessingDrawing" xmlns:r="http://schemas.openxmlformats.org/officeDocument/2006/relationships" xmlns:w14="http://schemas.microsoft.com/office/word/2010/wordml">
-              <w:rPr>
-                <w:rFonts w:ascii="Arial" w:hAnsi="Arial" w:eastAsia="Arial" w:cs="Arial"/>
-                <w:i w:val="false"/>
-                <w:b w:val="false"/>
-                <w:u w:val="none"/>
+                <w:strike w:val="false"/>
+                <w:sz w:val="22"/>
+                <w:szCs w:val="22"/>
+                <w:color w:val="000000"/>
+              </w:rPr>
+            </w:pPr>
+            <w:r xmlns:w="http://schemas.openxmlformats.org/wordprocessingml/2006/main" xmlns:wp="http://schemas.openxmlformats.org/drawingml/2006/wordprocessingDrawing" xmlns:r="http://schemas.openxmlformats.org/officeDocument/2006/relationships" xmlns:w14="http://schemas.microsoft.com/office/word/2010/wordml">
+              <w:rPr>
+                <w:rFonts w:ascii="Arial" w:hAnsi="Arial" w:eastAsia="Arial" w:cs="Arial"/>
+                <w:i w:val="false"/>
+                <w:b w:val="false"/>
+                <w:u w:val="none"/>
+                <w:strike w:val="false"/>
                 <w:sz w:val="22"/>
                 <w:szCs w:val="22"/>
                 <w:color w:val="000000"/>
@@ -4780,17 +4956,19 @@
                 <w:i w:val="false"/>
                 <w:b w:val="false"/>
                 <w:u w:val="none"/>
-                <w:sz w:val="22"/>
-                <w:szCs w:val="22"/>
-                <w:color w:val="000000"/>
-              </w:rPr>
-            </w:pPr>
-            <w:r xmlns:w="http://schemas.openxmlformats.org/wordprocessingml/2006/main" xmlns:wp="http://schemas.openxmlformats.org/drawingml/2006/wordprocessingDrawing" xmlns:r="http://schemas.openxmlformats.org/officeDocument/2006/relationships" xmlns:w14="http://schemas.microsoft.com/office/word/2010/wordml">
-              <w:rPr>
-                <w:rFonts w:ascii="Arial" w:hAnsi="Arial" w:eastAsia="Arial" w:cs="Arial"/>
-                <w:i w:val="false"/>
-                <w:b w:val="false"/>
-                <w:u w:val="none"/>
+                <w:strike w:val="false"/>
+                <w:sz w:val="22"/>
+                <w:szCs w:val="22"/>
+                <w:color w:val="000000"/>
+              </w:rPr>
+            </w:pPr>
+            <w:r xmlns:w="http://schemas.openxmlformats.org/wordprocessingml/2006/main" xmlns:wp="http://schemas.openxmlformats.org/drawingml/2006/wordprocessingDrawing" xmlns:r="http://schemas.openxmlformats.org/officeDocument/2006/relationships" xmlns:w14="http://schemas.microsoft.com/office/word/2010/wordml">
+              <w:rPr>
+                <w:rFonts w:ascii="Arial" w:hAnsi="Arial" w:eastAsia="Arial" w:cs="Arial"/>
+                <w:i w:val="false"/>
+                <w:b w:val="false"/>
+                <w:u w:val="none"/>
+                <w:strike w:val="false"/>
                 <w:sz w:val="22"/>
                 <w:szCs w:val="22"/>
                 <w:color w:val="000000"/>
@@ -4832,17 +5010,19 @@
                 <w:i w:val="false"/>
                 <w:b w:val="false"/>
                 <w:u w:val="none"/>
-                <w:sz w:val="22"/>
-                <w:szCs w:val="22"/>
-                <w:color w:val="000000"/>
-              </w:rPr>
-            </w:pPr>
-            <w:r xmlns:w="http://schemas.openxmlformats.org/wordprocessingml/2006/main" xmlns:wp="http://schemas.openxmlformats.org/drawingml/2006/wordprocessingDrawing" xmlns:r="http://schemas.openxmlformats.org/officeDocument/2006/relationships" xmlns:w14="http://schemas.microsoft.com/office/word/2010/wordml">
-              <w:rPr>
-                <w:rFonts w:ascii="Arial" w:hAnsi="Arial" w:eastAsia="Arial" w:cs="Arial"/>
-                <w:i w:val="false"/>
-                <w:b w:val="false"/>
-                <w:u w:val="none"/>
+                <w:strike w:val="false"/>
+                <w:sz w:val="22"/>
+                <w:szCs w:val="22"/>
+                <w:color w:val="000000"/>
+              </w:rPr>
+            </w:pPr>
+            <w:r xmlns:w="http://schemas.openxmlformats.org/wordprocessingml/2006/main" xmlns:wp="http://schemas.openxmlformats.org/drawingml/2006/wordprocessingDrawing" xmlns:r="http://schemas.openxmlformats.org/officeDocument/2006/relationships" xmlns:w14="http://schemas.microsoft.com/office/word/2010/wordml">
+              <w:rPr>
+                <w:rFonts w:ascii="Arial" w:hAnsi="Arial" w:eastAsia="Arial" w:cs="Arial"/>
+                <w:i w:val="false"/>
+                <w:b w:val="false"/>
+                <w:u w:val="none"/>
+                <w:strike w:val="false"/>
                 <w:sz w:val="22"/>
                 <w:szCs w:val="22"/>
                 <w:color w:val="000000"/>
@@ -4884,17 +5064,19 @@
                 <w:i w:val="false"/>
                 <w:b w:val="false"/>
                 <w:u w:val="none"/>
-                <w:sz w:val="22"/>
-                <w:szCs w:val="22"/>
-                <w:color w:val="000000"/>
-              </w:rPr>
-            </w:pPr>
-            <w:r xmlns:w="http://schemas.openxmlformats.org/wordprocessingml/2006/main" xmlns:wp="http://schemas.openxmlformats.org/drawingml/2006/wordprocessingDrawing" xmlns:r="http://schemas.openxmlformats.org/officeDocument/2006/relationships" xmlns:w14="http://schemas.microsoft.com/office/word/2010/wordml">
-              <w:rPr>
-                <w:rFonts w:ascii="Arial" w:hAnsi="Arial" w:eastAsia="Arial" w:cs="Arial"/>
-                <w:i w:val="false"/>
-                <w:b w:val="false"/>
-                <w:u w:val="none"/>
+                <w:strike w:val="false"/>
+                <w:sz w:val="22"/>
+                <w:szCs w:val="22"/>
+                <w:color w:val="000000"/>
+              </w:rPr>
+            </w:pPr>
+            <w:r xmlns:w="http://schemas.openxmlformats.org/wordprocessingml/2006/main" xmlns:wp="http://schemas.openxmlformats.org/drawingml/2006/wordprocessingDrawing" xmlns:r="http://schemas.openxmlformats.org/officeDocument/2006/relationships" xmlns:w14="http://schemas.microsoft.com/office/word/2010/wordml">
+              <w:rPr>
+                <w:rFonts w:ascii="Arial" w:hAnsi="Arial" w:eastAsia="Arial" w:cs="Arial"/>
+                <w:i w:val="false"/>
+                <w:b w:val="false"/>
+                <w:u w:val="none"/>
+                <w:strike w:val="false"/>
                 <w:sz w:val="22"/>
                 <w:szCs w:val="22"/>
                 <w:color w:val="000000"/>
@@ -4936,17 +5118,19 @@
                 <w:i w:val="false"/>
                 <w:b w:val="false"/>
                 <w:u w:val="none"/>
-                <w:sz w:val="22"/>
-                <w:szCs w:val="22"/>
-                <w:color w:val="000000"/>
-              </w:rPr>
-            </w:pPr>
-            <w:r xmlns:w="http://schemas.openxmlformats.org/wordprocessingml/2006/main" xmlns:wp="http://schemas.openxmlformats.org/drawingml/2006/wordprocessingDrawing" xmlns:r="http://schemas.openxmlformats.org/officeDocument/2006/relationships" xmlns:w14="http://schemas.microsoft.com/office/word/2010/wordml">
-              <w:rPr>
-                <w:rFonts w:ascii="Arial" w:hAnsi="Arial" w:eastAsia="Arial" w:cs="Arial"/>
-                <w:i w:val="false"/>
-                <w:b w:val="false"/>
-                <w:u w:val="none"/>
+                <w:strike w:val="false"/>
+                <w:sz w:val="22"/>
+                <w:szCs w:val="22"/>
+                <w:color w:val="000000"/>
+              </w:rPr>
+            </w:pPr>
+            <w:r xmlns:w="http://schemas.openxmlformats.org/wordprocessingml/2006/main" xmlns:wp="http://schemas.openxmlformats.org/drawingml/2006/wordprocessingDrawing" xmlns:r="http://schemas.openxmlformats.org/officeDocument/2006/relationships" xmlns:w14="http://schemas.microsoft.com/office/word/2010/wordml">
+              <w:rPr>
+                <w:rFonts w:ascii="Arial" w:hAnsi="Arial" w:eastAsia="Arial" w:cs="Arial"/>
+                <w:i w:val="false"/>
+                <w:b w:val="false"/>
+                <w:u w:val="none"/>
+                <w:strike w:val="false"/>
                 <w:sz w:val="22"/>
                 <w:szCs w:val="22"/>
                 <w:color w:val="000000"/>

</xml_diff>